<commit_message>
Bug fix datas - Aggiunto trigger
</commit_message>
<xml_diff>
--- a/progetto/Relazione.docx
+++ b/progetto/Relazione.docx
@@ -8290,6 +8290,24 @@
               </w:rPr>
               <w:t>Ticket</w:t>
             </w:r>
+            <w:r>
+              <w:rPr>
+                <w:rFonts w:ascii="PT Serif" w:hAnsi="PT Serif"/>
+                <w:i/>
+                <w:iCs/>
+                <w:sz w:val="22"/>
+                <w:szCs w:val="22"/>
+              </w:rPr>
+              <w:t xml:space="preserve"> </w:t>
+            </w:r>
+            <w:r>
+              <w:rPr>
+                <w:rFonts w:ascii="PT Serif" w:hAnsi="PT Serif"/>
+                <w:sz w:val="22"/>
+                <w:szCs w:val="22"/>
+              </w:rPr>
+              <w:t>(1S)</w:t>
+            </w:r>
           </w:p>
         </w:tc>
         <w:tc>
@@ -8326,6 +8344,24 @@
                 <w:szCs w:val="22"/>
               </w:rPr>
               <w:t>Ticket</w:t>
+            </w:r>
+            <w:r>
+              <w:rPr>
+                <w:rFonts w:ascii="PT Serif" w:hAnsi="PT Serif"/>
+                <w:i/>
+                <w:iCs/>
+                <w:sz w:val="22"/>
+                <w:szCs w:val="22"/>
+              </w:rPr>
+              <w:t xml:space="preserve"> </w:t>
+            </w:r>
+            <w:r>
+              <w:rPr>
+                <w:rFonts w:ascii="PT Serif" w:hAnsi="PT Serif"/>
+                <w:sz w:val="22"/>
+                <w:szCs w:val="22"/>
+              </w:rPr>
+              <w:t>(1S)</w:t>
             </w:r>
           </w:p>
         </w:tc>

</xml_diff>

<commit_message>
Modifiche cardinalità attributi entità
</commit_message>
<xml_diff>
--- a/progetto/Relazione.docx
+++ b/progetto/Relazione.docx
@@ -530,15 +530,23 @@
           <w:sz w:val="22"/>
           <w:szCs w:val="22"/>
         </w:rPr>
-        <w:t>L’azienda sviluppa vari software, per ognuno di questi verranno presi in considerazione il nome, il sistema operativo di destinazione</w:t>
-      </w:r>
-      <w:r>
-        <w:rPr>
-          <w:rFonts w:ascii="PT Serif" w:hAnsi="PT Serif"/>
-          <w:sz w:val="22"/>
-          <w:szCs w:val="22"/>
-        </w:rPr>
-        <w:t xml:space="preserve">, ed un </w:t>
+        <w:t>L’azienda sviluppa vari software, per ognuno di questi verranno presi in considerazione il nome, il sistema operativo</w:t>
+      </w:r>
+      <w:r>
+        <w:rPr>
+          <w:rFonts w:ascii="PT Serif" w:hAnsi="PT Serif"/>
+          <w:sz w:val="22"/>
+          <w:szCs w:val="22"/>
+        </w:rPr>
+        <w:t xml:space="preserve"> </w:t>
+      </w:r>
+      <w:r>
+        <w:rPr>
+          <w:rFonts w:ascii="PT Serif" w:hAnsi="PT Serif"/>
+          <w:sz w:val="22"/>
+          <w:szCs w:val="22"/>
+        </w:rPr>
+        <w:t xml:space="preserve">ed un </w:t>
       </w:r>
       <w:r>
         <w:rPr>
@@ -562,7 +570,7 @@
           <w:sz w:val="22"/>
           <w:szCs w:val="22"/>
         </w:rPr>
-        <w:t>, facendo riferimento all’ID,</w:t>
+        <w:t>,</w:t>
       </w:r>
       <w:r>
         <w:rPr>
@@ -857,7 +865,7 @@
           <w:sz w:val="22"/>
           <w:szCs w:val="22"/>
         </w:rPr>
-        <w:t xml:space="preserve"> e 10 dipendenti.</w:t>
+        <w:t>.</w:t>
       </w:r>
       <w:r>
         <w:rPr>
@@ -900,6 +908,32 @@
           <w:szCs w:val="22"/>
         </w:rPr>
         <w:t xml:space="preserve"> developer.</w:t>
+      </w:r>
+      <w:r>
+        <w:rPr>
+          <w:rFonts w:ascii="PT Serif" w:hAnsi="PT Serif"/>
+          <w:sz w:val="22"/>
+          <w:szCs w:val="22"/>
+        </w:rPr>
+        <w:t xml:space="preserve"> L’azienda conta in totale di </w:t>
+      </w:r>
+      <w:proofErr w:type="gramStart"/>
+      <w:r>
+        <w:rPr>
+          <w:rFonts w:ascii="PT Serif" w:hAnsi="PT Serif"/>
+          <w:sz w:val="22"/>
+          <w:szCs w:val="22"/>
+        </w:rPr>
+        <w:t>10</w:t>
+      </w:r>
+      <w:proofErr w:type="gramEnd"/>
+      <w:r>
+        <w:rPr>
+          <w:rFonts w:ascii="PT Serif" w:hAnsi="PT Serif"/>
+          <w:sz w:val="22"/>
+          <w:szCs w:val="22"/>
+        </w:rPr>
+        <w:t xml:space="preserve"> dipendenti.</w:t>
       </w:r>
     </w:p>
     <w:p>
@@ -1483,7 +1517,6 @@
                 <w:sz w:val="22"/>
                 <w:szCs w:val="22"/>
               </w:rPr>
-              <w:lastRenderedPageBreak/>
               <w:t>Chiuso</w:t>
             </w:r>
           </w:p>
@@ -1570,6 +1603,7 @@
                 <w:sz w:val="22"/>
                 <w:szCs w:val="22"/>
               </w:rPr>
+              <w:lastRenderedPageBreak/>
               <w:t>Non Assegnato</w:t>
             </w:r>
           </w:p>
@@ -1983,7 +2017,15 @@
                 <w:sz w:val="22"/>
                 <w:szCs w:val="22"/>
               </w:rPr>
-              <w:t>Aprire un</w:t>
+              <w:t>Creare</w:t>
+            </w:r>
+            <w:r>
+              <w:rPr>
+                <w:rFonts w:ascii="PT Serif" w:hAnsi="PT Serif"/>
+                <w:sz w:val="22"/>
+                <w:szCs w:val="22"/>
+              </w:rPr>
+              <w:t xml:space="preserve"> un</w:t>
             </w:r>
             <w:r>
               <w:rPr>
@@ -2039,7 +2081,23 @@
                 <w:sz w:val="22"/>
                 <w:szCs w:val="22"/>
               </w:rPr>
-              <w:t>Assegnare un ticket ad un developer</w:t>
+              <w:t xml:space="preserve">Assegnare un ticket </w:t>
+            </w:r>
+            <w:r>
+              <w:rPr>
+                <w:rFonts w:ascii="PT Serif" w:hAnsi="PT Serif"/>
+                <w:sz w:val="22"/>
+                <w:szCs w:val="22"/>
+              </w:rPr>
+              <w:t xml:space="preserve">creato </w:t>
+            </w:r>
+            <w:r>
+              <w:rPr>
+                <w:rFonts w:ascii="PT Serif" w:hAnsi="PT Serif"/>
+                <w:sz w:val="22"/>
+                <w:szCs w:val="22"/>
+              </w:rPr>
+              <w:t>ad un developer</w:t>
             </w:r>
           </w:p>
         </w:tc>
@@ -2548,7 +2606,15 @@
           <w:sz w:val="22"/>
           <w:szCs w:val="22"/>
         </w:rPr>
-        <w:t>L’azienda sviluppa vari software, per ognuno di questi verranno presi in considerazione il nome, il sistema operativo di destinazione, ed un ID. Più release, facendo riferimento all’ID,</w:t>
+        <w:t xml:space="preserve">L’azienda sviluppa vari software, per ognuno di questi verranno presi in considerazione il nome, il sistema operativo di destinazione, ed un ID. </w:t>
+      </w:r>
+      <w:r>
+        <w:rPr>
+          <w:rFonts w:ascii="PT Serif" w:hAnsi="PT Serif"/>
+          <w:sz w:val="22"/>
+          <w:szCs w:val="22"/>
+        </w:rPr>
+        <w:t>Più release,</w:t>
       </w:r>
       <w:r>
         <w:rPr>
@@ -2566,7 +2632,15 @@
           <w:sz w:val="22"/>
           <w:szCs w:val="22"/>
         </w:rPr>
-        <w:t>sono associate ad un software e per ognuna di queste è importante considerare la data di rilascio, il codice versione e note di rilascio. Ad ogni versione sono associati una lista di ticket. Ogni ticket avrà uno stato (aperto o chiuso), una descrizione, data di apertura e chiusura ticket. Ogni ticket dovrà fare riferimento ad un developer</w:t>
+        <w:t>sono associate ad un software e per ognuna di queste è importante considerare la data di rilascio, il codice versione e note di rilascio</w:t>
+      </w:r>
+      <w:r>
+        <w:rPr>
+          <w:rFonts w:ascii="PT Serif" w:hAnsi="PT Serif"/>
+          <w:sz w:val="22"/>
+          <w:szCs w:val="22"/>
+        </w:rPr>
+        <w:t>. Ad ogni versione sono associati una lista di ticket. Ogni ticket avrà uno stato (aperto o chiuso), una descrizione, data di apertura e chiusura ticket. Ogni ticket dovrà fare riferimento ad un developer</w:t>
       </w:r>
       <w:r>
         <w:rPr>
@@ -2694,7 +2768,7 @@
           <w:sz w:val="22"/>
           <w:szCs w:val="22"/>
         </w:rPr>
-        <w:t>Più release, facendo riferimento all’ID,</w:t>
+        <w:t>Più release,</w:t>
       </w:r>
       <w:r>
         <w:rPr>
@@ -2712,16 +2786,15 @@
           <w:sz w:val="22"/>
           <w:szCs w:val="22"/>
         </w:rPr>
-        <w:t xml:space="preserve">sono associate ad un software e per ognuna di queste è importante considerare la data di rilascio, il codice </w:t>
-      </w:r>
-      <w:r>
-        <w:rPr>
-          <w:rFonts w:ascii="PT Serif" w:hAnsi="PT Serif"/>
-          <w:sz w:val="22"/>
-          <w:szCs w:val="22"/>
-        </w:rPr>
-        <w:lastRenderedPageBreak/>
-        <w:t>versione e note di rilascio. Ad ogni versione sono associati una lista di ticket</w:t>
+        <w:t>sono associate ad un software e per ognuna di queste è importante considerare la data di rilascio, il codice versione e note di rilascio</w:t>
+      </w:r>
+      <w:r>
+        <w:rPr>
+          <w:rFonts w:ascii="PT Serif" w:hAnsi="PT Serif"/>
+          <w:sz w:val="22"/>
+          <w:szCs w:val="22"/>
+        </w:rPr>
+        <w:t>. Ad ogni versione sono associati una lista di ticket</w:t>
       </w:r>
       <w:r>
         <w:rPr>
@@ -2753,6 +2826,7 @@
           <w:sz w:val="22"/>
           <w:szCs w:val="22"/>
         </w:rPr>
+        <w:lastRenderedPageBreak/>
         <w:t>Frasi relative ai ticket</w:t>
       </w:r>
       <w:r>
@@ -3403,6 +3477,17 @@
     <w:p>
       <w:pPr>
         <w:pStyle w:val="NormaleWeb"/>
+        <w:ind w:left="708"/>
+        <w:rPr>
+          <w:rFonts w:ascii="PT Serif" w:hAnsi="PT Serif"/>
+          <w:sz w:val="22"/>
+          <w:szCs w:val="22"/>
+        </w:rPr>
+      </w:pPr>
+    </w:p>
+    <w:p>
+      <w:pPr>
+        <w:pStyle w:val="NormaleWeb"/>
         <w:jc w:val="center"/>
         <w:rPr>
           <w:rFonts w:ascii="PT Serif" w:hAnsi="PT Serif"/>
@@ -3419,9 +3504,9 @@
           <w14:ligatures w14:val="standardContextual"/>
         </w:rPr>
         <w:drawing>
-          <wp:inline distT="0" distB="0" distL="0" distR="0" wp14:anchorId="6222AF37" wp14:editId="127CFBC9">
-            <wp:extent cx="3790604" cy="2578740"/>
-            <wp:effectExtent l="0" t="0" r="0" b="0"/>
+          <wp:inline distT="0" distB="0" distL="0" distR="0" wp14:anchorId="6222AF37" wp14:editId="013DD8FD">
+            <wp:extent cx="3579442" cy="2435087"/>
+            <wp:effectExtent l="0" t="0" r="2540" b="3810"/>
             <wp:docPr id="2046531066" name="Immagine 2" descr="Immagine che contiene testo, diagramma, linea, Piano&#10;&#10;Descrizione generata automaticamente"/>
             <wp:cNvGraphicFramePr>
               <a:graphicFrameLocks xmlns:a="http://schemas.openxmlformats.org/drawingml/2006/main" noChangeAspect="1"/>
@@ -3448,7 +3533,7 @@
                   <pic:spPr>
                     <a:xfrm>
                       <a:off x="0" y="0"/>
-                      <a:ext cx="3790604" cy="2578740"/>
+                      <a:ext cx="3658823" cy="2489090"/>
                     </a:xfrm>
                     <a:prstGeom prst="rect">
                       <a:avLst/>
@@ -3464,6 +3549,17 @@
     <w:p>
       <w:pPr>
         <w:pStyle w:val="NormaleWeb"/>
+        <w:jc w:val="center"/>
+        <w:rPr>
+          <w:rFonts w:ascii="PT Serif" w:hAnsi="PT Serif"/>
+          <w:sz w:val="22"/>
+          <w:szCs w:val="22"/>
+        </w:rPr>
+      </w:pPr>
+    </w:p>
+    <w:p>
+      <w:pPr>
+        <w:pStyle w:val="NormaleWeb"/>
         <w:ind w:left="708"/>
         <w:rPr>
           <w:rFonts w:ascii="PT Serif" w:hAnsi="PT Serif"/>
@@ -3480,18 +3576,18 @@
           <w14:ligatures w14:val="standardContextual"/>
         </w:rPr>
         <w:drawing>
-          <wp:anchor distT="0" distB="0" distL="114300" distR="114300" simplePos="0" relativeHeight="251658240" behindDoc="0" locked="0" layoutInCell="1" allowOverlap="1" wp14:anchorId="42FF0E9A" wp14:editId="1CDADB05">
+          <wp:anchor distT="0" distB="0" distL="114300" distR="114300" simplePos="0" relativeHeight="251658240" behindDoc="0" locked="0" layoutInCell="1" allowOverlap="1" wp14:anchorId="42FF0E9A" wp14:editId="204ED582">
             <wp:simplePos x="0" y="0"/>
             <wp:positionH relativeFrom="column">
-              <wp:posOffset>659765</wp:posOffset>
+              <wp:posOffset>651510</wp:posOffset>
             </wp:positionH>
             <wp:positionV relativeFrom="paragraph">
-              <wp:posOffset>428625</wp:posOffset>
+              <wp:posOffset>476553</wp:posOffset>
             </wp:positionV>
-            <wp:extent cx="4521835" cy="2959735"/>
-            <wp:effectExtent l="0" t="0" r="0" b="0"/>
+            <wp:extent cx="5382260" cy="3041015"/>
+            <wp:effectExtent l="0" t="0" r="2540" b="0"/>
             <wp:wrapTopAndBottom/>
-            <wp:docPr id="1952032347" name="Immagine 4" descr="Immagine che contiene diagramma, testo, linea, Piano&#10;&#10;Descrizione generata automaticamente"/>
+            <wp:docPr id="1952032347" name="Immagine 4"/>
             <wp:cNvGraphicFramePr>
               <a:graphicFrameLocks xmlns:a="http://schemas.openxmlformats.org/drawingml/2006/main" noChangeAspect="1"/>
             </wp:cNvGraphicFramePr>
@@ -3499,7 +3595,7 @@
               <a:graphicData uri="http://schemas.openxmlformats.org/drawingml/2006/picture">
                 <pic:pic xmlns:pic="http://schemas.openxmlformats.org/drawingml/2006/picture">
                   <pic:nvPicPr>
-                    <pic:cNvPr id="1952032347" name="Immagine 4" descr="Immagine che contiene diagramma, testo, linea, Piano&#10;&#10;Descrizione generata automaticamente"/>
+                    <pic:cNvPr id="1952032347" name="Immagine 4"/>
                     <pic:cNvPicPr/>
                   </pic:nvPicPr>
                   <pic:blipFill>
@@ -3517,7 +3613,7 @@
                   <pic:spPr>
                     <a:xfrm>
                       <a:off x="0" y="0"/>
-                      <a:ext cx="4521835" cy="2959735"/>
+                      <a:ext cx="5382260" cy="3041015"/>
                     </a:xfrm>
                     <a:prstGeom prst="rect">
                       <a:avLst/>
@@ -3538,58 +3634,20 @@
       <w:r>
         <w:rPr>
           <w:rFonts w:ascii="PT Serif" w:hAnsi="PT Serif"/>
-          <w:sz w:val="22"/>
-          <w:szCs w:val="22"/>
-        </w:rPr>
-        <w:t xml:space="preserve">Attraverso un secondo </w:t>
-      </w:r>
-      <w:r>
-        <w:rPr>
-          <w:rFonts w:ascii="PT Serif" w:hAnsi="PT Serif"/>
-          <w:sz w:val="22"/>
-          <w:szCs w:val="22"/>
-        </w:rPr>
-        <w:t xml:space="preserve">raffinamento legato all’aggiunta di </w:t>
-      </w:r>
-      <w:r>
-        <w:rPr>
-          <w:rFonts w:ascii="PT Serif" w:hAnsi="PT Serif"/>
-          <w:sz w:val="22"/>
-          <w:szCs w:val="22"/>
-        </w:rPr>
-        <w:t>attributi</w:t>
-      </w:r>
-      <w:r>
-        <w:rPr>
-          <w:rFonts w:ascii="PT Serif" w:hAnsi="PT Serif"/>
-          <w:sz w:val="22"/>
-          <w:szCs w:val="22"/>
-        </w:rPr>
-        <w:t xml:space="preserve"> e chiavi</w:t>
-      </w:r>
-      <w:r>
-        <w:rPr>
-          <w:rFonts w:ascii="PT Serif" w:hAnsi="PT Serif"/>
-          <w:sz w:val="22"/>
-          <w:szCs w:val="22"/>
-        </w:rPr>
-        <w:t xml:space="preserve"> per </w:t>
-      </w:r>
-      <w:r>
-        <w:rPr>
-          <w:rFonts w:ascii="PT Serif" w:hAnsi="PT Serif"/>
-          <w:sz w:val="22"/>
-          <w:szCs w:val="22"/>
-        </w:rPr>
-        <w:t xml:space="preserve">ogni </w:t>
-      </w:r>
-      <w:r>
-        <w:rPr>
-          <w:rFonts w:ascii="PT Serif" w:hAnsi="PT Serif"/>
-          <w:sz w:val="22"/>
-          <w:szCs w:val="22"/>
-        </w:rPr>
-        <w:t xml:space="preserve">entità otteniamo lo schema scheletro completo. </w:t>
+          <w:noProof/>
+          <w:sz w:val="22"/>
+          <w:szCs w:val="22"/>
+          <w14:ligatures w14:val="standardContextual"/>
+        </w:rPr>
+        <w:t>Un secondo raffinamento è legato all’aggiunta di attributi e chiavi per ogni entità.</w:t>
+      </w:r>
+      <w:r>
+        <w:rPr>
+          <w:rFonts w:ascii="PT Serif" w:hAnsi="PT Serif"/>
+          <w:sz w:val="22"/>
+          <w:szCs w:val="22"/>
+        </w:rPr>
+        <w:t xml:space="preserve"> </w:t>
       </w:r>
     </w:p>
     <w:p>
@@ -3602,6 +3660,124 @@
           <w:szCs w:val="22"/>
         </w:rPr>
       </w:pPr>
+    </w:p>
+    <w:p>
+      <w:pPr>
+        <w:pStyle w:val="NormaleWeb"/>
+        <w:ind w:left="700"/>
+        <w:rPr>
+          <w:rFonts w:ascii="PT Serif" w:hAnsi="PT Serif"/>
+          <w:sz w:val="22"/>
+          <w:szCs w:val="22"/>
+        </w:rPr>
+      </w:pPr>
+      <w:r>
+        <w:rPr>
+          <w:rFonts w:ascii="PT Serif" w:hAnsi="PT Serif"/>
+          <w:sz w:val="22"/>
+          <w:szCs w:val="22"/>
+        </w:rPr>
+        <w:t xml:space="preserve">Attraverso un terzo raffinamento di aggiunta cardinalità degli attributi </w:t>
+      </w:r>
+      <w:r>
+        <w:rPr>
+          <w:rFonts w:ascii="PT Serif" w:hAnsi="PT Serif"/>
+          <w:sz w:val="22"/>
+          <w:szCs w:val="22"/>
+        </w:rPr>
+        <w:t>otteniamo lo schema scheletro completo.</w:t>
+      </w:r>
+    </w:p>
+    <w:p>
+      <w:pPr>
+        <w:pStyle w:val="NormaleWeb"/>
+        <w:ind w:left="700"/>
+        <w:rPr>
+          <w:rFonts w:ascii="PT Serif" w:hAnsi="PT Serif"/>
+          <w:sz w:val="22"/>
+          <w:szCs w:val="22"/>
+        </w:rPr>
+      </w:pPr>
+    </w:p>
+    <w:p>
+      <w:pPr>
+        <w:pStyle w:val="NormaleWeb"/>
+        <w:ind w:left="700"/>
+        <w:rPr>
+          <w:rFonts w:ascii="PT Serif" w:hAnsi="PT Serif"/>
+          <w:sz w:val="22"/>
+          <w:szCs w:val="22"/>
+        </w:rPr>
+      </w:pPr>
+    </w:p>
+    <w:p>
+      <w:pPr>
+        <w:pStyle w:val="NormaleWeb"/>
+        <w:ind w:left="708"/>
+        <w:rPr>
+          <w:rFonts w:ascii="PT Serif" w:hAnsi="PT Serif"/>
+          <w:sz w:val="22"/>
+          <w:szCs w:val="22"/>
+        </w:rPr>
+      </w:pPr>
+      <w:r>
+        <w:rPr>
+          <w:rFonts w:ascii="PT Serif" w:hAnsi="PT Serif"/>
+          <w:noProof/>
+          <w:sz w:val="22"/>
+          <w:szCs w:val="22"/>
+          <w14:ligatures w14:val="standardContextual"/>
+        </w:rPr>
+        <w:lastRenderedPageBreak/>
+        <w:drawing>
+          <wp:inline distT="0" distB="0" distL="0" distR="0" wp14:anchorId="1F45CAB0" wp14:editId="5E9F4CB6">
+            <wp:extent cx="5705370" cy="3376930"/>
+            <wp:effectExtent l="0" t="0" r="0" b="1270"/>
+            <wp:docPr id="1687694865" name="Immagine 1" descr="Immagine che contiene diagramma, linea, Piano, Disegno tecnico&#10;&#10;Descrizione generata automaticamente"/>
+            <wp:cNvGraphicFramePr>
+              <a:graphicFrameLocks xmlns:a="http://schemas.openxmlformats.org/drawingml/2006/main" noChangeAspect="1"/>
+            </wp:cNvGraphicFramePr>
+            <a:graphic xmlns:a="http://schemas.openxmlformats.org/drawingml/2006/main">
+              <a:graphicData uri="http://schemas.openxmlformats.org/drawingml/2006/picture">
+                <pic:pic xmlns:pic="http://schemas.openxmlformats.org/drawingml/2006/picture">
+                  <pic:nvPicPr>
+                    <pic:cNvPr id="1687694865" name="Immagine 1" descr="Immagine che contiene diagramma, linea, Piano, Disegno tecnico&#10;&#10;Descrizione generata automaticamente"/>
+                    <pic:cNvPicPr/>
+                  </pic:nvPicPr>
+                  <pic:blipFill rotWithShape="1">
+                    <a:blip r:embed="rId11" cstate="print">
+                      <a:extLst>
+                        <a:ext uri="{28A0092B-C50C-407E-A947-70E740481C1C}">
+                          <a14:useLocalDpi xmlns:a14="http://schemas.microsoft.com/office/drawing/2010/main" val="0"/>
+                        </a:ext>
+                      </a:extLst>
+                    </a:blip>
+                    <a:srcRect l="263"/>
+                    <a:stretch/>
+                  </pic:blipFill>
+                  <pic:spPr bwMode="auto">
+                    <a:xfrm>
+                      <a:off x="0" y="0"/>
+                      <a:ext cx="5796248" cy="3430720"/>
+                    </a:xfrm>
+                    <a:prstGeom prst="rect">
+                      <a:avLst/>
+                    </a:prstGeom>
+                    <a:ln>
+                      <a:noFill/>
+                    </a:ln>
+                    <a:extLst>
+                      <a:ext uri="{53640926-AAD7-44D8-BBD7-CCE9431645EC}">
+                        <a14:shadowObscured xmlns:a14="http://schemas.microsoft.com/office/drawing/2010/main"/>
+                      </a:ext>
+                    </a:extLst>
+                  </pic:spPr>
+                </pic:pic>
+              </a:graphicData>
+            </a:graphic>
+          </wp:inline>
+        </w:drawing>
+      </w:r>
     </w:p>
     <w:p>
       <w:pPr>
@@ -3775,7 +3951,6 @@
           <w:b/>
           <w:bCs/>
         </w:rPr>
-        <w:lastRenderedPageBreak/>
         <w:t>Dizionario dei dati</w:t>
       </w:r>
     </w:p>
@@ -4110,6 +4285,7 @@
                 <w:sz w:val="22"/>
                 <w:szCs w:val="22"/>
               </w:rPr>
+              <w:lastRenderedPageBreak/>
               <w:t>Ticket</w:t>
             </w:r>
           </w:p>
@@ -4822,16 +4998,7 @@
                 <w:sz w:val="22"/>
                 <w:szCs w:val="22"/>
               </w:rPr>
-              <w:t xml:space="preserve">diverse </w:t>
-            </w:r>
-            <w:r>
-              <w:rPr>
-                <w:rFonts w:ascii="PT Serif" w:hAnsi="PT Serif"/>
-                <w:sz w:val="22"/>
-                <w:szCs w:val="22"/>
-              </w:rPr>
-              <w:lastRenderedPageBreak/>
-              <w:t>release ed almeno una (1,n) ma ad ogni release corrisponde un software (1,1).</w:t>
+              <w:t>diverse release ed almeno una (1,n) ma ad ogni release corrisponde un software (1,1).</w:t>
             </w:r>
           </w:p>
         </w:tc>
@@ -5019,69 +5186,27 @@
               <w:pStyle w:val="NormaleWeb"/>
               <w:rPr>
                 <w:rFonts w:ascii="PT Serif" w:hAnsi="PT Serif"/>
-                <w:sz w:val="22"/>
-                <w:szCs w:val="22"/>
-              </w:rPr>
-            </w:pPr>
-            <w:r>
-              <w:rPr>
-                <w:rFonts w:ascii="PT Serif" w:hAnsi="PT Serif"/>
-                <w:sz w:val="22"/>
-                <w:szCs w:val="22"/>
-              </w:rPr>
-              <w:t xml:space="preserve">Ogni </w:t>
-            </w:r>
-            <w:r>
-              <w:rPr>
-                <w:rFonts w:ascii="PT Serif" w:hAnsi="PT Serif"/>
                 <w:i/>
                 <w:iCs/>
                 <w:sz w:val="22"/>
                 <w:szCs w:val="22"/>
               </w:rPr>
-              <w:t xml:space="preserve">Aperto </w:t>
-            </w:r>
-            <w:r>
-              <w:rPr>
-                <w:rFonts w:ascii="PT Serif" w:hAnsi="PT Serif"/>
-                <w:sz w:val="22"/>
-                <w:szCs w:val="22"/>
-              </w:rPr>
-              <w:t xml:space="preserve">è </w:t>
-            </w:r>
-            <w:r>
-              <w:rPr>
-                <w:rFonts w:ascii="PT Serif" w:hAnsi="PT Serif"/>
-                <w:i/>
-                <w:iCs/>
-                <w:sz w:val="22"/>
-                <w:szCs w:val="22"/>
-              </w:rPr>
-              <w:t xml:space="preserve">Assegnato </w:t>
-            </w:r>
-            <w:r>
-              <w:rPr>
-                <w:rFonts w:ascii="PT Serif" w:hAnsi="PT Serif"/>
-                <w:sz w:val="22"/>
-                <w:szCs w:val="22"/>
-              </w:rPr>
-              <w:t>ad uno o più developer (1,n) ed ogni developer ha assegnato più di un ticket</w:t>
-            </w:r>
-            <w:r>
-              <w:rPr>
-                <w:rFonts w:ascii="PT Serif" w:hAnsi="PT Serif"/>
-                <w:sz w:val="22"/>
-                <w:szCs w:val="22"/>
-              </w:rPr>
-              <w:t xml:space="preserve"> aperto</w:t>
-            </w:r>
-            <w:r>
-              <w:rPr>
-                <w:rFonts w:ascii="PT Serif" w:hAnsi="PT Serif"/>
-                <w:sz w:val="22"/>
-                <w:szCs w:val="22"/>
-              </w:rPr>
-              <w:t>.</w:t>
+            </w:pPr>
+            <w:r>
+              <w:rPr>
+                <w:rFonts w:ascii="PT Serif" w:hAnsi="PT Serif"/>
+                <w:sz w:val="22"/>
+                <w:szCs w:val="22"/>
+              </w:rPr>
+              <w:t xml:space="preserve">Ogni </w:t>
+            </w:r>
+            <w:r>
+              <w:rPr>
+                <w:rFonts w:ascii="PT Serif" w:hAnsi="PT Serif"/>
+                <w:sz w:val="22"/>
+                <w:szCs w:val="22"/>
+              </w:rPr>
+              <w:t>ticket Aperto è assegnato ad uno o più developer (1,n). Ogni developer ha assegnato più ticket.</w:t>
             </w:r>
           </w:p>
         </w:tc>
@@ -5135,6 +5260,7 @@
           <w:sz w:val="28"/>
           <w:szCs w:val="28"/>
         </w:rPr>
+        <w:lastRenderedPageBreak/>
         <w:t>Progettazione logica</w:t>
       </w:r>
     </w:p>
@@ -5621,7 +5747,23 @@
                 <w:sz w:val="22"/>
                 <w:szCs w:val="22"/>
               </w:rPr>
-              <w:t>Considerando 10 aperti ticket per release il volume totale è 600*10=</w:t>
+              <w:t>Considerando 10 ticket</w:t>
+            </w:r>
+            <w:r>
+              <w:rPr>
+                <w:rFonts w:ascii="PT Serif" w:hAnsi="PT Serif"/>
+                <w:sz w:val="22"/>
+                <w:szCs w:val="22"/>
+              </w:rPr>
+              <w:t xml:space="preserve"> aperti</w:t>
+            </w:r>
+            <w:r>
+              <w:rPr>
+                <w:rFonts w:ascii="PT Serif" w:hAnsi="PT Serif"/>
+                <w:sz w:val="22"/>
+                <w:szCs w:val="22"/>
+              </w:rPr>
+              <w:t xml:space="preserve"> per release il volume totale è 600*10=</w:t>
             </w:r>
             <w:r>
               <w:rPr>
@@ -6101,7 +6243,6 @@
                 <w:sz w:val="22"/>
                 <w:szCs w:val="22"/>
               </w:rPr>
-              <w:lastRenderedPageBreak/>
               <w:t>Assegnato</w:t>
             </w:r>
           </w:p>
@@ -6555,7 +6696,23 @@
                 <w:sz w:val="22"/>
                 <w:szCs w:val="22"/>
               </w:rPr>
-              <w:t xml:space="preserve">Vengono aperte per ogni software </w:t>
+              <w:t xml:space="preserve">Vengono </w:t>
+            </w:r>
+            <w:r>
+              <w:rPr>
+                <w:rFonts w:ascii="PT Serif" w:hAnsi="PT Serif"/>
+                <w:sz w:val="22"/>
+                <w:szCs w:val="22"/>
+              </w:rPr>
+              <w:t>creati</w:t>
+            </w:r>
+            <w:r>
+              <w:rPr>
+                <w:rFonts w:ascii="PT Serif" w:hAnsi="PT Serif"/>
+                <w:sz w:val="22"/>
+                <w:szCs w:val="22"/>
+              </w:rPr>
+              <w:t xml:space="preserve"> per ogni software </w:t>
             </w:r>
             <w:r>
               <w:rPr>
@@ -6616,6 +6773,7 @@
                 <w:sz w:val="22"/>
                 <w:szCs w:val="22"/>
               </w:rPr>
+              <w:lastRenderedPageBreak/>
               <w:t>Op. 4</w:t>
             </w:r>
           </w:p>
@@ -7737,7 +7895,6 @@
           <w:b/>
           <w:bCs/>
         </w:rPr>
-        <w:lastRenderedPageBreak/>
         <w:t>Schema concettuale ristrutturato</w:t>
       </w:r>
     </w:p>
@@ -7761,10 +7918,10 @@
           <w14:ligatures w14:val="standardContextual"/>
         </w:rPr>
         <w:drawing>
-          <wp:inline distT="0" distB="0" distL="0" distR="0" wp14:anchorId="5CFA9DB0" wp14:editId="3DEBAFDA">
-            <wp:extent cx="4140754" cy="2286000"/>
-            <wp:effectExtent l="0" t="0" r="0" b="0"/>
-            <wp:docPr id="1904337132" name="Immagine 6" descr="Immagine che contiene diagramma, testo, linea, Piano&#10;&#10;Descrizione generata automaticamente"/>
+          <wp:inline distT="0" distB="0" distL="0" distR="0" wp14:anchorId="5CFA9DB0" wp14:editId="6070FBE7">
+            <wp:extent cx="5145865" cy="2728239"/>
+            <wp:effectExtent l="0" t="0" r="0" b="2540"/>
+            <wp:docPr id="1904337132" name="Immagine 6"/>
             <wp:cNvGraphicFramePr>
               <a:graphicFrameLocks xmlns:a="http://schemas.openxmlformats.org/drawingml/2006/main" noChangeAspect="1"/>
             </wp:cNvGraphicFramePr>
@@ -7772,11 +7929,11 @@
               <a:graphicData uri="http://schemas.openxmlformats.org/drawingml/2006/picture">
                 <pic:pic xmlns:pic="http://schemas.openxmlformats.org/drawingml/2006/picture">
                   <pic:nvPicPr>
-                    <pic:cNvPr id="1904337132" name="Immagine 6" descr="Immagine che contiene diagramma, testo, linea, Piano&#10;&#10;Descrizione generata automaticamente"/>
+                    <pic:cNvPr id="1904337132" name="Immagine 6"/>
                     <pic:cNvPicPr/>
                   </pic:nvPicPr>
                   <pic:blipFill>
-                    <a:blip r:embed="rId11" cstate="print">
+                    <a:blip r:embed="rId12" cstate="print">
                       <a:extLst>
                         <a:ext uri="{28A0092B-C50C-407E-A947-70E740481C1C}">
                           <a14:useLocalDpi xmlns:a14="http://schemas.microsoft.com/office/drawing/2010/main" val="0"/>
@@ -7790,7 +7947,7 @@
                   <pic:spPr>
                     <a:xfrm>
                       <a:off x="0" y="0"/>
-                      <a:ext cx="4140754" cy="2286000"/>
+                      <a:ext cx="5207167" cy="2760740"/>
                     </a:xfrm>
                     <a:prstGeom prst="rect">
                       <a:avLst/>
@@ -7819,6 +7976,7 @@
           <w:sz w:val="22"/>
           <w:szCs w:val="22"/>
         </w:rPr>
+        <w:lastRenderedPageBreak/>
         <w:t xml:space="preserve">Conseguenza della ristrutturazione dello schema E/R è l’introduzione di un vincolo non esprimibile con il diagramma. Infatti, Stato ha come vincolo quello di dover assumere uno dei seguenti valori </w:t>
       </w:r>
       <w:r>
@@ -8413,7 +8571,7 @@
                 <w:sz w:val="22"/>
                 <w:szCs w:val="22"/>
               </w:rPr>
-              <w:t xml:space="preserve">1S = 2L * </w:t>
+              <w:t xml:space="preserve">2L * </w:t>
             </w:r>
             <w:r>
               <w:rPr>
@@ -8502,7 +8660,7 @@
                 <w:sz w:val="22"/>
                 <w:szCs w:val="22"/>
               </w:rPr>
-              <w:t xml:space="preserve">1S = 2L * </w:t>
+              <w:t xml:space="preserve">2L * </w:t>
             </w:r>
             <w:r>
               <w:rPr>
@@ -8750,16 +8908,7 @@
                 <w:sz w:val="22"/>
                 <w:szCs w:val="22"/>
               </w:rPr>
-              <w:t xml:space="preserve"> per aggiornare lo stato da </w:t>
-            </w:r>
-            <w:r>
-              <w:rPr>
-                <w:rFonts w:ascii="PT Serif" w:hAnsi="PT Serif"/>
-                <w:sz w:val="22"/>
-                <w:szCs w:val="22"/>
-              </w:rPr>
-              <w:lastRenderedPageBreak/>
-              <w:t>“Non assegnato” a</w:t>
+              <w:t xml:space="preserve"> per aggiornare lo stato da “Non assegnato” a</w:t>
             </w:r>
             <w:r>
               <w:rPr>
@@ -8840,8 +8989,34 @@
                 <w:sz w:val="22"/>
                 <w:szCs w:val="22"/>
               </w:rPr>
-              <w:lastRenderedPageBreak/>
               <w:t>Assegnare due developer al ticket</w:t>
+            </w:r>
+            <w:r>
+              <w:rPr>
+                <w:rFonts w:ascii="PT Serif" w:hAnsi="PT Serif"/>
+                <w:sz w:val="22"/>
+                <w:szCs w:val="22"/>
+              </w:rPr>
+              <w:t xml:space="preserve"> </w:t>
+            </w:r>
+          </w:p>
+          <w:p>
+            <w:pPr>
+              <w:pStyle w:val="NormaleWeb"/>
+              <w:ind w:left="360"/>
+              <w:rPr>
+                <w:rFonts w:ascii="PT Serif" w:hAnsi="PT Serif"/>
+                <w:sz w:val="22"/>
+                <w:szCs w:val="22"/>
+              </w:rPr>
+            </w:pPr>
+            <w:r>
+              <w:rPr>
+                <w:rFonts w:ascii="PT Serif" w:hAnsi="PT Serif"/>
+                <w:sz w:val="22"/>
+                <w:szCs w:val="22"/>
+              </w:rPr>
+              <w:t>(1S*2)</w:t>
             </w:r>
           </w:p>
         </w:tc>
@@ -8895,6 +9070,14 @@
                 <w:sz w:val="22"/>
                 <w:szCs w:val="22"/>
               </w:rPr>
+              <w:t>(</w:t>
+            </w:r>
+            <w:r>
+              <w:rPr>
+                <w:rFonts w:ascii="PT Serif" w:hAnsi="PT Serif"/>
+                <w:sz w:val="22"/>
+                <w:szCs w:val="22"/>
+              </w:rPr>
               <w:t>1S+1S</w:t>
             </w:r>
             <w:r>
@@ -8911,6 +9094,22 @@
                 <w:sz w:val="22"/>
                 <w:szCs w:val="22"/>
               </w:rPr>
+              <w:t xml:space="preserve">) </w:t>
+            </w:r>
+            <w:r>
+              <w:rPr>
+                <w:rFonts w:ascii="PT Serif" w:hAnsi="PT Serif"/>
+                <w:sz w:val="22"/>
+                <w:szCs w:val="22"/>
+              </w:rPr>
+              <w:t>* 60 /Mese</w:t>
+            </w:r>
+            <w:r>
+              <w:rPr>
+                <w:rFonts w:ascii="PT Serif" w:hAnsi="PT Serif"/>
+                <w:sz w:val="22"/>
+                <w:szCs w:val="22"/>
+              </w:rPr>
               <w:t xml:space="preserve"> = (2L+2L</w:t>
             </w:r>
             <w:r>
@@ -9007,6 +9206,14 @@
                 <w:sz w:val="22"/>
                 <w:szCs w:val="22"/>
               </w:rPr>
+              <w:t>(</w:t>
+            </w:r>
+            <w:r>
+              <w:rPr>
+                <w:rFonts w:ascii="PT Serif" w:hAnsi="PT Serif"/>
+                <w:sz w:val="22"/>
+                <w:szCs w:val="22"/>
+              </w:rPr>
               <w:t>1S</w:t>
             </w:r>
             <w:r>
@@ -9016,6 +9223,22 @@
                 <w:szCs w:val="22"/>
               </w:rPr>
               <w:t>+1S</w:t>
+            </w:r>
+            <w:r>
+              <w:rPr>
+                <w:rFonts w:ascii="PT Serif" w:hAnsi="PT Serif"/>
+                <w:sz w:val="22"/>
+                <w:szCs w:val="22"/>
+              </w:rPr>
+              <w:t xml:space="preserve">) </w:t>
+            </w:r>
+            <w:r>
+              <w:rPr>
+                <w:rFonts w:ascii="PT Serif" w:hAnsi="PT Serif"/>
+                <w:sz w:val="22"/>
+                <w:szCs w:val="22"/>
+              </w:rPr>
+              <w:t>* 60 /Mese</w:t>
             </w:r>
             <w:r>
               <w:rPr>
@@ -9307,6 +9530,7 @@
                 <w:sz w:val="22"/>
                 <w:szCs w:val="22"/>
               </w:rPr>
+              <w:lastRenderedPageBreak/>
               <w:t xml:space="preserve">Scrivo in </w:t>
             </w:r>
             <w:r>
@@ -9382,6 +9606,7 @@
                 <w:sz w:val="22"/>
                 <w:szCs w:val="22"/>
               </w:rPr>
+              <w:lastRenderedPageBreak/>
               <w:t xml:space="preserve">Scrivo in </w:t>
             </w:r>
             <w:r>
@@ -9430,6 +9655,7 @@
                 <w:sz w:val="22"/>
                 <w:szCs w:val="22"/>
               </w:rPr>
+              <w:lastRenderedPageBreak/>
               <w:t xml:space="preserve">Rimuovo tutti </w:t>
             </w:r>
             <w:r>
@@ -9468,6 +9694,7 @@
                 <w:sz w:val="22"/>
                 <w:szCs w:val="22"/>
               </w:rPr>
+              <w:lastRenderedPageBreak/>
               <w:t>Costo totale</w:t>
             </w:r>
           </w:p>
@@ -9492,6 +9719,14 @@
                 <w:sz w:val="22"/>
                 <w:szCs w:val="22"/>
               </w:rPr>
+              <w:t>(</w:t>
+            </w:r>
+            <w:r>
+              <w:rPr>
+                <w:rFonts w:ascii="PT Serif" w:hAnsi="PT Serif"/>
+                <w:sz w:val="22"/>
+                <w:szCs w:val="22"/>
+              </w:rPr>
               <w:t>1S+1S</w:t>
             </w:r>
             <w:r>
@@ -9508,6 +9743,30 @@
                 <w:sz w:val="22"/>
                 <w:szCs w:val="22"/>
               </w:rPr>
+              <w:t xml:space="preserve">) </w:t>
+            </w:r>
+            <w:r>
+              <w:rPr>
+                <w:rFonts w:ascii="PT Serif" w:hAnsi="PT Serif"/>
+                <w:sz w:val="22"/>
+                <w:szCs w:val="22"/>
+              </w:rPr>
+              <w:t>* 60 /Mese</w:t>
+            </w:r>
+            <w:r>
+              <w:rPr>
+                <w:rFonts w:ascii="PT Serif" w:hAnsi="PT Serif"/>
+                <w:sz w:val="22"/>
+                <w:szCs w:val="22"/>
+              </w:rPr>
+              <w:t xml:space="preserve"> </w:t>
+            </w:r>
+            <w:r>
+              <w:rPr>
+                <w:rFonts w:ascii="PT Serif" w:hAnsi="PT Serif"/>
+                <w:sz w:val="22"/>
+                <w:szCs w:val="22"/>
+              </w:rPr>
               <w:t>= (2L+2L</w:t>
             </w:r>
             <w:r>
@@ -9594,15 +9853,31 @@
                 <w:sz w:val="22"/>
                 <w:szCs w:val="22"/>
               </w:rPr>
-              <w:t>1S+1S</w:t>
-            </w:r>
-            <w:r>
-              <w:rPr>
-                <w:rFonts w:ascii="PT Serif" w:hAnsi="PT Serif"/>
-                <w:sz w:val="22"/>
-                <w:szCs w:val="22"/>
-              </w:rPr>
-              <w:t>+1S</w:t>
+              <w:t>(</w:t>
+            </w:r>
+            <w:r>
+              <w:rPr>
+                <w:rFonts w:ascii="PT Serif" w:hAnsi="PT Serif"/>
+                <w:sz w:val="22"/>
+                <w:szCs w:val="22"/>
+              </w:rPr>
+              <w:t>1S+1S+1S</w:t>
+            </w:r>
+            <w:r>
+              <w:rPr>
+                <w:rFonts w:ascii="PT Serif" w:hAnsi="PT Serif"/>
+                <w:sz w:val="22"/>
+                <w:szCs w:val="22"/>
+              </w:rPr>
+              <w:t xml:space="preserve">) </w:t>
+            </w:r>
+            <w:r>
+              <w:rPr>
+                <w:rFonts w:ascii="PT Serif" w:hAnsi="PT Serif"/>
+                <w:sz w:val="22"/>
+                <w:szCs w:val="22"/>
+              </w:rPr>
+              <w:t>* 60 /Mese</w:t>
             </w:r>
             <w:r>
               <w:rPr>
@@ -10027,8 +10302,15 @@
                 <w:sz w:val="22"/>
                 <w:szCs w:val="22"/>
               </w:rPr>
-              <w:lastRenderedPageBreak/>
               <w:t>Il conteggio deve essere effettuato obbligatoriamente perché non è detto, senza ridondanza, che un ticket che non presenta data di chiusura sia aperto, infatti può anche essere non assegnato.</w:t>
+            </w:r>
+            <w:r>
+              <w:rPr>
+                <w:rFonts w:ascii="PT Serif" w:hAnsi="PT Serif"/>
+                <w:sz w:val="22"/>
+                <w:szCs w:val="22"/>
+              </w:rPr>
+              <w:t xml:space="preserve"> </w:t>
             </w:r>
           </w:p>
         </w:tc>
@@ -10058,7 +10340,6 @@
                 <w:sz w:val="22"/>
                 <w:szCs w:val="22"/>
               </w:rPr>
-              <w:lastRenderedPageBreak/>
               <w:t>Costo totale</w:t>
             </w:r>
           </w:p>
@@ -10446,7 +10727,16 @@
                 <w:sz w:val="22"/>
                 <w:szCs w:val="22"/>
               </w:rPr>
-              <w:t xml:space="preserve"> le issue di una release che hanno come stato “Chiuso” (circa 39) (1L*39)</w:t>
+              <w:t xml:space="preserve"> le issue di una release che </w:t>
+            </w:r>
+            <w:r>
+              <w:rPr>
+                <w:rFonts w:ascii="PT Serif" w:hAnsi="PT Serif"/>
+                <w:sz w:val="22"/>
+                <w:szCs w:val="22"/>
+              </w:rPr>
+              <w:lastRenderedPageBreak/>
+              <w:t>hanno come stato “Chiuso” (circa 39) (1L*39)</w:t>
             </w:r>
           </w:p>
         </w:tc>
@@ -10473,6 +10763,7 @@
                 <w:sz w:val="22"/>
                 <w:szCs w:val="22"/>
               </w:rPr>
+              <w:lastRenderedPageBreak/>
               <w:t xml:space="preserve">Leggo da </w:t>
             </w:r>
             <w:r>
@@ -10491,7 +10782,16 @@
                 <w:sz w:val="22"/>
                 <w:szCs w:val="22"/>
               </w:rPr>
-              <w:t>le issue che hanno indicato la data di chiusura</w:t>
+              <w:t xml:space="preserve">le issue che hanno indicato la </w:t>
+            </w:r>
+            <w:r>
+              <w:rPr>
+                <w:rFonts w:ascii="PT Serif" w:hAnsi="PT Serif"/>
+                <w:sz w:val="22"/>
+                <w:szCs w:val="22"/>
+              </w:rPr>
+              <w:lastRenderedPageBreak/>
+              <w:t>data di chiusura</w:t>
             </w:r>
             <w:r>
               <w:rPr>
@@ -10529,638 +10829,6 @@
                 <w:sz w:val="22"/>
                 <w:szCs w:val="22"/>
               </w:rPr>
-              <w:t>Costo totale</w:t>
-            </w:r>
-          </w:p>
-        </w:tc>
-        <w:tc>
-          <w:tcPr>
-            <w:tcW w:w="3511" w:type="dxa"/>
-          </w:tcPr>
-          <w:p>
-            <w:pPr>
-              <w:pStyle w:val="NormaleWeb"/>
-              <w:ind w:left="360"/>
-              <w:rPr>
-                <w:rFonts w:ascii="PT Serif" w:hAnsi="PT Serif"/>
-                <w:sz w:val="22"/>
-                <w:szCs w:val="22"/>
-              </w:rPr>
-            </w:pPr>
-            <w:r>
-              <w:rPr>
-                <w:rFonts w:ascii="PT Serif" w:hAnsi="PT Serif"/>
-                <w:sz w:val="22"/>
-                <w:szCs w:val="22"/>
-              </w:rPr>
-              <w:t xml:space="preserve">39L * </w:t>
-            </w:r>
-            <w:r>
-              <w:rPr>
-                <w:rFonts w:ascii="PT Serif" w:hAnsi="PT Serif"/>
-                <w:sz w:val="22"/>
-                <w:szCs w:val="22"/>
-              </w:rPr>
-              <w:t>2</w:t>
-            </w:r>
-            <w:r>
-              <w:rPr>
-                <w:rFonts w:ascii="PT Serif" w:hAnsi="PT Serif"/>
-                <w:sz w:val="22"/>
-                <w:szCs w:val="22"/>
-              </w:rPr>
-              <w:t xml:space="preserve">00 /Mese, quindi </w:t>
-            </w:r>
-            <w:r>
-              <w:rPr>
-                <w:rFonts w:ascii="PT Serif" w:hAnsi="PT Serif"/>
-                <w:b/>
-                <w:bCs/>
-                <w:sz w:val="22"/>
-                <w:szCs w:val="22"/>
-              </w:rPr>
-              <w:t>7800</w:t>
-            </w:r>
-            <w:r>
-              <w:rPr>
-                <w:rFonts w:ascii="PT Serif" w:hAnsi="PT Serif"/>
-                <w:b/>
-                <w:bCs/>
-                <w:sz w:val="22"/>
-                <w:szCs w:val="22"/>
-              </w:rPr>
-              <w:t xml:space="preserve">L </w:t>
-            </w:r>
-            <w:r>
-              <w:rPr>
-                <w:rFonts w:ascii="PT Serif" w:hAnsi="PT Serif"/>
-                <w:b/>
-                <w:bCs/>
-                <w:sz w:val="22"/>
-                <w:szCs w:val="22"/>
-              </w:rPr>
-              <w:t>/Mese</w:t>
-            </w:r>
-          </w:p>
-        </w:tc>
-        <w:tc>
-          <w:tcPr>
-            <w:tcW w:w="3511" w:type="dxa"/>
-          </w:tcPr>
-          <w:p>
-            <w:pPr>
-              <w:pStyle w:val="NormaleWeb"/>
-              <w:ind w:left="360"/>
-              <w:rPr>
-                <w:rFonts w:ascii="PT Serif" w:hAnsi="PT Serif"/>
-                <w:sz w:val="22"/>
-                <w:szCs w:val="22"/>
-              </w:rPr>
-            </w:pPr>
-            <w:r>
-              <w:rPr>
-                <w:rFonts w:ascii="PT Serif" w:hAnsi="PT Serif"/>
-                <w:sz w:val="22"/>
-                <w:szCs w:val="22"/>
-              </w:rPr>
-              <w:t xml:space="preserve">39L * </w:t>
-            </w:r>
-            <w:r>
-              <w:rPr>
-                <w:rFonts w:ascii="PT Serif" w:hAnsi="PT Serif"/>
-                <w:sz w:val="22"/>
-                <w:szCs w:val="22"/>
-              </w:rPr>
-              <w:t>2</w:t>
-            </w:r>
-            <w:r>
-              <w:rPr>
-                <w:rFonts w:ascii="PT Serif" w:hAnsi="PT Serif"/>
-                <w:sz w:val="22"/>
-                <w:szCs w:val="22"/>
-              </w:rPr>
-              <w:t xml:space="preserve">00/Mese, quindi </w:t>
-            </w:r>
-            <w:r>
-              <w:rPr>
-                <w:rFonts w:ascii="PT Serif" w:hAnsi="PT Serif"/>
-                <w:b/>
-                <w:bCs/>
-                <w:sz w:val="22"/>
-                <w:szCs w:val="22"/>
-              </w:rPr>
-              <w:t>7800</w:t>
-            </w:r>
-            <w:r>
-              <w:rPr>
-                <w:rFonts w:ascii="PT Serif" w:hAnsi="PT Serif"/>
-                <w:b/>
-                <w:bCs/>
-                <w:sz w:val="22"/>
-                <w:szCs w:val="22"/>
-              </w:rPr>
-              <w:t>L</w:t>
-            </w:r>
-            <w:r>
-              <w:rPr>
-                <w:rFonts w:ascii="PT Serif" w:hAnsi="PT Serif"/>
-                <w:b/>
-                <w:bCs/>
-                <w:sz w:val="22"/>
-                <w:szCs w:val="22"/>
-              </w:rPr>
-              <w:t>/</w:t>
-            </w:r>
-            <w:r>
-              <w:rPr>
-                <w:rFonts w:ascii="PT Serif" w:hAnsi="PT Serif"/>
-                <w:b/>
-                <w:bCs/>
-                <w:sz w:val="22"/>
-                <w:szCs w:val="22"/>
-              </w:rPr>
-              <w:t xml:space="preserve"> </w:t>
-            </w:r>
-            <w:r>
-              <w:rPr>
-                <w:rFonts w:ascii="PT Serif" w:hAnsi="PT Serif"/>
-                <w:b/>
-                <w:bCs/>
-                <w:sz w:val="22"/>
-                <w:szCs w:val="22"/>
-              </w:rPr>
-              <w:t>Mese</w:t>
-            </w:r>
-          </w:p>
-        </w:tc>
-      </w:tr>
-    </w:tbl>
-    <w:p>
-      <w:pPr>
-        <w:pStyle w:val="NormaleWeb"/>
-        <w:rPr>
-          <w:rFonts w:ascii="PT Serif" w:hAnsi="PT Serif"/>
-          <w:sz w:val="22"/>
-          <w:szCs w:val="22"/>
-        </w:rPr>
-      </w:pPr>
-      <w:r>
-        <w:rPr>
-          <w:rFonts w:ascii="PT Serif" w:hAnsi="PT Serif"/>
-          <w:sz w:val="22"/>
-          <w:szCs w:val="22"/>
-        </w:rPr>
-        <w:t xml:space="preserve">     Per l’operazione 11.</w:t>
-      </w:r>
-    </w:p>
-    <w:tbl>
-      <w:tblPr>
-        <w:tblStyle w:val="Grigliatabella"/>
-        <w:tblW w:w="0" w:type="auto"/>
-        <w:tblInd w:w="360" w:type="dxa"/>
-        <w:tblLook w:val="04A0" w:firstRow="1" w:lastRow="0" w:firstColumn="1" w:lastColumn="0" w:noHBand="0" w:noVBand="1"/>
-      </w:tblPr>
-      <w:tblGrid>
-        <w:gridCol w:w="2757"/>
-        <w:gridCol w:w="3295"/>
-        <w:gridCol w:w="3216"/>
-      </w:tblGrid>
-      <w:tr>
-        <w:tc>
-          <w:tcPr>
-            <w:tcW w:w="3074" w:type="dxa"/>
-          </w:tcPr>
-          <w:p>
-            <w:pPr>
-              <w:pStyle w:val="NormaleWeb"/>
-              <w:ind w:left="360"/>
-              <w:rPr>
-                <w:rFonts w:ascii="PT Serif" w:hAnsi="PT Serif"/>
-                <w:b/>
-                <w:bCs/>
-                <w:sz w:val="22"/>
-                <w:szCs w:val="22"/>
-              </w:rPr>
-            </w:pPr>
-          </w:p>
-        </w:tc>
-        <w:tc>
-          <w:tcPr>
-            <w:tcW w:w="3511" w:type="dxa"/>
-          </w:tcPr>
-          <w:p>
-            <w:pPr>
-              <w:pStyle w:val="NormaleWeb"/>
-              <w:ind w:left="360"/>
-              <w:rPr>
-                <w:rFonts w:ascii="PT Serif" w:hAnsi="PT Serif"/>
-                <w:b/>
-                <w:bCs/>
-                <w:sz w:val="22"/>
-                <w:szCs w:val="22"/>
-              </w:rPr>
-            </w:pPr>
-            <w:r>
-              <w:rPr>
-                <w:rFonts w:ascii="PT Serif" w:hAnsi="PT Serif"/>
-                <w:b/>
-                <w:bCs/>
-                <w:sz w:val="22"/>
-                <w:szCs w:val="22"/>
-              </w:rPr>
-              <w:t>Con ridondanza</w:t>
-            </w:r>
-          </w:p>
-        </w:tc>
-        <w:tc>
-          <w:tcPr>
-            <w:tcW w:w="3511" w:type="dxa"/>
-          </w:tcPr>
-          <w:p>
-            <w:pPr>
-              <w:pStyle w:val="NormaleWeb"/>
-              <w:ind w:left="360"/>
-              <w:rPr>
-                <w:rFonts w:ascii="PT Serif" w:hAnsi="PT Serif"/>
-                <w:b/>
-                <w:bCs/>
-                <w:sz w:val="22"/>
-                <w:szCs w:val="22"/>
-              </w:rPr>
-            </w:pPr>
-            <w:r>
-              <w:rPr>
-                <w:rFonts w:ascii="PT Serif" w:hAnsi="PT Serif"/>
-                <w:b/>
-                <w:bCs/>
-                <w:sz w:val="22"/>
-                <w:szCs w:val="22"/>
-              </w:rPr>
-              <w:t>Senza ridondanza</w:t>
-            </w:r>
-          </w:p>
-        </w:tc>
-      </w:tr>
-      <w:tr>
-        <w:tc>
-          <w:tcPr>
-            <w:tcW w:w="3074" w:type="dxa"/>
-          </w:tcPr>
-          <w:p>
-            <w:pPr>
-              <w:pStyle w:val="NormaleWeb"/>
-              <w:ind w:left="360"/>
-              <w:rPr>
-                <w:rFonts w:ascii="PT Serif" w:hAnsi="PT Serif"/>
-                <w:b/>
-                <w:bCs/>
-                <w:sz w:val="22"/>
-                <w:szCs w:val="22"/>
-              </w:rPr>
-            </w:pPr>
-            <w:r>
-              <w:rPr>
-                <w:rFonts w:ascii="PT Serif" w:hAnsi="PT Serif"/>
-                <w:b/>
-                <w:bCs/>
-                <w:sz w:val="22"/>
-                <w:szCs w:val="22"/>
-              </w:rPr>
-              <w:t>Lista operazioni</w:t>
-            </w:r>
-          </w:p>
-        </w:tc>
-        <w:tc>
-          <w:tcPr>
-            <w:tcW w:w="3511" w:type="dxa"/>
-          </w:tcPr>
-          <w:p>
-            <w:pPr>
-              <w:pStyle w:val="NormaleWeb"/>
-              <w:numPr>
-                <w:ilvl w:val="0"/>
-                <w:numId w:val="38"/>
-              </w:numPr>
-              <w:rPr>
-                <w:rFonts w:ascii="PT Serif" w:hAnsi="PT Serif"/>
-                <w:sz w:val="22"/>
-                <w:szCs w:val="22"/>
-              </w:rPr>
-            </w:pPr>
-            <w:r>
-              <w:rPr>
-                <w:rFonts w:ascii="PT Serif" w:hAnsi="PT Serif"/>
-                <w:sz w:val="22"/>
-                <w:szCs w:val="22"/>
-              </w:rPr>
-              <w:t xml:space="preserve">Elimino da </w:t>
-            </w:r>
-            <w:r>
-              <w:rPr>
-                <w:rFonts w:ascii="PT Serif" w:hAnsi="PT Serif"/>
-                <w:i/>
-                <w:iCs/>
-                <w:sz w:val="22"/>
-                <w:szCs w:val="22"/>
-              </w:rPr>
-              <w:t>Developer</w:t>
-            </w:r>
-            <w:r>
-              <w:rPr>
-                <w:rFonts w:ascii="PT Serif" w:hAnsi="PT Serif"/>
-                <w:i/>
-                <w:iCs/>
-                <w:sz w:val="22"/>
-                <w:szCs w:val="22"/>
-              </w:rPr>
-              <w:t xml:space="preserve"> </w:t>
-            </w:r>
-            <w:r>
-              <w:rPr>
-                <w:rFonts w:ascii="PT Serif" w:hAnsi="PT Serif"/>
-                <w:sz w:val="22"/>
-                <w:szCs w:val="22"/>
-              </w:rPr>
-              <w:t>(1S)</w:t>
-            </w:r>
-          </w:p>
-          <w:p>
-            <w:pPr>
-              <w:pStyle w:val="NormaleWeb"/>
-              <w:numPr>
-                <w:ilvl w:val="0"/>
-                <w:numId w:val="38"/>
-              </w:numPr>
-              <w:rPr>
-                <w:rFonts w:ascii="PT Serif" w:hAnsi="PT Serif"/>
-                <w:sz w:val="22"/>
-                <w:szCs w:val="22"/>
-              </w:rPr>
-            </w:pPr>
-            <w:r>
-              <w:rPr>
-                <w:rFonts w:ascii="PT Serif" w:hAnsi="PT Serif"/>
-                <w:sz w:val="22"/>
-                <w:szCs w:val="22"/>
-              </w:rPr>
-              <w:t>Elimino ogni assegnazione in cui appare il developer eliminato</w:t>
-            </w:r>
-            <w:r>
-              <w:rPr>
-                <w:rFonts w:ascii="PT Serif" w:hAnsi="PT Serif"/>
-                <w:sz w:val="22"/>
-                <w:szCs w:val="22"/>
-              </w:rPr>
-              <w:t xml:space="preserve">. L’azienda produce 20 software, ogni developer curerà ticket aperti relativi all’ultima release di ogni software. Quindi all’attivo ci sono 20 release. Per ogni release abbiamo stimato </w:t>
-            </w:r>
-            <w:proofErr w:type="gramStart"/>
-            <w:r>
-              <w:rPr>
-                <w:rFonts w:ascii="PT Serif" w:hAnsi="PT Serif"/>
-                <w:sz w:val="22"/>
-                <w:szCs w:val="22"/>
-              </w:rPr>
-              <w:t>10</w:t>
-            </w:r>
-            <w:proofErr w:type="gramEnd"/>
-            <w:r>
-              <w:rPr>
-                <w:rFonts w:ascii="PT Serif" w:hAnsi="PT Serif"/>
-                <w:sz w:val="22"/>
-                <w:szCs w:val="22"/>
-              </w:rPr>
-              <w:t xml:space="preserve"> ticket aperti. I ticket totali sono quindi 200. Su ogni ticket ci lavorano all’incirca 2 sviluppatori quindi un developer in media curerà 100 ticket. (100S)</w:t>
-            </w:r>
-          </w:p>
-          <w:p>
-            <w:pPr>
-              <w:pStyle w:val="NormaleWeb"/>
-              <w:numPr>
-                <w:ilvl w:val="0"/>
-                <w:numId w:val="38"/>
-              </w:numPr>
-              <w:rPr>
-                <w:rFonts w:ascii="PT Serif" w:hAnsi="PT Serif"/>
-                <w:sz w:val="22"/>
-                <w:szCs w:val="22"/>
-              </w:rPr>
-            </w:pPr>
-            <w:r>
-              <w:rPr>
-                <w:rFonts w:ascii="PT Serif" w:hAnsi="PT Serif"/>
-                <w:sz w:val="22"/>
-                <w:szCs w:val="22"/>
-              </w:rPr>
-              <w:lastRenderedPageBreak/>
-              <w:t>Leggo ogni ticket assegnato rimosso</w:t>
-            </w:r>
-            <w:r>
-              <w:rPr>
-                <w:rFonts w:ascii="PT Serif" w:hAnsi="PT Serif"/>
-                <w:sz w:val="22"/>
-                <w:szCs w:val="22"/>
-              </w:rPr>
-              <w:t xml:space="preserve"> (100L)</w:t>
-            </w:r>
-          </w:p>
-          <w:p>
-            <w:pPr>
-              <w:pStyle w:val="NormaleWeb"/>
-              <w:numPr>
-                <w:ilvl w:val="0"/>
-                <w:numId w:val="38"/>
-              </w:numPr>
-              <w:rPr>
-                <w:rFonts w:ascii="PT Serif" w:hAnsi="PT Serif"/>
-                <w:sz w:val="22"/>
-                <w:szCs w:val="22"/>
-              </w:rPr>
-            </w:pPr>
-            <w:r>
-              <w:rPr>
-                <w:rFonts w:ascii="PT Serif" w:hAnsi="PT Serif"/>
-                <w:sz w:val="22"/>
-                <w:szCs w:val="22"/>
-              </w:rPr>
-              <w:t>Imposto lo stato dei ticket rimossi come “Non assegnato”</w:t>
-            </w:r>
-            <w:r>
-              <w:rPr>
-                <w:rFonts w:ascii="PT Serif" w:hAnsi="PT Serif"/>
-                <w:sz w:val="22"/>
-                <w:szCs w:val="22"/>
-              </w:rPr>
-              <w:t xml:space="preserve"> (100S)</w:t>
-            </w:r>
-          </w:p>
-          <w:p>
-            <w:pPr>
-              <w:pStyle w:val="NormaleWeb"/>
-              <w:rPr>
-                <w:rFonts w:ascii="PT Serif" w:hAnsi="PT Serif"/>
-                <w:sz w:val="22"/>
-                <w:szCs w:val="22"/>
-              </w:rPr>
-            </w:pPr>
-            <w:r>
-              <w:rPr>
-                <w:rFonts w:ascii="PT Serif" w:hAnsi="PT Serif"/>
-                <w:sz w:val="22"/>
-                <w:szCs w:val="22"/>
-              </w:rPr>
-              <w:t>Abbiamo considerato il caso pessimo in cui lo sviluppatore licenziato abbia soli ticket che non condivide con nessun altro developer.</w:t>
-            </w:r>
-          </w:p>
-        </w:tc>
-        <w:tc>
-          <w:tcPr>
-            <w:tcW w:w="3511" w:type="dxa"/>
-          </w:tcPr>
-          <w:p>
-            <w:pPr>
-              <w:pStyle w:val="NormaleWeb"/>
-              <w:numPr>
-                <w:ilvl w:val="0"/>
-                <w:numId w:val="39"/>
-              </w:numPr>
-              <w:rPr>
-                <w:rFonts w:ascii="PT Serif" w:hAnsi="PT Serif"/>
-                <w:sz w:val="22"/>
-                <w:szCs w:val="22"/>
-              </w:rPr>
-            </w:pPr>
-            <w:r>
-              <w:rPr>
-                <w:rFonts w:ascii="PT Serif" w:hAnsi="PT Serif"/>
-                <w:sz w:val="22"/>
-                <w:szCs w:val="22"/>
-              </w:rPr>
-              <w:lastRenderedPageBreak/>
-              <w:t xml:space="preserve">Elimino da </w:t>
-            </w:r>
-            <w:r>
-              <w:rPr>
-                <w:rFonts w:ascii="PT Serif" w:hAnsi="PT Serif"/>
-                <w:i/>
-                <w:iCs/>
-                <w:sz w:val="22"/>
-                <w:szCs w:val="22"/>
-              </w:rPr>
-              <w:t>Developer</w:t>
-            </w:r>
-            <w:r>
-              <w:rPr>
-                <w:rFonts w:ascii="PT Serif" w:hAnsi="PT Serif"/>
-                <w:i/>
-                <w:iCs/>
-                <w:sz w:val="22"/>
-                <w:szCs w:val="22"/>
-              </w:rPr>
-              <w:t xml:space="preserve"> </w:t>
-            </w:r>
-            <w:r>
-              <w:rPr>
-                <w:rFonts w:ascii="PT Serif" w:hAnsi="PT Serif"/>
-                <w:sz w:val="22"/>
-                <w:szCs w:val="22"/>
-              </w:rPr>
-              <w:t>(1S)</w:t>
-            </w:r>
-          </w:p>
-          <w:p>
-            <w:pPr>
-              <w:pStyle w:val="NormaleWeb"/>
-              <w:numPr>
-                <w:ilvl w:val="0"/>
-                <w:numId w:val="39"/>
-              </w:numPr>
-              <w:rPr>
-                <w:rFonts w:ascii="PT Serif" w:hAnsi="PT Serif"/>
-                <w:sz w:val="22"/>
-                <w:szCs w:val="22"/>
-              </w:rPr>
-            </w:pPr>
-            <w:r>
-              <w:rPr>
-                <w:rFonts w:ascii="PT Serif" w:hAnsi="PT Serif"/>
-                <w:sz w:val="22"/>
-                <w:szCs w:val="22"/>
-              </w:rPr>
-              <w:t xml:space="preserve">Elimino ogni assegnazione in cui appare il developer eliminato. L’azienda produce 20 software, ogni developer curerà ticket aperti relativi all’ultima release di ogni software. Quindi all’attivo ci sono 20 release. Per ogni release abbiamo stimato </w:t>
-            </w:r>
-            <w:proofErr w:type="gramStart"/>
-            <w:r>
-              <w:rPr>
-                <w:rFonts w:ascii="PT Serif" w:hAnsi="PT Serif"/>
-                <w:sz w:val="22"/>
-                <w:szCs w:val="22"/>
-              </w:rPr>
-              <w:t>10</w:t>
-            </w:r>
-            <w:proofErr w:type="gramEnd"/>
-            <w:r>
-              <w:rPr>
-                <w:rFonts w:ascii="PT Serif" w:hAnsi="PT Serif"/>
-                <w:sz w:val="22"/>
-                <w:szCs w:val="22"/>
-              </w:rPr>
-              <w:t xml:space="preserve"> ticket aperti. I ticket totali sono quindi 200. Su ogni ticket ci lavorano all’incirca 2 sviluppatori quindi un developer in media </w:t>
-            </w:r>
-            <w:r>
-              <w:rPr>
-                <w:rFonts w:ascii="PT Serif" w:hAnsi="PT Serif"/>
-                <w:sz w:val="22"/>
-                <w:szCs w:val="22"/>
-              </w:rPr>
-              <w:lastRenderedPageBreak/>
-              <w:t>curerà 100 ticket. (100S)</w:t>
-            </w:r>
-          </w:p>
-          <w:p>
-            <w:pPr>
-              <w:pStyle w:val="NormaleWeb"/>
-              <w:rPr>
-                <w:rFonts w:ascii="PT Serif" w:hAnsi="PT Serif"/>
-                <w:sz w:val="22"/>
-                <w:szCs w:val="22"/>
-              </w:rPr>
-            </w:pPr>
-            <w:r>
-              <w:rPr>
-                <w:rFonts w:ascii="PT Serif" w:hAnsi="PT Serif"/>
-                <w:sz w:val="22"/>
-                <w:szCs w:val="22"/>
-              </w:rPr>
-              <w:t>Abbiamo considerato il caso pessimo in cui lo sviluppatore licenziato abbia soli ticket che non condivide con nessun altro developer.</w:t>
-            </w:r>
-          </w:p>
-        </w:tc>
-      </w:tr>
-      <w:tr>
-        <w:tc>
-          <w:tcPr>
-            <w:tcW w:w="3074" w:type="dxa"/>
-          </w:tcPr>
-          <w:p>
-            <w:pPr>
-              <w:pStyle w:val="NormaleWeb"/>
-              <w:ind w:left="360"/>
-              <w:rPr>
-                <w:rFonts w:ascii="PT Serif" w:hAnsi="PT Serif"/>
-                <w:b/>
-                <w:bCs/>
-                <w:sz w:val="22"/>
-                <w:szCs w:val="22"/>
-              </w:rPr>
-            </w:pPr>
-            <w:r>
-              <w:rPr>
-                <w:rFonts w:ascii="PT Serif" w:hAnsi="PT Serif"/>
-                <w:b/>
-                <w:bCs/>
-                <w:sz w:val="22"/>
-                <w:szCs w:val="22"/>
-              </w:rPr>
               <w:lastRenderedPageBreak/>
               <w:t>Costo totale</w:t>
             </w:r>
@@ -11178,100 +10846,139 @@
                 <w:rFonts w:ascii="PT Serif" w:hAnsi="PT Serif"/>
                 <w:sz w:val="22"/>
                 <w:szCs w:val="22"/>
-                <w:lang w:val="en-US"/>
-              </w:rPr>
-            </w:pPr>
-            <w:r>
-              <w:rPr>
-                <w:rFonts w:ascii="PT Serif" w:hAnsi="PT Serif"/>
-                <w:sz w:val="22"/>
-                <w:szCs w:val="22"/>
-                <w:lang w:val="en-US"/>
-              </w:rPr>
-              <w:t>1S+</w:t>
-            </w:r>
-            <w:r>
-              <w:rPr>
-                <w:rFonts w:ascii="PT Serif" w:hAnsi="PT Serif"/>
-                <w:sz w:val="22"/>
-                <w:szCs w:val="22"/>
-                <w:lang w:val="en-US"/>
-              </w:rPr>
-              <w:t>100S</w:t>
-            </w:r>
-            <w:r>
-              <w:rPr>
-                <w:rFonts w:ascii="PT Serif" w:hAnsi="PT Serif"/>
-                <w:sz w:val="22"/>
-                <w:szCs w:val="22"/>
-                <w:lang w:val="en-US"/>
-              </w:rPr>
-              <w:t>+</w:t>
-            </w:r>
-            <w:r>
-              <w:rPr>
-                <w:rFonts w:ascii="PT Serif" w:hAnsi="PT Serif"/>
-                <w:sz w:val="22"/>
-                <w:szCs w:val="22"/>
-                <w:lang w:val="en-US"/>
-              </w:rPr>
-              <w:t>100</w:t>
-            </w:r>
-            <w:r>
-              <w:rPr>
-                <w:rFonts w:ascii="PT Serif" w:hAnsi="PT Serif"/>
-                <w:sz w:val="22"/>
-                <w:szCs w:val="22"/>
-                <w:lang w:val="en-US"/>
-              </w:rPr>
-              <w:t>L+</w:t>
-            </w:r>
-            <w:r>
-              <w:rPr>
-                <w:rFonts w:ascii="PT Serif" w:hAnsi="PT Serif"/>
-                <w:sz w:val="22"/>
-                <w:szCs w:val="22"/>
-                <w:lang w:val="en-US"/>
-              </w:rPr>
-              <w:t>100</w:t>
-            </w:r>
-            <w:r>
-              <w:rPr>
-                <w:rFonts w:ascii="PT Serif" w:hAnsi="PT Serif"/>
-                <w:sz w:val="22"/>
-                <w:szCs w:val="22"/>
-                <w:lang w:val="en-US"/>
-              </w:rPr>
-              <w:t xml:space="preserve">S = </w:t>
-            </w:r>
-            <w:r>
-              <w:rPr>
-                <w:rFonts w:ascii="PT Serif" w:hAnsi="PT Serif"/>
-                <w:sz w:val="22"/>
-                <w:szCs w:val="22"/>
-                <w:lang w:val="en-US"/>
-              </w:rPr>
-              <w:t>2L+200L+100L+200L =</w:t>
-            </w:r>
-            <w:r>
-              <w:rPr>
-                <w:rFonts w:ascii="PT Serif" w:hAnsi="PT Serif"/>
-                <w:b/>
-                <w:bCs/>
-                <w:sz w:val="22"/>
-                <w:szCs w:val="22"/>
-                <w:lang w:val="en-US"/>
-              </w:rPr>
-              <w:t>502L</w:t>
-            </w:r>
-            <w:r>
-              <w:rPr>
-                <w:rFonts w:ascii="PT Serif" w:hAnsi="PT Serif"/>
-                <w:b/>
-                <w:bCs/>
-                <w:sz w:val="22"/>
-                <w:szCs w:val="22"/>
-                <w:lang w:val="en-US"/>
+              </w:rPr>
+            </w:pPr>
+            <w:r>
+              <w:rPr>
+                <w:rFonts w:ascii="PT Serif" w:hAnsi="PT Serif"/>
+                <w:sz w:val="22"/>
+                <w:szCs w:val="22"/>
+              </w:rPr>
+              <w:t xml:space="preserve">39L * </w:t>
+            </w:r>
+            <w:r>
+              <w:rPr>
+                <w:rFonts w:ascii="PT Serif" w:hAnsi="PT Serif"/>
+                <w:sz w:val="22"/>
+                <w:szCs w:val="22"/>
+              </w:rPr>
+              <w:t>2</w:t>
+            </w:r>
+            <w:r>
+              <w:rPr>
+                <w:rFonts w:ascii="PT Serif" w:hAnsi="PT Serif"/>
+                <w:sz w:val="22"/>
+                <w:szCs w:val="22"/>
+              </w:rPr>
+              <w:t xml:space="preserve">00 /Mese, quindi </w:t>
+            </w:r>
+            <w:r>
+              <w:rPr>
+                <w:rFonts w:ascii="PT Serif" w:hAnsi="PT Serif"/>
+                <w:b/>
+                <w:bCs/>
+                <w:sz w:val="22"/>
+                <w:szCs w:val="22"/>
+              </w:rPr>
+              <w:t>7800</w:t>
+            </w:r>
+            <w:r>
+              <w:rPr>
+                <w:rFonts w:ascii="PT Serif" w:hAnsi="PT Serif"/>
+                <w:b/>
+                <w:bCs/>
+                <w:sz w:val="22"/>
+                <w:szCs w:val="22"/>
+              </w:rPr>
+              <w:t xml:space="preserve">L </w:t>
+            </w:r>
+            <w:r>
+              <w:rPr>
+                <w:rFonts w:ascii="PT Serif" w:hAnsi="PT Serif"/>
+                <w:b/>
+                <w:bCs/>
+                <w:sz w:val="22"/>
+                <w:szCs w:val="22"/>
+              </w:rPr>
+              <w:t>/Mese</w:t>
+            </w:r>
+          </w:p>
+        </w:tc>
+        <w:tc>
+          <w:tcPr>
+            <w:tcW w:w="3511" w:type="dxa"/>
+          </w:tcPr>
+          <w:p>
+            <w:pPr>
+              <w:pStyle w:val="NormaleWeb"/>
+              <w:ind w:left="360"/>
+              <w:rPr>
+                <w:rFonts w:ascii="PT Serif" w:hAnsi="PT Serif"/>
+                <w:sz w:val="22"/>
+                <w:szCs w:val="22"/>
+              </w:rPr>
+            </w:pPr>
+            <w:r>
+              <w:rPr>
+                <w:rFonts w:ascii="PT Serif" w:hAnsi="PT Serif"/>
+                <w:sz w:val="22"/>
+                <w:szCs w:val="22"/>
+              </w:rPr>
+              <w:t xml:space="preserve">39L * </w:t>
+            </w:r>
+            <w:r>
+              <w:rPr>
+                <w:rFonts w:ascii="PT Serif" w:hAnsi="PT Serif"/>
+                <w:sz w:val="22"/>
+                <w:szCs w:val="22"/>
+              </w:rPr>
+              <w:t>2</w:t>
+            </w:r>
+            <w:r>
+              <w:rPr>
+                <w:rFonts w:ascii="PT Serif" w:hAnsi="PT Serif"/>
+                <w:sz w:val="22"/>
+                <w:szCs w:val="22"/>
+              </w:rPr>
+              <w:t xml:space="preserve">00/Mese, quindi </w:t>
+            </w:r>
+            <w:r>
+              <w:rPr>
+                <w:rFonts w:ascii="PT Serif" w:hAnsi="PT Serif"/>
+                <w:b/>
+                <w:bCs/>
+                <w:sz w:val="22"/>
+                <w:szCs w:val="22"/>
+              </w:rPr>
+              <w:t>7800</w:t>
+            </w:r>
+            <w:r>
+              <w:rPr>
+                <w:rFonts w:ascii="PT Serif" w:hAnsi="PT Serif"/>
+                <w:b/>
+                <w:bCs/>
+                <w:sz w:val="22"/>
+                <w:szCs w:val="22"/>
+              </w:rPr>
+              <w:t>L</w:t>
+            </w:r>
+            <w:r>
+              <w:rPr>
+                <w:rFonts w:ascii="PT Serif" w:hAnsi="PT Serif"/>
+                <w:b/>
+                <w:bCs/>
+                <w:sz w:val="22"/>
+                <w:szCs w:val="22"/>
+              </w:rPr>
+              <w:t>/</w:t>
+            </w:r>
+            <w:r>
+              <w:rPr>
+                <w:rFonts w:ascii="PT Serif" w:hAnsi="PT Serif"/>
+                <w:b/>
+                <w:bCs/>
+                <w:sz w:val="22"/>
+                <w:szCs w:val="22"/>
               </w:rPr>
               <w:t xml:space="preserve"> </w:t>
             </w:r>
@@ -11282,95 +10989,8 @@
                 <w:bCs/>
                 <w:sz w:val="22"/>
                 <w:szCs w:val="22"/>
-                <w:lang w:val="en-US"/>
-              </w:rPr>
-              <w:t>/Anno</w:t>
-            </w:r>
-          </w:p>
-        </w:tc>
-        <w:tc>
-          <w:tcPr>
-            <w:tcW w:w="3511" w:type="dxa"/>
-          </w:tcPr>
-          <w:p>
-            <w:pPr>
-              <w:pStyle w:val="NormaleWeb"/>
-              <w:ind w:left="360"/>
-              <w:rPr>
-                <w:rFonts w:ascii="PT Serif" w:hAnsi="PT Serif"/>
-                <w:sz w:val="22"/>
-                <w:szCs w:val="22"/>
-              </w:rPr>
-            </w:pPr>
-            <w:r>
-              <w:rPr>
-                <w:rFonts w:ascii="PT Serif" w:hAnsi="PT Serif"/>
-                <w:sz w:val="22"/>
-                <w:szCs w:val="22"/>
-              </w:rPr>
-              <w:t>1S+</w:t>
-            </w:r>
-            <w:r>
-              <w:rPr>
-                <w:rFonts w:ascii="PT Serif" w:hAnsi="PT Serif"/>
-                <w:sz w:val="22"/>
-                <w:szCs w:val="22"/>
-              </w:rPr>
-              <w:t>100</w:t>
-            </w:r>
-            <w:r>
-              <w:rPr>
-                <w:rFonts w:ascii="PT Serif" w:hAnsi="PT Serif"/>
-                <w:sz w:val="22"/>
-                <w:szCs w:val="22"/>
-              </w:rPr>
-              <w:t>S</w:t>
-            </w:r>
-            <w:r>
-              <w:rPr>
-                <w:rFonts w:ascii="PT Serif" w:hAnsi="PT Serif"/>
-                <w:sz w:val="22"/>
-                <w:szCs w:val="22"/>
-              </w:rPr>
-              <w:t>=</w:t>
-            </w:r>
-            <w:r>
-              <w:rPr>
-                <w:rFonts w:ascii="PT Serif" w:hAnsi="PT Serif"/>
-                <w:sz w:val="22"/>
-                <w:szCs w:val="22"/>
-              </w:rPr>
-              <w:t xml:space="preserve"> </w:t>
-            </w:r>
-            <w:r>
-              <w:rPr>
-                <w:rFonts w:ascii="PT Serif" w:hAnsi="PT Serif"/>
-                <w:b/>
-                <w:bCs/>
-                <w:sz w:val="22"/>
-                <w:szCs w:val="22"/>
-              </w:rPr>
-              <w:t>202L</w:t>
-            </w:r>
-            <w:r>
-              <w:rPr>
-                <w:rFonts w:ascii="PT Serif" w:hAnsi="PT Serif"/>
-                <w:b/>
-                <w:bCs/>
-                <w:sz w:val="22"/>
-                <w:szCs w:val="22"/>
-              </w:rPr>
-              <w:t xml:space="preserve"> </w:t>
-            </w:r>
-            <w:r>
-              <w:rPr>
-                <w:rFonts w:ascii="PT Serif" w:hAnsi="PT Serif"/>
-                <w:b/>
-                <w:bCs/>
-                <w:sz w:val="22"/>
-                <w:szCs w:val="22"/>
-              </w:rPr>
-              <w:t>/Anno</w:t>
+              </w:rPr>
+              <w:t>Mese</w:t>
             </w:r>
           </w:p>
         </w:tc>
@@ -11874,7 +11494,6 @@
           <w:sz w:val="22"/>
           <w:szCs w:val="22"/>
         </w:rPr>
-        <w:lastRenderedPageBreak/>
         <w:t xml:space="preserve">      120L+240L+360L+19800L+7800L+660L=28980L /Mese</w:t>
       </w:r>
     </w:p>
@@ -11933,7 +11552,23 @@
           <w:sz w:val="22"/>
           <w:szCs w:val="22"/>
         </w:rPr>
-        <w:t xml:space="preserve"> perché troppo poco frequente e quindi non influente per nell’analisi delle ridondanze.</w:t>
+        <w:t xml:space="preserve"> perché troppo poco frequente</w:t>
+      </w:r>
+      <w:r>
+        <w:rPr>
+          <w:rFonts w:ascii="PT Serif" w:hAnsi="PT Serif"/>
+          <w:sz w:val="22"/>
+          <w:szCs w:val="22"/>
+        </w:rPr>
+        <w:t xml:space="preserve"> rispetto le altre</w:t>
+      </w:r>
+      <w:r>
+        <w:rPr>
+          <w:rFonts w:ascii="PT Serif" w:hAnsi="PT Serif"/>
+          <w:sz w:val="22"/>
+          <w:szCs w:val="22"/>
+        </w:rPr>
+        <w:t xml:space="preserve"> e quindi non influente per nell’analisi delle ridondanze.</w:t>
       </w:r>
     </w:p>
     <w:p>
@@ -11976,6 +11611,7 @@
           <w:sz w:val="22"/>
           <w:szCs w:val="22"/>
         </w:rPr>
+        <w:lastRenderedPageBreak/>
         <w:t xml:space="preserve">Iniziamo la traduzione di entità ed associazioni per arrivare alla formazione dello schema logico. </w:t>
       </w:r>
     </w:p>
@@ -12160,22 +11796,6 @@
         </w:rPr>
         <w:t xml:space="preserve">. </w:t>
       </w:r>
-    </w:p>
-    <w:p>
-      <w:pPr>
-        <w:pStyle w:val="NormaleWeb"/>
-        <w:numPr>
-          <w:ilvl w:val="1"/>
-          <w:numId w:val="24"/>
-        </w:numPr>
-        <w:rPr>
-          <w:rFonts w:ascii="PT Serif" w:hAnsi="PT Serif"/>
-          <w:b/>
-          <w:bCs/>
-          <w:sz w:val="22"/>
-          <w:szCs w:val="22"/>
-        </w:rPr>
-      </w:pPr>
     </w:p>
     <w:p>
       <w:pPr>
@@ -12605,7 +12225,7 @@
       </w:r>
     </w:p>
     <w:sectPr>
-      <w:footerReference w:type="default" r:id="rId12"/>
+      <w:footerReference w:type="default" r:id="rId13"/>
       <w:pgSz w:w="11906" w:h="16838"/>
       <w:pgMar w:top="1417" w:right="1134" w:bottom="1134" w:left="1134" w:header="708" w:footer="708" w:gutter="0"/>
       <w:cols w:space="708"/>

</xml_diff>

<commit_message>
Aggiunta sezione progettazione fisica nella relazione
</commit_message>
<xml_diff>
--- a/progetto/Relazione.docx
+++ b/progetto/Relazione.docx
@@ -9751,15 +9751,7 @@
                 <w:sz w:val="22"/>
                 <w:szCs w:val="22"/>
               </w:rPr>
-              <w:t>* 60 /Mese</w:t>
-            </w:r>
-            <w:r>
-              <w:rPr>
-                <w:rFonts w:ascii="PT Serif" w:hAnsi="PT Serif"/>
-                <w:sz w:val="22"/>
-                <w:szCs w:val="22"/>
-              </w:rPr>
-              <w:t xml:space="preserve"> </w:t>
+              <w:t xml:space="preserve">* 60 /Mese </w:t>
             </w:r>
             <w:r>
               <w:rPr>
@@ -12223,6 +12215,392 @@
         </w:rPr>
         <w:t>In grassetto le chiavi delle relazioni e sottolineate le chiavi esterne.</w:t>
       </w:r>
+    </w:p>
+    <w:p>
+      <w:pPr>
+        <w:pStyle w:val="NormaleWeb"/>
+        <w:numPr>
+          <w:ilvl w:val="0"/>
+          <w:numId w:val="1"/>
+        </w:numPr>
+        <w:rPr>
+          <w:rFonts w:ascii="PT Serif" w:hAnsi="PT Serif"/>
+          <w:b/>
+          <w:bCs/>
+          <w:sz w:val="28"/>
+          <w:szCs w:val="28"/>
+        </w:rPr>
+      </w:pPr>
+      <w:r>
+        <w:rPr>
+          <w:rFonts w:ascii="PT Serif" w:hAnsi="PT Serif"/>
+          <w:b/>
+          <w:bCs/>
+          <w:sz w:val="28"/>
+          <w:szCs w:val="28"/>
+        </w:rPr>
+        <w:t xml:space="preserve">Progettazione </w:t>
+      </w:r>
+      <w:r>
+        <w:rPr>
+          <w:rFonts w:ascii="PT Serif" w:hAnsi="PT Serif"/>
+          <w:b/>
+          <w:bCs/>
+          <w:sz w:val="28"/>
+          <w:szCs w:val="28"/>
+        </w:rPr>
+        <w:t>fisica</w:t>
+      </w:r>
+    </w:p>
+    <w:p>
+      <w:pPr>
+        <w:tabs>
+          <w:tab w:val="left" w:pos="560"/>
+          <w:tab w:val="left" w:pos="1120"/>
+          <w:tab w:val="left" w:pos="1680"/>
+          <w:tab w:val="left" w:pos="2240"/>
+          <w:tab w:val="left" w:pos="2800"/>
+          <w:tab w:val="left" w:pos="3360"/>
+          <w:tab w:val="left" w:pos="3920"/>
+          <w:tab w:val="left" w:pos="4480"/>
+          <w:tab w:val="left" w:pos="5040"/>
+          <w:tab w:val="left" w:pos="5600"/>
+          <w:tab w:val="left" w:pos="6160"/>
+          <w:tab w:val="left" w:pos="6720"/>
+        </w:tabs>
+        <w:autoSpaceDE w:val="0"/>
+        <w:autoSpaceDN w:val="0"/>
+        <w:adjustRightInd w:val="0"/>
+        <w:rPr>
+          <w:rFonts w:ascii="PT Serif" w:hAnsi="PT Serif" w:cs="Helvetica"/>
+          <w:kern w:val="0"/>
+          <w:sz w:val="22"/>
+          <w:szCs w:val="22"/>
+        </w:rPr>
+      </w:pPr>
+      <w:r>
+        <w:rPr>
+          <w:rFonts w:ascii="PT Serif" w:hAnsi="PT Serif" w:cs="Helvetica"/>
+          <w:kern w:val="0"/>
+          <w:sz w:val="22"/>
+          <w:szCs w:val="22"/>
+        </w:rPr>
+        <w:t>In conclusione</w:t>
+      </w:r>
+      <w:r>
+        <w:rPr>
+          <w:rFonts w:ascii="PT Serif" w:hAnsi="PT Serif" w:cs="Helvetica"/>
+          <w:kern w:val="0"/>
+          <w:sz w:val="22"/>
+          <w:szCs w:val="22"/>
+        </w:rPr>
+        <w:t>, procediamo con la traduzione in linguaggio SQL di:</w:t>
+      </w:r>
+    </w:p>
+    <w:p>
+      <w:pPr>
+        <w:tabs>
+          <w:tab w:val="left" w:pos="560"/>
+          <w:tab w:val="left" w:pos="1120"/>
+          <w:tab w:val="left" w:pos="1680"/>
+          <w:tab w:val="left" w:pos="2240"/>
+          <w:tab w:val="left" w:pos="2800"/>
+          <w:tab w:val="left" w:pos="3360"/>
+          <w:tab w:val="left" w:pos="3920"/>
+          <w:tab w:val="left" w:pos="4480"/>
+          <w:tab w:val="left" w:pos="5040"/>
+          <w:tab w:val="left" w:pos="5600"/>
+          <w:tab w:val="left" w:pos="6160"/>
+          <w:tab w:val="left" w:pos="6720"/>
+        </w:tabs>
+        <w:autoSpaceDE w:val="0"/>
+        <w:autoSpaceDN w:val="0"/>
+        <w:adjustRightInd w:val="0"/>
+        <w:rPr>
+          <w:rFonts w:ascii="PT Serif" w:hAnsi="PT Serif" w:cs="Helvetica"/>
+          <w:kern w:val="0"/>
+          <w:sz w:val="22"/>
+          <w:szCs w:val="22"/>
+        </w:rPr>
+      </w:pPr>
+    </w:p>
+    <w:p>
+      <w:pPr>
+        <w:pStyle w:val="Paragrafoelenco"/>
+        <w:numPr>
+          <w:ilvl w:val="0"/>
+          <w:numId w:val="47"/>
+        </w:numPr>
+        <w:tabs>
+          <w:tab w:val="left" w:pos="560"/>
+          <w:tab w:val="left" w:pos="1120"/>
+          <w:tab w:val="left" w:pos="1680"/>
+          <w:tab w:val="left" w:pos="2240"/>
+          <w:tab w:val="left" w:pos="2800"/>
+          <w:tab w:val="left" w:pos="3360"/>
+          <w:tab w:val="left" w:pos="3920"/>
+          <w:tab w:val="left" w:pos="4480"/>
+          <w:tab w:val="left" w:pos="5040"/>
+          <w:tab w:val="left" w:pos="5600"/>
+          <w:tab w:val="left" w:pos="6160"/>
+          <w:tab w:val="left" w:pos="6720"/>
+        </w:tabs>
+        <w:autoSpaceDE w:val="0"/>
+        <w:autoSpaceDN w:val="0"/>
+        <w:adjustRightInd w:val="0"/>
+        <w:rPr>
+          <w:rFonts w:ascii="PT Serif" w:hAnsi="PT Serif" w:cs="Helvetica"/>
+          <w:kern w:val="0"/>
+          <w:sz w:val="22"/>
+          <w:szCs w:val="22"/>
+        </w:rPr>
+      </w:pPr>
+      <w:r>
+        <w:rPr>
+          <w:rFonts w:ascii="PT Serif" w:hAnsi="PT Serif" w:cs="Helvetica"/>
+          <w:kern w:val="0"/>
+          <w:sz w:val="22"/>
+          <w:szCs w:val="22"/>
+        </w:rPr>
+        <w:t>Tabelle, definite secondo il precedente schema logico e presenti nel file</w:t>
+      </w:r>
+      <w:r>
+        <w:rPr>
+          <w:rFonts w:ascii="MS Mincho" w:eastAsia="MS Mincho" w:hAnsi="MS Mincho" w:cs="MS Mincho"/>
+          <w:kern w:val="0"/>
+          <w:sz w:val="22"/>
+          <w:szCs w:val="22"/>
+        </w:rPr>
+        <w:t xml:space="preserve"> </w:t>
+      </w:r>
+      <w:proofErr w:type="spellStart"/>
+      <w:r>
+        <w:rPr>
+          <w:rFonts w:ascii="PT Serif" w:hAnsi="PT Serif" w:cs="Helvetica"/>
+          <w:i/>
+          <w:iCs/>
+          <w:kern w:val="0"/>
+          <w:sz w:val="22"/>
+          <w:szCs w:val="22"/>
+        </w:rPr>
+        <w:t>tables.sql</w:t>
+      </w:r>
+      <w:proofErr w:type="spellEnd"/>
+    </w:p>
+    <w:p>
+      <w:pPr>
+        <w:pStyle w:val="Paragrafoelenco"/>
+        <w:numPr>
+          <w:ilvl w:val="0"/>
+          <w:numId w:val="47"/>
+        </w:numPr>
+        <w:tabs>
+          <w:tab w:val="left" w:pos="560"/>
+          <w:tab w:val="left" w:pos="1120"/>
+          <w:tab w:val="left" w:pos="1680"/>
+          <w:tab w:val="left" w:pos="2240"/>
+          <w:tab w:val="left" w:pos="2800"/>
+          <w:tab w:val="left" w:pos="3360"/>
+          <w:tab w:val="left" w:pos="3920"/>
+          <w:tab w:val="left" w:pos="4480"/>
+          <w:tab w:val="left" w:pos="5040"/>
+          <w:tab w:val="left" w:pos="5600"/>
+          <w:tab w:val="left" w:pos="6160"/>
+          <w:tab w:val="left" w:pos="6720"/>
+        </w:tabs>
+        <w:autoSpaceDE w:val="0"/>
+        <w:autoSpaceDN w:val="0"/>
+        <w:adjustRightInd w:val="0"/>
+        <w:rPr>
+          <w:rFonts w:ascii="PT Serif" w:hAnsi="PT Serif" w:cs="Helvetica"/>
+          <w:kern w:val="0"/>
+          <w:sz w:val="22"/>
+          <w:szCs w:val="22"/>
+        </w:rPr>
+      </w:pPr>
+      <w:r>
+        <w:rPr>
+          <w:rFonts w:ascii="PT Serif" w:hAnsi="PT Serif" w:cs="Helvetica"/>
+          <w:kern w:val="0"/>
+          <w:sz w:val="22"/>
+          <w:szCs w:val="22"/>
+        </w:rPr>
+        <w:t xml:space="preserve">Dati, necessari al testing e presenti nel file </w:t>
+      </w:r>
+      <w:proofErr w:type="spellStart"/>
+      <w:r>
+        <w:rPr>
+          <w:rFonts w:ascii="PT Serif" w:hAnsi="PT Serif" w:cs="Helvetica"/>
+          <w:i/>
+          <w:iCs/>
+          <w:kern w:val="0"/>
+          <w:sz w:val="22"/>
+          <w:szCs w:val="22"/>
+        </w:rPr>
+        <w:t>data</w:t>
+      </w:r>
+      <w:r>
+        <w:rPr>
+          <w:rFonts w:ascii="PT Serif" w:hAnsi="PT Serif" w:cs="Helvetica"/>
+          <w:i/>
+          <w:iCs/>
+          <w:kern w:val="0"/>
+          <w:sz w:val="22"/>
+          <w:szCs w:val="22"/>
+        </w:rPr>
+        <w:t>s</w:t>
+      </w:r>
+      <w:r>
+        <w:rPr>
+          <w:rFonts w:ascii="PT Serif" w:hAnsi="PT Serif" w:cs="Helvetica"/>
+          <w:i/>
+          <w:iCs/>
+          <w:kern w:val="0"/>
+          <w:sz w:val="22"/>
+          <w:szCs w:val="22"/>
+        </w:rPr>
+        <w:t>.sql</w:t>
+      </w:r>
+      <w:proofErr w:type="spellEnd"/>
+    </w:p>
+    <w:p>
+      <w:pPr>
+        <w:pStyle w:val="Paragrafoelenco"/>
+        <w:numPr>
+          <w:ilvl w:val="0"/>
+          <w:numId w:val="47"/>
+        </w:numPr>
+        <w:tabs>
+          <w:tab w:val="left" w:pos="560"/>
+          <w:tab w:val="left" w:pos="1120"/>
+          <w:tab w:val="left" w:pos="1680"/>
+          <w:tab w:val="left" w:pos="2240"/>
+          <w:tab w:val="left" w:pos="2800"/>
+          <w:tab w:val="left" w:pos="3360"/>
+          <w:tab w:val="left" w:pos="3920"/>
+          <w:tab w:val="left" w:pos="4480"/>
+          <w:tab w:val="left" w:pos="5040"/>
+          <w:tab w:val="left" w:pos="5600"/>
+          <w:tab w:val="left" w:pos="6160"/>
+          <w:tab w:val="left" w:pos="6720"/>
+        </w:tabs>
+        <w:autoSpaceDE w:val="0"/>
+        <w:autoSpaceDN w:val="0"/>
+        <w:adjustRightInd w:val="0"/>
+        <w:rPr>
+          <w:rFonts w:ascii="PT Serif" w:hAnsi="PT Serif" w:cs="Helvetica"/>
+          <w:kern w:val="0"/>
+          <w:sz w:val="22"/>
+          <w:szCs w:val="22"/>
+        </w:rPr>
+      </w:pPr>
+      <w:r>
+        <w:rPr>
+          <w:rFonts w:ascii="PT Serif" w:hAnsi="PT Serif" w:cs="Helvetica"/>
+          <w:kern w:val="0"/>
+          <w:sz w:val="22"/>
+          <w:szCs w:val="22"/>
+        </w:rPr>
+        <w:t xml:space="preserve">Trigger, presenti nel file </w:t>
+      </w:r>
+      <w:proofErr w:type="spellStart"/>
+      <w:r>
+        <w:rPr>
+          <w:rFonts w:ascii="PT Serif" w:hAnsi="PT Serif" w:cs="Helvetica"/>
+          <w:i/>
+          <w:iCs/>
+          <w:kern w:val="0"/>
+          <w:sz w:val="22"/>
+          <w:szCs w:val="22"/>
+        </w:rPr>
+        <w:t>trigger</w:t>
+      </w:r>
+      <w:r>
+        <w:rPr>
+          <w:rFonts w:ascii="PT Serif" w:hAnsi="PT Serif" w:cs="Helvetica"/>
+          <w:i/>
+          <w:iCs/>
+          <w:kern w:val="0"/>
+          <w:sz w:val="22"/>
+          <w:szCs w:val="22"/>
+        </w:rPr>
+        <w:t>s</w:t>
+      </w:r>
+      <w:r>
+        <w:rPr>
+          <w:rFonts w:ascii="PT Serif" w:hAnsi="PT Serif" w:cs="Helvetica"/>
+          <w:i/>
+          <w:iCs/>
+          <w:kern w:val="0"/>
+          <w:sz w:val="22"/>
+          <w:szCs w:val="22"/>
+        </w:rPr>
+        <w:t>.sql</w:t>
+      </w:r>
+      <w:proofErr w:type="spellEnd"/>
+    </w:p>
+    <w:p>
+      <w:pPr>
+        <w:pStyle w:val="Paragrafoelenco"/>
+        <w:numPr>
+          <w:ilvl w:val="0"/>
+          <w:numId w:val="47"/>
+        </w:numPr>
+        <w:tabs>
+          <w:tab w:val="left" w:pos="560"/>
+          <w:tab w:val="left" w:pos="1120"/>
+          <w:tab w:val="left" w:pos="1680"/>
+          <w:tab w:val="left" w:pos="2240"/>
+          <w:tab w:val="left" w:pos="2800"/>
+          <w:tab w:val="left" w:pos="3360"/>
+          <w:tab w:val="left" w:pos="3920"/>
+          <w:tab w:val="left" w:pos="4480"/>
+          <w:tab w:val="left" w:pos="5040"/>
+          <w:tab w:val="left" w:pos="5600"/>
+          <w:tab w:val="left" w:pos="6160"/>
+          <w:tab w:val="left" w:pos="6720"/>
+        </w:tabs>
+        <w:autoSpaceDE w:val="0"/>
+        <w:autoSpaceDN w:val="0"/>
+        <w:adjustRightInd w:val="0"/>
+        <w:rPr>
+          <w:rFonts w:ascii="PT Serif" w:hAnsi="PT Serif" w:cs="Helvetica"/>
+          <w:kern w:val="0"/>
+          <w:sz w:val="22"/>
+          <w:szCs w:val="22"/>
+        </w:rPr>
+      </w:pPr>
+      <w:r>
+        <w:rPr>
+          <w:rFonts w:ascii="PT Serif" w:hAnsi="PT Serif" w:cs="Helvetica"/>
+          <w:kern w:val="0"/>
+          <w:sz w:val="22"/>
+          <w:szCs w:val="22"/>
+        </w:rPr>
+        <w:t xml:space="preserve">Operazioni, </w:t>
+      </w:r>
+      <w:r>
+        <w:rPr>
+          <w:rFonts w:ascii="PT Serif" w:hAnsi="PT Serif" w:cs="Helvetica"/>
+          <w:kern w:val="0"/>
+          <w:sz w:val="22"/>
+          <w:szCs w:val="22"/>
+        </w:rPr>
+        <w:t xml:space="preserve">presenti nel file </w:t>
+      </w:r>
+      <w:proofErr w:type="spellStart"/>
+      <w:r>
+        <w:rPr>
+          <w:rFonts w:ascii="PT Serif" w:hAnsi="PT Serif" w:cs="Helvetica"/>
+          <w:i/>
+          <w:iCs/>
+          <w:kern w:val="0"/>
+          <w:sz w:val="22"/>
+          <w:szCs w:val="22"/>
+        </w:rPr>
+        <w:t>operations.sql</w:t>
+      </w:r>
+      <w:proofErr w:type="spellEnd"/>
     </w:p>
     <w:sectPr>
       <w:footerReference w:type="default" r:id="rId13"/>
@@ -12292,6 +12670,60 @@
 <file path=word/numbering.xml><?xml version="1.0" encoding="utf-8"?>
 <w:numbering xmlns:wpc="http://schemas.microsoft.com/office/word/2010/wordprocessingCanvas" xmlns:cx="http://schemas.microsoft.com/office/drawing/2014/chartex" xmlns:cx1="http://schemas.microsoft.com/office/drawing/2015/9/8/chartex" xmlns:cx2="http://schemas.microsoft.com/office/drawing/2015/10/21/chartex" xmlns:cx3="http://schemas.microsoft.com/office/drawing/2016/5/9/chartex" xmlns:cx4="http://schemas.microsoft.com/office/drawing/2016/5/10/chartex" xmlns:cx5="http://schemas.microsoft.com/office/drawing/2016/5/11/chartex" xmlns:cx6="http://schemas.microsoft.com/office/drawing/2016/5/12/chartex" xmlns:cx7="http://schemas.microsoft.com/office/drawing/2016/5/13/chartex" xmlns:cx8="http://schemas.microsoft.com/office/drawing/2016/5/14/chartex" xmlns:mc="http://schemas.openxmlformats.org/markup-compatibility/2006" xmlns:aink="http://schemas.microsoft.com/office/drawing/2016/ink" xmlns:am3d="http://schemas.microsoft.com/office/drawing/2017/model3d" xmlns:o="urn:schemas-microsoft-com:office:office" xmlns:oel="http://schemas.microsoft.com/office/2019/extlst" xmlns:r="http://schemas.openxmlformats.org/officeDocument/2006/relationships" xmlns:m="http://schemas.openxmlformats.org/officeDocument/2006/math" xmlns:v="urn:schemas-microsoft-com:vml" xmlns:wp14="http://schemas.microsoft.com/office/word/2010/wordprocessingDrawing" xmlns:wp="http://schemas.openxmlformats.org/drawingml/2006/wordprocessingDrawing" xmlns:w10="urn:schemas-microsoft-com:office:word" xmlns:w="http://schemas.openxmlformats.org/wordprocessingml/2006/main" xmlns:w14="http://schemas.microsoft.com/office/word/2010/wordml" xmlns:w15="http://schemas.microsoft.com/office/word/2012/wordml" xmlns:w16cex="http://schemas.microsoft.com/office/word/2018/wordml/cex" xmlns:w16cid="http://schemas.microsoft.com/office/word/2016/wordml/cid" xmlns:w16="http://schemas.microsoft.com/office/word/2018/wordml" xmlns:w16sdtdh="http://schemas.microsoft.com/office/word/2020/wordml/sdtdatahash" xmlns:w16se="http://schemas.microsoft.com/office/word/2015/wordml/symex" xmlns:wpg="http://schemas.microsoft.com/office/word/2010/wordprocessingGroup" xmlns:wpi="http://schemas.microsoft.com/office/word/2010/wordprocessingInk" xmlns:wne="http://schemas.microsoft.com/office/word/2006/wordml" xmlns:wps="http://schemas.microsoft.com/office/word/2010/wordprocessingShape" mc:Ignorable="w14 w15 w16se w16cid w16 w16cex w16sdtdh wp14">
   <w:abstractNum w:abstractNumId="0" w15:restartNumberingAfterBreak="0">
+    <w:nsid w:val="00000001"/>
+    <w:multiLevelType w:val="hybridMultilevel"/>
+    <w:tmpl w:val="FFFFFFFF"/>
+    <w:lvl w:ilvl="0" w:tplc="00000001">
+      <w:start w:val="1"/>
+      <w:numFmt w:val="bullet"/>
+      <w:lvlText w:val="◦"/>
+      <w:lvlJc w:val="left"/>
+      <w:pPr>
+        <w:ind w:left="720" w:hanging="360"/>
+      </w:pPr>
+    </w:lvl>
+    <w:lvl w:ilvl="1" w:tplc="FFFFFFFF">
+      <w:numFmt w:val="decimal"/>
+      <w:lvlText w:val=""/>
+      <w:lvlJc w:val="left"/>
+    </w:lvl>
+    <w:lvl w:ilvl="2" w:tplc="FFFFFFFF">
+      <w:numFmt w:val="decimal"/>
+      <w:lvlText w:val=""/>
+      <w:lvlJc w:val="left"/>
+    </w:lvl>
+    <w:lvl w:ilvl="3" w:tplc="FFFFFFFF">
+      <w:numFmt w:val="decimal"/>
+      <w:lvlText w:val=""/>
+      <w:lvlJc w:val="left"/>
+    </w:lvl>
+    <w:lvl w:ilvl="4" w:tplc="FFFFFFFF">
+      <w:numFmt w:val="decimal"/>
+      <w:lvlText w:val=""/>
+      <w:lvlJc w:val="left"/>
+    </w:lvl>
+    <w:lvl w:ilvl="5" w:tplc="FFFFFFFF">
+      <w:numFmt w:val="decimal"/>
+      <w:lvlText w:val=""/>
+      <w:lvlJc w:val="left"/>
+    </w:lvl>
+    <w:lvl w:ilvl="6" w:tplc="FFFFFFFF">
+      <w:numFmt w:val="decimal"/>
+      <w:lvlText w:val=""/>
+      <w:lvlJc w:val="left"/>
+    </w:lvl>
+    <w:lvl w:ilvl="7" w:tplc="FFFFFFFF">
+      <w:numFmt w:val="decimal"/>
+      <w:lvlText w:val=""/>
+      <w:lvlJc w:val="left"/>
+    </w:lvl>
+    <w:lvl w:ilvl="8" w:tplc="FFFFFFFF">
+      <w:numFmt w:val="decimal"/>
+      <w:lvlText w:val=""/>
+      <w:lvlJc w:val="left"/>
+    </w:lvl>
+  </w:abstractNum>
+  <w:abstractNum w:abstractNumId="1" w15:restartNumberingAfterBreak="0">
     <w:nsid w:val="029F2B3C"/>
     <w:multiLevelType w:val="hybridMultilevel"/>
     <w:tmpl w:val="9094FAA8"/>
@@ -12380,7 +12812,7 @@
       </w:pPr>
     </w:lvl>
   </w:abstractNum>
-  <w:abstractNum w:abstractNumId="1" w15:restartNumberingAfterBreak="0">
+  <w:abstractNum w:abstractNumId="2" w15:restartNumberingAfterBreak="0">
     <w:nsid w:val="03AC7D7D"/>
     <w:multiLevelType w:val="hybridMultilevel"/>
     <w:tmpl w:val="A95E2F46"/>
@@ -12469,7 +12901,7 @@
       </w:pPr>
     </w:lvl>
   </w:abstractNum>
-  <w:abstractNum w:abstractNumId="2" w15:restartNumberingAfterBreak="0">
+  <w:abstractNum w:abstractNumId="3" w15:restartNumberingAfterBreak="0">
     <w:nsid w:val="04310AB5"/>
     <w:multiLevelType w:val="hybridMultilevel"/>
     <w:tmpl w:val="44D65CDE"/>
@@ -12582,7 +13014,7 @@
       </w:rPr>
     </w:lvl>
   </w:abstractNum>
-  <w:abstractNum w:abstractNumId="3" w15:restartNumberingAfterBreak="0">
+  <w:abstractNum w:abstractNumId="4" w15:restartNumberingAfterBreak="0">
     <w:nsid w:val="08D75DB2"/>
     <w:multiLevelType w:val="multilevel"/>
     <w:tmpl w:val="1DBE79DE"/>
@@ -12677,7 +13109,7 @@
       </w:pPr>
     </w:lvl>
   </w:abstractNum>
-  <w:abstractNum w:abstractNumId="4" w15:restartNumberingAfterBreak="0">
+  <w:abstractNum w:abstractNumId="5" w15:restartNumberingAfterBreak="0">
     <w:nsid w:val="0A9F239B"/>
     <w:multiLevelType w:val="hybridMultilevel"/>
     <w:tmpl w:val="B4802E6C"/>
@@ -12790,7 +13222,7 @@
       </w:rPr>
     </w:lvl>
   </w:abstractNum>
-  <w:abstractNum w:abstractNumId="5" w15:restartNumberingAfterBreak="0">
+  <w:abstractNum w:abstractNumId="6" w15:restartNumberingAfterBreak="0">
     <w:nsid w:val="0CD15A6F"/>
     <w:multiLevelType w:val="hybridMultilevel"/>
     <w:tmpl w:val="D42C1C8A"/>
@@ -12879,7 +13311,7 @@
       </w:pPr>
     </w:lvl>
   </w:abstractNum>
-  <w:abstractNum w:abstractNumId="6" w15:restartNumberingAfterBreak="0">
+  <w:abstractNum w:abstractNumId="7" w15:restartNumberingAfterBreak="0">
     <w:nsid w:val="0D9E0BCA"/>
     <w:multiLevelType w:val="hybridMultilevel"/>
     <w:tmpl w:val="171AB828"/>
@@ -12970,7 +13402,7 @@
       </w:pPr>
     </w:lvl>
   </w:abstractNum>
-  <w:abstractNum w:abstractNumId="7" w15:restartNumberingAfterBreak="0">
+  <w:abstractNum w:abstractNumId="8" w15:restartNumberingAfterBreak="0">
     <w:nsid w:val="105B210C"/>
     <w:multiLevelType w:val="multilevel"/>
     <w:tmpl w:val="EA928A0E"/>
@@ -13085,7 +13517,7 @@
       </w:rPr>
     </w:lvl>
   </w:abstractNum>
-  <w:abstractNum w:abstractNumId="8" w15:restartNumberingAfterBreak="0">
+  <w:abstractNum w:abstractNumId="9" w15:restartNumberingAfterBreak="0">
     <w:nsid w:val="1074635F"/>
     <w:multiLevelType w:val="hybridMultilevel"/>
     <w:tmpl w:val="C27C9C04"/>
@@ -13174,7 +13606,7 @@
       </w:pPr>
     </w:lvl>
   </w:abstractNum>
-  <w:abstractNum w:abstractNumId="9" w15:restartNumberingAfterBreak="0">
+  <w:abstractNum w:abstractNumId="10" w15:restartNumberingAfterBreak="0">
     <w:nsid w:val="1539630E"/>
     <w:multiLevelType w:val="hybridMultilevel"/>
     <w:tmpl w:val="9094FAA8"/>
@@ -13263,7 +13695,7 @@
       </w:pPr>
     </w:lvl>
   </w:abstractNum>
-  <w:abstractNum w:abstractNumId="10" w15:restartNumberingAfterBreak="0">
+  <w:abstractNum w:abstractNumId="11" w15:restartNumberingAfterBreak="0">
     <w:nsid w:val="15B16957"/>
     <w:multiLevelType w:val="hybridMultilevel"/>
     <w:tmpl w:val="9094FAA8"/>
@@ -13352,7 +13784,7 @@
       </w:pPr>
     </w:lvl>
   </w:abstractNum>
-  <w:abstractNum w:abstractNumId="11" w15:restartNumberingAfterBreak="0">
+  <w:abstractNum w:abstractNumId="12" w15:restartNumberingAfterBreak="0">
     <w:nsid w:val="15F34718"/>
     <w:multiLevelType w:val="multilevel"/>
     <w:tmpl w:val="6DB410AC"/>
@@ -13483,7 +13915,7 @@
       </w:rPr>
     </w:lvl>
   </w:abstractNum>
-  <w:abstractNum w:abstractNumId="12" w15:restartNumberingAfterBreak="0">
+  <w:abstractNum w:abstractNumId="13" w15:restartNumberingAfterBreak="0">
     <w:nsid w:val="1908069E"/>
     <w:multiLevelType w:val="hybridMultilevel"/>
     <w:tmpl w:val="9094FAA8"/>
@@ -13572,7 +14004,7 @@
       </w:pPr>
     </w:lvl>
   </w:abstractNum>
-  <w:abstractNum w:abstractNumId="13" w15:restartNumberingAfterBreak="0">
+  <w:abstractNum w:abstractNumId="14" w15:restartNumberingAfterBreak="0">
     <w:nsid w:val="1AE85A3C"/>
     <w:multiLevelType w:val="multilevel"/>
     <w:tmpl w:val="8D94C7B4"/>
@@ -13704,7 +14136,7 @@
       </w:rPr>
     </w:lvl>
   </w:abstractNum>
-  <w:abstractNum w:abstractNumId="14" w15:restartNumberingAfterBreak="0">
+  <w:abstractNum w:abstractNumId="15" w15:restartNumberingAfterBreak="0">
     <w:nsid w:val="1AFF5A95"/>
     <w:multiLevelType w:val="hybridMultilevel"/>
     <w:tmpl w:val="2EFA7C28"/>
@@ -13817,7 +14249,7 @@
       </w:rPr>
     </w:lvl>
   </w:abstractNum>
-  <w:abstractNum w:abstractNumId="15" w15:restartNumberingAfterBreak="0">
+  <w:abstractNum w:abstractNumId="16" w15:restartNumberingAfterBreak="0">
     <w:nsid w:val="1C175911"/>
     <w:multiLevelType w:val="hybridMultilevel"/>
     <w:tmpl w:val="9094FAA8"/>
@@ -13906,7 +14338,7 @@
       </w:pPr>
     </w:lvl>
   </w:abstractNum>
-  <w:abstractNum w:abstractNumId="16" w15:restartNumberingAfterBreak="0">
+  <w:abstractNum w:abstractNumId="17" w15:restartNumberingAfterBreak="0">
     <w:nsid w:val="1FA816D9"/>
     <w:multiLevelType w:val="hybridMultilevel"/>
     <w:tmpl w:val="C2CCC064"/>
@@ -13995,7 +14427,7 @@
       </w:pPr>
     </w:lvl>
   </w:abstractNum>
-  <w:abstractNum w:abstractNumId="17" w15:restartNumberingAfterBreak="0">
+  <w:abstractNum w:abstractNumId="18" w15:restartNumberingAfterBreak="0">
     <w:nsid w:val="28603737"/>
     <w:multiLevelType w:val="multilevel"/>
     <w:tmpl w:val="1DBE79DE"/>
@@ -14090,7 +14522,7 @@
       </w:pPr>
     </w:lvl>
   </w:abstractNum>
-  <w:abstractNum w:abstractNumId="18" w15:restartNumberingAfterBreak="0">
+  <w:abstractNum w:abstractNumId="19" w15:restartNumberingAfterBreak="0">
     <w:nsid w:val="2D34597B"/>
     <w:multiLevelType w:val="hybridMultilevel"/>
     <w:tmpl w:val="9094FAA8"/>
@@ -14179,7 +14611,7 @@
       </w:pPr>
     </w:lvl>
   </w:abstractNum>
-  <w:abstractNum w:abstractNumId="19" w15:restartNumberingAfterBreak="0">
+  <w:abstractNum w:abstractNumId="20" w15:restartNumberingAfterBreak="0">
     <w:nsid w:val="301144E4"/>
     <w:multiLevelType w:val="hybridMultilevel"/>
     <w:tmpl w:val="9094FAA8"/>
@@ -14268,7 +14700,7 @@
       </w:pPr>
     </w:lvl>
   </w:abstractNum>
-  <w:abstractNum w:abstractNumId="20" w15:restartNumberingAfterBreak="0">
+  <w:abstractNum w:abstractNumId="21" w15:restartNumberingAfterBreak="0">
     <w:nsid w:val="33352866"/>
     <w:multiLevelType w:val="multilevel"/>
     <w:tmpl w:val="1264CA2E"/>
@@ -14381,7 +14813,7 @@
       </w:rPr>
     </w:lvl>
   </w:abstractNum>
-  <w:abstractNum w:abstractNumId="21" w15:restartNumberingAfterBreak="0">
+  <w:abstractNum w:abstractNumId="22" w15:restartNumberingAfterBreak="0">
     <w:nsid w:val="33B97323"/>
     <w:multiLevelType w:val="multilevel"/>
     <w:tmpl w:val="1DBE79DE"/>
@@ -14476,7 +14908,7 @@
       </w:pPr>
     </w:lvl>
   </w:abstractNum>
-  <w:abstractNum w:abstractNumId="22" w15:restartNumberingAfterBreak="0">
+  <w:abstractNum w:abstractNumId="23" w15:restartNumberingAfterBreak="0">
     <w:nsid w:val="3AAD3E9A"/>
     <w:multiLevelType w:val="multilevel"/>
     <w:tmpl w:val="1DBE79DE"/>
@@ -14571,7 +15003,7 @@
       </w:pPr>
     </w:lvl>
   </w:abstractNum>
-  <w:abstractNum w:abstractNumId="23" w15:restartNumberingAfterBreak="0">
+  <w:abstractNum w:abstractNumId="24" w15:restartNumberingAfterBreak="0">
     <w:nsid w:val="3B4462C7"/>
     <w:multiLevelType w:val="multilevel"/>
     <w:tmpl w:val="1DBE79DE"/>
@@ -14666,7 +15098,7 @@
       </w:pPr>
     </w:lvl>
   </w:abstractNum>
-  <w:abstractNum w:abstractNumId="24" w15:restartNumberingAfterBreak="0">
+  <w:abstractNum w:abstractNumId="25" w15:restartNumberingAfterBreak="0">
     <w:nsid w:val="3DB32E6E"/>
     <w:multiLevelType w:val="hybridMultilevel"/>
     <w:tmpl w:val="9094FAA8"/>
@@ -14755,7 +15187,7 @@
       </w:pPr>
     </w:lvl>
   </w:abstractNum>
-  <w:abstractNum w:abstractNumId="25" w15:restartNumberingAfterBreak="0">
+  <w:abstractNum w:abstractNumId="26" w15:restartNumberingAfterBreak="0">
     <w:nsid w:val="45D82351"/>
     <w:multiLevelType w:val="multilevel"/>
     <w:tmpl w:val="2BC0BF94"/>
@@ -14887,7 +15319,7 @@
       </w:rPr>
     </w:lvl>
   </w:abstractNum>
-  <w:abstractNum w:abstractNumId="26" w15:restartNumberingAfterBreak="0">
+  <w:abstractNum w:abstractNumId="27" w15:restartNumberingAfterBreak="0">
     <w:nsid w:val="4CEE0B3B"/>
     <w:multiLevelType w:val="hybridMultilevel"/>
     <w:tmpl w:val="0DAE0D98"/>
@@ -15000,7 +15432,7 @@
       </w:rPr>
     </w:lvl>
   </w:abstractNum>
-  <w:abstractNum w:abstractNumId="27" w15:restartNumberingAfterBreak="0">
+  <w:abstractNum w:abstractNumId="28" w15:restartNumberingAfterBreak="0">
     <w:nsid w:val="511C5570"/>
     <w:multiLevelType w:val="hybridMultilevel"/>
     <w:tmpl w:val="C2CCC064"/>
@@ -15089,7 +15521,7 @@
       </w:pPr>
     </w:lvl>
   </w:abstractNum>
-  <w:abstractNum w:abstractNumId="28" w15:restartNumberingAfterBreak="0">
+  <w:abstractNum w:abstractNumId="29" w15:restartNumberingAfterBreak="0">
     <w:nsid w:val="526E13A1"/>
     <w:multiLevelType w:val="hybridMultilevel"/>
     <w:tmpl w:val="9094FAA8"/>
@@ -15178,7 +15610,7 @@
       </w:pPr>
     </w:lvl>
   </w:abstractNum>
-  <w:abstractNum w:abstractNumId="29" w15:restartNumberingAfterBreak="0">
+  <w:abstractNum w:abstractNumId="30" w15:restartNumberingAfterBreak="0">
     <w:nsid w:val="53ED0325"/>
     <w:multiLevelType w:val="hybridMultilevel"/>
     <w:tmpl w:val="9094FAA8"/>
@@ -15267,7 +15699,7 @@
       </w:pPr>
     </w:lvl>
   </w:abstractNum>
-  <w:abstractNum w:abstractNumId="30" w15:restartNumberingAfterBreak="0">
+  <w:abstractNum w:abstractNumId="31" w15:restartNumberingAfterBreak="0">
     <w:nsid w:val="55486220"/>
     <w:multiLevelType w:val="hybridMultilevel"/>
     <w:tmpl w:val="9094FAA8"/>
@@ -15356,7 +15788,7 @@
       </w:pPr>
     </w:lvl>
   </w:abstractNum>
-  <w:abstractNum w:abstractNumId="31" w15:restartNumberingAfterBreak="0">
+  <w:abstractNum w:abstractNumId="32" w15:restartNumberingAfterBreak="0">
     <w:nsid w:val="56985EF8"/>
     <w:multiLevelType w:val="hybridMultilevel"/>
     <w:tmpl w:val="A95E2F46"/>
@@ -15445,7 +15877,7 @@
       </w:pPr>
     </w:lvl>
   </w:abstractNum>
-  <w:abstractNum w:abstractNumId="32" w15:restartNumberingAfterBreak="0">
+  <w:abstractNum w:abstractNumId="33" w15:restartNumberingAfterBreak="0">
     <w:nsid w:val="586D12F4"/>
     <w:multiLevelType w:val="multilevel"/>
     <w:tmpl w:val="1DBE79DE"/>
@@ -15540,7 +15972,120 @@
       </w:pPr>
     </w:lvl>
   </w:abstractNum>
-  <w:abstractNum w:abstractNumId="33" w15:restartNumberingAfterBreak="0">
+  <w:abstractNum w:abstractNumId="34" w15:restartNumberingAfterBreak="0">
+    <w:nsid w:val="588B1AF8"/>
+    <w:multiLevelType w:val="hybridMultilevel"/>
+    <w:tmpl w:val="C5FE1B76"/>
+    <w:lvl w:ilvl="0" w:tplc="04100001">
+      <w:start w:val="1"/>
+      <w:numFmt w:val="bullet"/>
+      <w:lvlText w:val=""/>
+      <w:lvlJc w:val="left"/>
+      <w:pPr>
+        <w:ind w:left="720" w:hanging="360"/>
+      </w:pPr>
+      <w:rPr>
+        <w:rFonts w:ascii="Symbol" w:hAnsi="Symbol" w:hint="default"/>
+      </w:rPr>
+    </w:lvl>
+    <w:lvl w:ilvl="1" w:tplc="04100003" w:tentative="1">
+      <w:start w:val="1"/>
+      <w:numFmt w:val="bullet"/>
+      <w:lvlText w:val="o"/>
+      <w:lvlJc w:val="left"/>
+      <w:pPr>
+        <w:ind w:left="1440" w:hanging="360"/>
+      </w:pPr>
+      <w:rPr>
+        <w:rFonts w:ascii="Courier New" w:hAnsi="Courier New" w:cs="Courier New" w:hint="default"/>
+      </w:rPr>
+    </w:lvl>
+    <w:lvl w:ilvl="2" w:tplc="04100005" w:tentative="1">
+      <w:start w:val="1"/>
+      <w:numFmt w:val="bullet"/>
+      <w:lvlText w:val=""/>
+      <w:lvlJc w:val="left"/>
+      <w:pPr>
+        <w:ind w:left="2160" w:hanging="360"/>
+      </w:pPr>
+      <w:rPr>
+        <w:rFonts w:ascii="Wingdings" w:hAnsi="Wingdings" w:hint="default"/>
+      </w:rPr>
+    </w:lvl>
+    <w:lvl w:ilvl="3" w:tplc="04100001" w:tentative="1">
+      <w:start w:val="1"/>
+      <w:numFmt w:val="bullet"/>
+      <w:lvlText w:val=""/>
+      <w:lvlJc w:val="left"/>
+      <w:pPr>
+        <w:ind w:left="2880" w:hanging="360"/>
+      </w:pPr>
+      <w:rPr>
+        <w:rFonts w:ascii="Symbol" w:hAnsi="Symbol" w:hint="default"/>
+      </w:rPr>
+    </w:lvl>
+    <w:lvl w:ilvl="4" w:tplc="04100003" w:tentative="1">
+      <w:start w:val="1"/>
+      <w:numFmt w:val="bullet"/>
+      <w:lvlText w:val="o"/>
+      <w:lvlJc w:val="left"/>
+      <w:pPr>
+        <w:ind w:left="3600" w:hanging="360"/>
+      </w:pPr>
+      <w:rPr>
+        <w:rFonts w:ascii="Courier New" w:hAnsi="Courier New" w:cs="Courier New" w:hint="default"/>
+      </w:rPr>
+    </w:lvl>
+    <w:lvl w:ilvl="5" w:tplc="04100005" w:tentative="1">
+      <w:start w:val="1"/>
+      <w:numFmt w:val="bullet"/>
+      <w:lvlText w:val=""/>
+      <w:lvlJc w:val="left"/>
+      <w:pPr>
+        <w:ind w:left="4320" w:hanging="360"/>
+      </w:pPr>
+      <w:rPr>
+        <w:rFonts w:ascii="Wingdings" w:hAnsi="Wingdings" w:hint="default"/>
+      </w:rPr>
+    </w:lvl>
+    <w:lvl w:ilvl="6" w:tplc="04100001" w:tentative="1">
+      <w:start w:val="1"/>
+      <w:numFmt w:val="bullet"/>
+      <w:lvlText w:val=""/>
+      <w:lvlJc w:val="left"/>
+      <w:pPr>
+        <w:ind w:left="5040" w:hanging="360"/>
+      </w:pPr>
+      <w:rPr>
+        <w:rFonts w:ascii="Symbol" w:hAnsi="Symbol" w:hint="default"/>
+      </w:rPr>
+    </w:lvl>
+    <w:lvl w:ilvl="7" w:tplc="04100003" w:tentative="1">
+      <w:start w:val="1"/>
+      <w:numFmt w:val="bullet"/>
+      <w:lvlText w:val="o"/>
+      <w:lvlJc w:val="left"/>
+      <w:pPr>
+        <w:ind w:left="5760" w:hanging="360"/>
+      </w:pPr>
+      <w:rPr>
+        <w:rFonts w:ascii="Courier New" w:hAnsi="Courier New" w:cs="Courier New" w:hint="default"/>
+      </w:rPr>
+    </w:lvl>
+    <w:lvl w:ilvl="8" w:tplc="04100005" w:tentative="1">
+      <w:start w:val="1"/>
+      <w:numFmt w:val="bullet"/>
+      <w:lvlText w:val=""/>
+      <w:lvlJc w:val="left"/>
+      <w:pPr>
+        <w:ind w:left="6480" w:hanging="360"/>
+      </w:pPr>
+      <w:rPr>
+        <w:rFonts w:ascii="Wingdings" w:hAnsi="Wingdings" w:hint="default"/>
+      </w:rPr>
+    </w:lvl>
+  </w:abstractNum>
+  <w:abstractNum w:abstractNumId="35" w15:restartNumberingAfterBreak="0">
     <w:nsid w:val="5AAC36EB"/>
     <w:multiLevelType w:val="multilevel"/>
     <w:tmpl w:val="0410001F"/>
@@ -15626,7 +16171,7 @@
       </w:pPr>
     </w:lvl>
   </w:abstractNum>
-  <w:abstractNum w:abstractNumId="34" w15:restartNumberingAfterBreak="0">
+  <w:abstractNum w:abstractNumId="36" w15:restartNumberingAfterBreak="0">
     <w:nsid w:val="5F2C5531"/>
     <w:multiLevelType w:val="hybridMultilevel"/>
     <w:tmpl w:val="9094FAA8"/>
@@ -15715,7 +16260,7 @@
       </w:pPr>
     </w:lvl>
   </w:abstractNum>
-  <w:abstractNum w:abstractNumId="35" w15:restartNumberingAfterBreak="0">
+  <w:abstractNum w:abstractNumId="37" w15:restartNumberingAfterBreak="0">
     <w:nsid w:val="683C141A"/>
     <w:multiLevelType w:val="multilevel"/>
     <w:tmpl w:val="1DBE79DE"/>
@@ -15810,7 +16355,7 @@
       </w:pPr>
     </w:lvl>
   </w:abstractNum>
-  <w:abstractNum w:abstractNumId="36" w15:restartNumberingAfterBreak="0">
+  <w:abstractNum w:abstractNumId="38" w15:restartNumberingAfterBreak="0">
     <w:nsid w:val="6D1D525A"/>
     <w:multiLevelType w:val="hybridMultilevel"/>
     <w:tmpl w:val="07800726"/>
@@ -15923,7 +16468,7 @@
       </w:rPr>
     </w:lvl>
   </w:abstractNum>
-  <w:abstractNum w:abstractNumId="37" w15:restartNumberingAfterBreak="0">
+  <w:abstractNum w:abstractNumId="39" w15:restartNumberingAfterBreak="0">
     <w:nsid w:val="6F9A43E7"/>
     <w:multiLevelType w:val="multilevel"/>
     <w:tmpl w:val="920680AE"/>
@@ -16054,7 +16599,7 @@
       </w:rPr>
     </w:lvl>
   </w:abstractNum>
-  <w:abstractNum w:abstractNumId="38" w15:restartNumberingAfterBreak="0">
+  <w:abstractNum w:abstractNumId="40" w15:restartNumberingAfterBreak="0">
     <w:nsid w:val="70A24BF3"/>
     <w:multiLevelType w:val="hybridMultilevel"/>
     <w:tmpl w:val="9094FAA8"/>
@@ -16143,7 +16688,7 @@
       </w:pPr>
     </w:lvl>
   </w:abstractNum>
-  <w:abstractNum w:abstractNumId="39" w15:restartNumberingAfterBreak="0">
+  <w:abstractNum w:abstractNumId="41" w15:restartNumberingAfterBreak="0">
     <w:nsid w:val="71121F8D"/>
     <w:multiLevelType w:val="hybridMultilevel"/>
     <w:tmpl w:val="56D8180A"/>
@@ -16256,7 +16801,7 @@
       </w:rPr>
     </w:lvl>
   </w:abstractNum>
-  <w:abstractNum w:abstractNumId="40" w15:restartNumberingAfterBreak="0">
+  <w:abstractNum w:abstractNumId="42" w15:restartNumberingAfterBreak="0">
     <w:nsid w:val="711740E0"/>
     <w:multiLevelType w:val="hybridMultilevel"/>
     <w:tmpl w:val="9094FAA8"/>
@@ -16345,7 +16890,7 @@
       </w:pPr>
     </w:lvl>
   </w:abstractNum>
-  <w:abstractNum w:abstractNumId="41" w15:restartNumberingAfterBreak="0">
+  <w:abstractNum w:abstractNumId="43" w15:restartNumberingAfterBreak="0">
     <w:nsid w:val="73A0101F"/>
     <w:multiLevelType w:val="hybridMultilevel"/>
     <w:tmpl w:val="9094FAA8"/>
@@ -16434,7 +16979,7 @@
       </w:pPr>
     </w:lvl>
   </w:abstractNum>
-  <w:abstractNum w:abstractNumId="42" w15:restartNumberingAfterBreak="0">
+  <w:abstractNum w:abstractNumId="44" w15:restartNumberingAfterBreak="0">
     <w:nsid w:val="7764061F"/>
     <w:multiLevelType w:val="hybridMultilevel"/>
     <w:tmpl w:val="FA868694"/>
@@ -16523,7 +17068,7 @@
       </w:pPr>
     </w:lvl>
   </w:abstractNum>
-  <w:abstractNum w:abstractNumId="43" w15:restartNumberingAfterBreak="0">
+  <w:abstractNum w:abstractNumId="45" w15:restartNumberingAfterBreak="0">
     <w:nsid w:val="7C437B99"/>
     <w:multiLevelType w:val="hybridMultilevel"/>
     <w:tmpl w:val="F8601462"/>
@@ -16636,7 +17181,7 @@
       </w:rPr>
     </w:lvl>
   </w:abstractNum>
-  <w:abstractNum w:abstractNumId="44" w15:restartNumberingAfterBreak="0">
+  <w:abstractNum w:abstractNumId="46" w15:restartNumberingAfterBreak="0">
     <w:nsid w:val="7CE65F09"/>
     <w:multiLevelType w:val="multilevel"/>
     <w:tmpl w:val="1DBE79DE"/>
@@ -16732,139 +17277,145 @@
     </w:lvl>
   </w:abstractNum>
   <w:num w:numId="1" w16cid:durableId="1440755376">
+    <w:abstractNumId w:val="22"/>
+  </w:num>
+  <w:num w:numId="2" w16cid:durableId="153571588">
+    <w:abstractNumId w:val="35"/>
+  </w:num>
+  <w:num w:numId="3" w16cid:durableId="1024672838">
+    <w:abstractNumId w:val="14"/>
+  </w:num>
+  <w:num w:numId="4" w16cid:durableId="664092473">
+    <w:abstractNumId w:val="26"/>
+  </w:num>
+  <w:num w:numId="5" w16cid:durableId="1077481458">
+    <w:abstractNumId w:val="4"/>
+  </w:num>
+  <w:num w:numId="6" w16cid:durableId="1802653977">
+    <w:abstractNumId w:val="23"/>
+  </w:num>
+  <w:num w:numId="7" w16cid:durableId="1023359859">
+    <w:abstractNumId w:val="24"/>
+  </w:num>
+  <w:num w:numId="8" w16cid:durableId="2135370841">
     <w:abstractNumId w:val="21"/>
   </w:num>
-  <w:num w:numId="2" w16cid:durableId="153571588">
+  <w:num w:numId="9" w16cid:durableId="841550959">
+    <w:abstractNumId w:val="46"/>
+  </w:num>
+  <w:num w:numId="10" w16cid:durableId="153227269">
+    <w:abstractNumId w:val="27"/>
+  </w:num>
+  <w:num w:numId="11" w16cid:durableId="741678226">
+    <w:abstractNumId w:val="32"/>
+  </w:num>
+  <w:num w:numId="12" w16cid:durableId="2145460735">
+    <w:abstractNumId w:val="2"/>
+  </w:num>
+  <w:num w:numId="13" w16cid:durableId="265894824">
+    <w:abstractNumId w:val="28"/>
+  </w:num>
+  <w:num w:numId="14" w16cid:durableId="819543398">
+    <w:abstractNumId w:val="17"/>
+  </w:num>
+  <w:num w:numId="15" w16cid:durableId="1056196168">
+    <w:abstractNumId w:val="41"/>
+  </w:num>
+  <w:num w:numId="16" w16cid:durableId="1837375923">
+    <w:abstractNumId w:val="37"/>
+  </w:num>
+  <w:num w:numId="17" w16cid:durableId="674766942">
+    <w:abstractNumId w:val="38"/>
+  </w:num>
+  <w:num w:numId="18" w16cid:durableId="1268847172">
+    <w:abstractNumId w:val="45"/>
+  </w:num>
+  <w:num w:numId="19" w16cid:durableId="571038443">
+    <w:abstractNumId w:val="8"/>
+  </w:num>
+  <w:num w:numId="20" w16cid:durableId="1587762250">
     <w:abstractNumId w:val="33"/>
   </w:num>
-  <w:num w:numId="3" w16cid:durableId="1024672838">
+  <w:num w:numId="21" w16cid:durableId="1847406540">
+    <w:abstractNumId w:val="18"/>
+  </w:num>
+  <w:num w:numId="22" w16cid:durableId="1898783829">
+    <w:abstractNumId w:val="6"/>
+  </w:num>
+  <w:num w:numId="23" w16cid:durableId="521359487">
+    <w:abstractNumId w:val="9"/>
+  </w:num>
+  <w:num w:numId="24" w16cid:durableId="202520443">
+    <w:abstractNumId w:val="15"/>
+  </w:num>
+  <w:num w:numId="25" w16cid:durableId="467434140">
+    <w:abstractNumId w:val="3"/>
+  </w:num>
+  <w:num w:numId="26" w16cid:durableId="602883797">
+    <w:abstractNumId w:val="7"/>
+  </w:num>
+  <w:num w:numId="27" w16cid:durableId="163864872">
+    <w:abstractNumId w:val="44"/>
+  </w:num>
+  <w:num w:numId="28" w16cid:durableId="1529445022">
     <w:abstractNumId w:val="13"/>
   </w:num>
-  <w:num w:numId="4" w16cid:durableId="664092473">
+  <w:num w:numId="29" w16cid:durableId="1232929990">
+    <w:abstractNumId w:val="1"/>
+  </w:num>
+  <w:num w:numId="30" w16cid:durableId="358701602">
+    <w:abstractNumId w:val="42"/>
+  </w:num>
+  <w:num w:numId="31" w16cid:durableId="1247653">
     <w:abstractNumId w:val="25"/>
   </w:num>
-  <w:num w:numId="5" w16cid:durableId="1077481458">
-    <w:abstractNumId w:val="3"/>
+  <w:num w:numId="32" w16cid:durableId="1587181810">
+    <w:abstractNumId w:val="10"/>
   </w:num>
-  <w:num w:numId="6" w16cid:durableId="1802653977">
-    <w:abstractNumId w:val="22"/>
+  <w:num w:numId="33" w16cid:durableId="1761831345">
+    <w:abstractNumId w:val="40"/>
   </w:num>
-  <w:num w:numId="7" w16cid:durableId="1023359859">
-    <w:abstractNumId w:val="23"/>
+  <w:num w:numId="34" w16cid:durableId="1927691954">
+    <w:abstractNumId w:val="11"/>
   </w:num>
-  <w:num w:numId="8" w16cid:durableId="2135370841">
+  <w:num w:numId="35" w16cid:durableId="957688541">
+    <w:abstractNumId w:val="31"/>
+  </w:num>
+  <w:num w:numId="36" w16cid:durableId="636496076">
+    <w:abstractNumId w:val="43"/>
+  </w:num>
+  <w:num w:numId="37" w16cid:durableId="532769970">
+    <w:abstractNumId w:val="19"/>
+  </w:num>
+  <w:num w:numId="38" w16cid:durableId="703289019">
     <w:abstractNumId w:val="20"/>
   </w:num>
-  <w:num w:numId="9" w16cid:durableId="841550959">
-    <w:abstractNumId w:val="44"/>
+  <w:num w:numId="39" w16cid:durableId="866024306">
+    <w:abstractNumId w:val="29"/>
   </w:num>
-  <w:num w:numId="10" w16cid:durableId="153227269">
-    <w:abstractNumId w:val="26"/>
+  <w:num w:numId="40" w16cid:durableId="1520005391">
+    <w:abstractNumId w:val="5"/>
   </w:num>
-  <w:num w:numId="11" w16cid:durableId="741678226">
-    <w:abstractNumId w:val="31"/>
+  <w:num w:numId="41" w16cid:durableId="261769933">
+    <w:abstractNumId w:val="39"/>
   </w:num>
-  <w:num w:numId="12" w16cid:durableId="2145460735">
-    <w:abstractNumId w:val="1"/>
+  <w:num w:numId="42" w16cid:durableId="211815112">
+    <w:abstractNumId w:val="12"/>
   </w:num>
-  <w:num w:numId="13" w16cid:durableId="265894824">
-    <w:abstractNumId w:val="27"/>
+  <w:num w:numId="43" w16cid:durableId="1153369652">
+    <w:abstractNumId w:val="30"/>
   </w:num>
-  <w:num w:numId="14" w16cid:durableId="819543398">
+  <w:num w:numId="44" w16cid:durableId="2089844275">
+    <w:abstractNumId w:val="36"/>
+  </w:num>
+  <w:num w:numId="45" w16cid:durableId="1008872525">
     <w:abstractNumId w:val="16"/>
   </w:num>
-  <w:num w:numId="15" w16cid:durableId="1056196168">
-    <w:abstractNumId w:val="39"/>
-  </w:num>
-  <w:num w:numId="16" w16cid:durableId="1837375923">
-    <w:abstractNumId w:val="35"/>
-  </w:num>
-  <w:num w:numId="17" w16cid:durableId="674766942">
-    <w:abstractNumId w:val="36"/>
-  </w:num>
-  <w:num w:numId="18" w16cid:durableId="1268847172">
-    <w:abstractNumId w:val="43"/>
-  </w:num>
-  <w:num w:numId="19" w16cid:durableId="571038443">
-    <w:abstractNumId w:val="7"/>
-  </w:num>
-  <w:num w:numId="20" w16cid:durableId="1587762250">
-    <w:abstractNumId w:val="32"/>
-  </w:num>
-  <w:num w:numId="21" w16cid:durableId="1847406540">
-    <w:abstractNumId w:val="17"/>
-  </w:num>
-  <w:num w:numId="22" w16cid:durableId="1898783829">
-    <w:abstractNumId w:val="5"/>
-  </w:num>
-  <w:num w:numId="23" w16cid:durableId="521359487">
-    <w:abstractNumId w:val="8"/>
-  </w:num>
-  <w:num w:numId="24" w16cid:durableId="202520443">
-    <w:abstractNumId w:val="14"/>
-  </w:num>
-  <w:num w:numId="25" w16cid:durableId="467434140">
-    <w:abstractNumId w:val="2"/>
-  </w:num>
-  <w:num w:numId="26" w16cid:durableId="602883797">
-    <w:abstractNumId w:val="6"/>
-  </w:num>
-  <w:num w:numId="27" w16cid:durableId="163864872">
-    <w:abstractNumId w:val="42"/>
-  </w:num>
-  <w:num w:numId="28" w16cid:durableId="1529445022">
-    <w:abstractNumId w:val="12"/>
-  </w:num>
-  <w:num w:numId="29" w16cid:durableId="1232929990">
+  <w:num w:numId="46" w16cid:durableId="452873113">
     <w:abstractNumId w:val="0"/>
   </w:num>
-  <w:num w:numId="30" w16cid:durableId="358701602">
-    <w:abstractNumId w:val="40"/>
-  </w:num>
-  <w:num w:numId="31" w16cid:durableId="1247653">
-    <w:abstractNumId w:val="24"/>
-  </w:num>
-  <w:num w:numId="32" w16cid:durableId="1587181810">
-    <w:abstractNumId w:val="9"/>
-  </w:num>
-  <w:num w:numId="33" w16cid:durableId="1761831345">
-    <w:abstractNumId w:val="38"/>
-  </w:num>
-  <w:num w:numId="34" w16cid:durableId="1927691954">
-    <w:abstractNumId w:val="10"/>
-  </w:num>
-  <w:num w:numId="35" w16cid:durableId="957688541">
-    <w:abstractNumId w:val="30"/>
-  </w:num>
-  <w:num w:numId="36" w16cid:durableId="636496076">
-    <w:abstractNumId w:val="41"/>
-  </w:num>
-  <w:num w:numId="37" w16cid:durableId="532769970">
-    <w:abstractNumId w:val="18"/>
-  </w:num>
-  <w:num w:numId="38" w16cid:durableId="703289019">
-    <w:abstractNumId w:val="19"/>
-  </w:num>
-  <w:num w:numId="39" w16cid:durableId="866024306">
-    <w:abstractNumId w:val="28"/>
-  </w:num>
-  <w:num w:numId="40" w16cid:durableId="1520005391">
-    <w:abstractNumId w:val="4"/>
-  </w:num>
-  <w:num w:numId="41" w16cid:durableId="261769933">
-    <w:abstractNumId w:val="37"/>
-  </w:num>
-  <w:num w:numId="42" w16cid:durableId="211815112">
-    <w:abstractNumId w:val="11"/>
-  </w:num>
-  <w:num w:numId="43" w16cid:durableId="1153369652">
-    <w:abstractNumId w:val="29"/>
-  </w:num>
-  <w:num w:numId="44" w16cid:durableId="2089844275">
+  <w:num w:numId="47" w16cid:durableId="1728333790">
     <w:abstractNumId w:val="34"/>
-  </w:num>
-  <w:num w:numId="45" w16cid:durableId="1008872525">
-    <w:abstractNumId w:val="15"/>
   </w:num>
 </w:numbering>
 </file>
@@ -17265,6 +17816,7 @@
   <w:style w:type="paragraph" w:default="1" w:styleId="Normale">
     <w:name w:val="Normal"/>
     <w:qFormat/>
+    <w:rsid w:val="009B35F8"/>
   </w:style>
   <w:style w:type="character" w:default="1" w:styleId="Carpredefinitoparagrafo">
     <w:name w:val="Default Paragraph Font"/>

</xml_diff>

<commit_message>
Eliminata analisi delle ridondanze errata
</commit_message>
<xml_diff>
--- a/progetto/Relazione.docx
+++ b/progetto/Relazione.docx
@@ -1226,7 +1226,23 @@
                 <w:sz w:val="22"/>
                 <w:szCs w:val="22"/>
               </w:rPr>
-              <w:t>Una versione specifica di un software resa disponibile per l'utilizzo da parte degli utenti finali o dei clienti. Una release può includere nuove funzionalità, correzioni di bug, miglioramenti.</w:t>
+              <w:t>Una versione specifica di un software resa disponibile per l'utilizzo da parte degli utenti</w:t>
+            </w:r>
+            <w:r>
+              <w:rPr>
+                <w:rFonts w:ascii="PT Serif" w:hAnsi="PT Serif"/>
+                <w:sz w:val="22"/>
+                <w:szCs w:val="22"/>
+              </w:rPr>
+              <w:t xml:space="preserve"> finali</w:t>
+            </w:r>
+            <w:r>
+              <w:rPr>
+                <w:rFonts w:ascii="PT Serif" w:hAnsi="PT Serif"/>
+                <w:sz w:val="22"/>
+                <w:szCs w:val="22"/>
+              </w:rPr>
+              <w:t>. Una release può includere nuove funzionalità, correzioni di bug, miglioramenti.</w:t>
             </w:r>
           </w:p>
         </w:tc>
@@ -7963,6 +7979,43 @@
     <w:p>
       <w:pPr>
         <w:pStyle w:val="NormaleWeb"/>
+        <w:numPr>
+          <w:ilvl w:val="1"/>
+          <w:numId w:val="1"/>
+        </w:numPr>
+        <w:rPr>
+          <w:rFonts w:ascii="PT Serif" w:hAnsi="PT Serif"/>
+        </w:rPr>
+      </w:pPr>
+      <w:r>
+        <w:rPr>
+          <w:rFonts w:ascii="PT Serif" w:hAnsi="PT Serif"/>
+          <w:b/>
+          <w:bCs/>
+        </w:rPr>
+        <w:lastRenderedPageBreak/>
+        <w:t xml:space="preserve">Vincoli </w:t>
+      </w:r>
+      <w:r>
+        <w:rPr>
+          <w:rFonts w:ascii="PT Serif" w:hAnsi="PT Serif"/>
+          <w:b/>
+          <w:bCs/>
+        </w:rPr>
+        <w:t>non esprimibili nel diagramma</w:t>
+      </w:r>
+      <w:r>
+        <w:rPr>
+          <w:rFonts w:ascii="PT Serif" w:hAnsi="PT Serif"/>
+          <w:b/>
+          <w:bCs/>
+        </w:rPr>
+        <w:t xml:space="preserve"> ristrutturato</w:t>
+      </w:r>
+    </w:p>
+    <w:p>
+      <w:pPr>
+        <w:pStyle w:val="NormaleWeb"/>
         <w:ind w:left="360"/>
         <w:rPr>
           <w:rFonts w:ascii="PT Serif" w:hAnsi="PT Serif"/>
@@ -7976,7 +8029,6 @@
           <w:sz w:val="22"/>
           <w:szCs w:val="22"/>
         </w:rPr>
-        <w:lastRenderedPageBreak/>
         <w:t xml:space="preserve">Conseguenza della ristrutturazione dello schema E/R è l’introduzione di un vincolo non esprimibile con il diagramma. Infatti, Stato ha come vincolo quello di dover assumere uno dei seguenti valori </w:t>
       </w:r>
       <w:r>
@@ -8031,33 +8083,23 @@
           <w:sz w:val="22"/>
           <w:szCs w:val="22"/>
         </w:rPr>
-        <w:t xml:space="preserve">. Un’altra conseguenza è quella di aver introdotto una ridondanza con l’attributo Stato in </w:t>
-      </w:r>
-      <w:r>
-        <w:rPr>
-          <w:rFonts w:ascii="PT Serif" w:hAnsi="PT Serif"/>
-          <w:i/>
-          <w:iCs/>
-          <w:sz w:val="22"/>
-          <w:szCs w:val="22"/>
-        </w:rPr>
-        <w:t>Ticket</w:t>
-      </w:r>
-      <w:r>
-        <w:rPr>
-          <w:rFonts w:ascii="PT Serif" w:hAnsi="PT Serif"/>
-          <w:sz w:val="22"/>
-          <w:szCs w:val="22"/>
-        </w:rPr>
-        <w:t>.</w:t>
-      </w:r>
-      <w:r>
-        <w:rPr>
-          <w:rFonts w:ascii="PT Serif" w:hAnsi="PT Serif"/>
-          <w:sz w:val="22"/>
-          <w:szCs w:val="22"/>
-        </w:rPr>
-        <w:t xml:space="preserve"> Infatti, notiamo che: </w:t>
+        <w:t xml:space="preserve">. </w:t>
+      </w:r>
+      <w:r>
+        <w:rPr>
+          <w:rFonts w:ascii="PT Serif" w:hAnsi="PT Serif"/>
+          <w:sz w:val="22"/>
+          <w:szCs w:val="22"/>
+        </w:rPr>
+        <w:t>Inoltre</w:t>
+      </w:r>
+      <w:r>
+        <w:rPr>
+          <w:rFonts w:ascii="PT Serif" w:hAnsi="PT Serif"/>
+          <w:sz w:val="22"/>
+          <w:szCs w:val="22"/>
+        </w:rPr>
+        <w:t xml:space="preserve">: </w:t>
       </w:r>
     </w:p>
     <w:p>
@@ -8148,48 +8190,23 @@
     <w:p>
       <w:pPr>
         <w:pStyle w:val="NormaleWeb"/>
-        <w:ind w:firstLine="360"/>
-        <w:rPr>
-          <w:rFonts w:ascii="PT Serif" w:hAnsi="PT Serif"/>
-          <w:sz w:val="22"/>
-          <w:szCs w:val="22"/>
-        </w:rPr>
-      </w:pPr>
-      <w:r>
-        <w:rPr>
-          <w:rFonts w:ascii="PT Serif" w:hAnsi="PT Serif"/>
-          <w:sz w:val="22"/>
-          <w:szCs w:val="22"/>
-        </w:rPr>
-        <w:t>Lo stato è per cui derivabile da altri dati</w:t>
-      </w:r>
-      <w:r>
-        <w:rPr>
-          <w:rFonts w:ascii="PT Serif" w:hAnsi="PT Serif"/>
-          <w:sz w:val="22"/>
-          <w:szCs w:val="22"/>
-        </w:rPr>
-        <w:t>.</w:t>
-      </w:r>
-    </w:p>
-    <w:p>
-      <w:pPr>
-        <w:pStyle w:val="NormaleWeb"/>
         <w:numPr>
           <w:ilvl w:val="1"/>
           <w:numId w:val="1"/>
         </w:numPr>
         <w:rPr>
           <w:rFonts w:ascii="PT Serif" w:hAnsi="PT Serif"/>
-        </w:rPr>
-      </w:pPr>
-      <w:r>
-        <w:rPr>
-          <w:rFonts w:ascii="PT Serif" w:hAnsi="PT Serif"/>
           <w:b/>
           <w:bCs/>
         </w:rPr>
-        <w:t>Analisi delle ridondanze dello schema ristrutturato</w:t>
+      </w:pPr>
+      <w:r>
+        <w:rPr>
+          <w:rFonts w:ascii="PT Serif" w:hAnsi="PT Serif"/>
+          <w:b/>
+          <w:bCs/>
+        </w:rPr>
+        <w:t>Schema logico</w:t>
       </w:r>
     </w:p>
     <w:p>
@@ -8198,3204 +8215,6 @@
         <w:ind w:left="360"/>
         <w:rPr>
           <w:rFonts w:ascii="PT Serif" w:hAnsi="PT Serif"/>
-          <w:sz w:val="22"/>
-          <w:szCs w:val="22"/>
-        </w:rPr>
-      </w:pPr>
-      <w:r>
-        <w:rPr>
-          <w:rFonts w:ascii="PT Serif" w:hAnsi="PT Serif"/>
-          <w:sz w:val="22"/>
-          <w:szCs w:val="22"/>
-        </w:rPr>
-        <w:t xml:space="preserve">Procediamo con l’analisi delle ridondanze, effettuate secondo la seguente equivalenza: </w:t>
-      </w:r>
-      <m:oMath>
-        <m:r>
-          <w:rPr>
-            <w:rFonts w:ascii="Cambria Math" w:hAnsi="Cambria Math"/>
-            <w:sz w:val="22"/>
-            <w:szCs w:val="22"/>
-          </w:rPr>
-          <m:t>1S=2L</m:t>
-        </m:r>
-      </m:oMath>
-      <w:r>
-        <w:rPr>
-          <w:rFonts w:ascii="PT Serif" w:hAnsi="PT Serif"/>
-          <w:sz w:val="22"/>
-          <w:szCs w:val="22"/>
-        </w:rPr>
-        <w:t>. Nello specifico verranno analizzate le operazioni 3, 4, 5, 8, 9, 11</w:t>
-      </w:r>
-      <w:r>
-        <w:rPr>
-          <w:rFonts w:ascii="PT Serif" w:hAnsi="PT Serif"/>
-          <w:sz w:val="22"/>
-          <w:szCs w:val="22"/>
-        </w:rPr>
-        <w:t>, 12</w:t>
-      </w:r>
-      <w:r>
-        <w:rPr>
-          <w:rFonts w:ascii="PT Serif" w:hAnsi="PT Serif"/>
-          <w:sz w:val="22"/>
-          <w:szCs w:val="22"/>
-        </w:rPr>
-        <w:t xml:space="preserve">. Le uniche a far uso del dato ridondante </w:t>
-      </w:r>
-      <w:r>
-        <w:rPr>
-          <w:rFonts w:ascii="PT Serif" w:hAnsi="PT Serif"/>
-          <w:i/>
-          <w:iCs/>
-          <w:sz w:val="22"/>
-          <w:szCs w:val="22"/>
-        </w:rPr>
-        <w:t>Stato</w:t>
-      </w:r>
-      <w:r>
-        <w:rPr>
-          <w:rFonts w:ascii="PT Serif" w:hAnsi="PT Serif"/>
-          <w:sz w:val="22"/>
-          <w:szCs w:val="22"/>
-        </w:rPr>
-        <w:t xml:space="preserve"> della entità </w:t>
-      </w:r>
-      <w:r>
-        <w:rPr>
-          <w:rFonts w:ascii="PT Serif" w:hAnsi="PT Serif"/>
-          <w:i/>
-          <w:iCs/>
-          <w:sz w:val="22"/>
-          <w:szCs w:val="22"/>
-        </w:rPr>
-        <w:t>Ticket</w:t>
-      </w:r>
-      <w:r>
-        <w:rPr>
-          <w:rFonts w:ascii="PT Serif" w:hAnsi="PT Serif"/>
-          <w:sz w:val="22"/>
-          <w:szCs w:val="22"/>
-        </w:rPr>
-        <w:t xml:space="preserve">. </w:t>
-      </w:r>
-    </w:p>
-    <w:p>
-      <w:pPr>
-        <w:pStyle w:val="NormaleWeb"/>
-        <w:ind w:left="360"/>
-        <w:rPr>
-          <w:rFonts w:ascii="PT Serif" w:hAnsi="PT Serif"/>
-          <w:sz w:val="22"/>
-          <w:szCs w:val="22"/>
-        </w:rPr>
-      </w:pPr>
-      <w:r>
-        <w:rPr>
-          <w:rFonts w:ascii="PT Serif" w:hAnsi="PT Serif"/>
-          <w:sz w:val="22"/>
-          <w:szCs w:val="22"/>
-        </w:rPr>
-        <w:t>Per l’operazione 3.</w:t>
-      </w:r>
-    </w:p>
-    <w:tbl>
-      <w:tblPr>
-        <w:tblStyle w:val="Grigliatabella"/>
-        <w:tblW w:w="0" w:type="auto"/>
-        <w:tblInd w:w="360" w:type="dxa"/>
-        <w:tblLook w:val="04A0" w:firstRow="1" w:lastRow="0" w:firstColumn="1" w:lastColumn="0" w:noHBand="0" w:noVBand="1"/>
-      </w:tblPr>
-      <w:tblGrid>
-        <w:gridCol w:w="2822"/>
-        <w:gridCol w:w="3223"/>
-        <w:gridCol w:w="3223"/>
-      </w:tblGrid>
-      <w:tr>
-        <w:tc>
-          <w:tcPr>
-            <w:tcW w:w="3074" w:type="dxa"/>
-          </w:tcPr>
-          <w:p>
-            <w:pPr>
-              <w:pStyle w:val="NormaleWeb"/>
-              <w:rPr>
-                <w:rFonts w:ascii="PT Serif" w:hAnsi="PT Serif"/>
-                <w:b/>
-                <w:bCs/>
-                <w:sz w:val="22"/>
-                <w:szCs w:val="22"/>
-              </w:rPr>
-            </w:pPr>
-          </w:p>
-        </w:tc>
-        <w:tc>
-          <w:tcPr>
-            <w:tcW w:w="3511" w:type="dxa"/>
-          </w:tcPr>
-          <w:p>
-            <w:pPr>
-              <w:pStyle w:val="NormaleWeb"/>
-              <w:rPr>
-                <w:rFonts w:ascii="PT Serif" w:hAnsi="PT Serif"/>
-                <w:b/>
-                <w:bCs/>
-                <w:sz w:val="22"/>
-                <w:szCs w:val="22"/>
-              </w:rPr>
-            </w:pPr>
-            <w:r>
-              <w:rPr>
-                <w:rFonts w:ascii="PT Serif" w:hAnsi="PT Serif"/>
-                <w:b/>
-                <w:bCs/>
-                <w:sz w:val="22"/>
-                <w:szCs w:val="22"/>
-              </w:rPr>
-              <w:t>Con ridondanza</w:t>
-            </w:r>
-          </w:p>
-        </w:tc>
-        <w:tc>
-          <w:tcPr>
-            <w:tcW w:w="3511" w:type="dxa"/>
-          </w:tcPr>
-          <w:p>
-            <w:pPr>
-              <w:pStyle w:val="NormaleWeb"/>
-              <w:rPr>
-                <w:rFonts w:ascii="PT Serif" w:hAnsi="PT Serif"/>
-                <w:b/>
-                <w:bCs/>
-                <w:sz w:val="22"/>
-                <w:szCs w:val="22"/>
-              </w:rPr>
-            </w:pPr>
-            <w:r>
-              <w:rPr>
-                <w:rFonts w:ascii="PT Serif" w:hAnsi="PT Serif"/>
-                <w:b/>
-                <w:bCs/>
-                <w:sz w:val="22"/>
-                <w:szCs w:val="22"/>
-              </w:rPr>
-              <w:t>Senza ridondanza</w:t>
-            </w:r>
-          </w:p>
-        </w:tc>
-      </w:tr>
-      <w:tr>
-        <w:tc>
-          <w:tcPr>
-            <w:tcW w:w="3074" w:type="dxa"/>
-          </w:tcPr>
-          <w:p>
-            <w:pPr>
-              <w:pStyle w:val="NormaleWeb"/>
-              <w:rPr>
-                <w:rFonts w:ascii="PT Serif" w:hAnsi="PT Serif"/>
-                <w:b/>
-                <w:bCs/>
-                <w:sz w:val="22"/>
-                <w:szCs w:val="22"/>
-              </w:rPr>
-            </w:pPr>
-            <w:r>
-              <w:rPr>
-                <w:rFonts w:ascii="PT Serif" w:hAnsi="PT Serif"/>
-                <w:b/>
-                <w:bCs/>
-                <w:sz w:val="22"/>
-                <w:szCs w:val="22"/>
-              </w:rPr>
-              <w:t>Lista operazioni</w:t>
-            </w:r>
-          </w:p>
-        </w:tc>
-        <w:tc>
-          <w:tcPr>
-            <w:tcW w:w="3511" w:type="dxa"/>
-          </w:tcPr>
-          <w:p>
-            <w:pPr>
-              <w:pStyle w:val="NormaleWeb"/>
-              <w:numPr>
-                <w:ilvl w:val="0"/>
-                <w:numId w:val="27"/>
-              </w:numPr>
-              <w:rPr>
-                <w:rFonts w:ascii="PT Serif" w:hAnsi="PT Serif"/>
-                <w:sz w:val="22"/>
-                <w:szCs w:val="22"/>
-              </w:rPr>
-            </w:pPr>
-            <w:r>
-              <w:rPr>
-                <w:rFonts w:ascii="PT Serif" w:hAnsi="PT Serif"/>
-                <w:sz w:val="22"/>
-                <w:szCs w:val="22"/>
-              </w:rPr>
-              <w:t xml:space="preserve">Scrivo in </w:t>
-            </w:r>
-            <w:r>
-              <w:rPr>
-                <w:rFonts w:ascii="PT Serif" w:hAnsi="PT Serif"/>
-                <w:i/>
-                <w:iCs/>
-                <w:sz w:val="22"/>
-                <w:szCs w:val="22"/>
-              </w:rPr>
-              <w:t>Ticket</w:t>
-            </w:r>
-            <w:r>
-              <w:rPr>
-                <w:rFonts w:ascii="PT Serif" w:hAnsi="PT Serif"/>
-                <w:i/>
-                <w:iCs/>
-                <w:sz w:val="22"/>
-                <w:szCs w:val="22"/>
-              </w:rPr>
-              <w:t xml:space="preserve"> </w:t>
-            </w:r>
-            <w:r>
-              <w:rPr>
-                <w:rFonts w:ascii="PT Serif" w:hAnsi="PT Serif"/>
-                <w:sz w:val="22"/>
-                <w:szCs w:val="22"/>
-              </w:rPr>
-              <w:t>(1S)</w:t>
-            </w:r>
-          </w:p>
-        </w:tc>
-        <w:tc>
-          <w:tcPr>
-            <w:tcW w:w="3511" w:type="dxa"/>
-          </w:tcPr>
-          <w:p>
-            <w:pPr>
-              <w:pStyle w:val="NormaleWeb"/>
-              <w:numPr>
-                <w:ilvl w:val="0"/>
-                <w:numId w:val="28"/>
-              </w:numPr>
-              <w:rPr>
-                <w:rFonts w:ascii="PT Serif" w:hAnsi="PT Serif"/>
-                <w:sz w:val="22"/>
-                <w:szCs w:val="22"/>
-              </w:rPr>
-            </w:pPr>
-            <w:r>
-              <w:rPr>
-                <w:rFonts w:ascii="PT Serif" w:hAnsi="PT Serif"/>
-                <w:sz w:val="22"/>
-                <w:szCs w:val="22"/>
-              </w:rPr>
-              <w:t xml:space="preserve">Scrivo in </w:t>
-            </w:r>
-            <w:r>
-              <w:rPr>
-                <w:rFonts w:ascii="PT Serif" w:hAnsi="PT Serif"/>
-                <w:i/>
-                <w:iCs/>
-                <w:sz w:val="22"/>
-                <w:szCs w:val="22"/>
-              </w:rPr>
-              <w:t>Ticket</w:t>
-            </w:r>
-            <w:r>
-              <w:rPr>
-                <w:rFonts w:ascii="PT Serif" w:hAnsi="PT Serif"/>
-                <w:i/>
-                <w:iCs/>
-                <w:sz w:val="22"/>
-                <w:szCs w:val="22"/>
-              </w:rPr>
-              <w:t xml:space="preserve"> </w:t>
-            </w:r>
-            <w:r>
-              <w:rPr>
-                <w:rFonts w:ascii="PT Serif" w:hAnsi="PT Serif"/>
-                <w:sz w:val="22"/>
-                <w:szCs w:val="22"/>
-              </w:rPr>
-              <w:t>(1S)</w:t>
-            </w:r>
-          </w:p>
-        </w:tc>
-      </w:tr>
-      <w:tr>
-        <w:tc>
-          <w:tcPr>
-            <w:tcW w:w="3074" w:type="dxa"/>
-          </w:tcPr>
-          <w:p>
-            <w:pPr>
-              <w:pStyle w:val="NormaleWeb"/>
-              <w:rPr>
-                <w:rFonts w:ascii="PT Serif" w:hAnsi="PT Serif"/>
-                <w:b/>
-                <w:bCs/>
-                <w:sz w:val="22"/>
-                <w:szCs w:val="22"/>
-              </w:rPr>
-            </w:pPr>
-            <w:r>
-              <w:rPr>
-                <w:rFonts w:ascii="PT Serif" w:hAnsi="PT Serif"/>
-                <w:b/>
-                <w:bCs/>
-                <w:sz w:val="22"/>
-                <w:szCs w:val="22"/>
-              </w:rPr>
-              <w:t>Costo totale</w:t>
-            </w:r>
-          </w:p>
-        </w:tc>
-        <w:tc>
-          <w:tcPr>
-            <w:tcW w:w="3511" w:type="dxa"/>
-          </w:tcPr>
-          <w:p>
-            <w:pPr>
-              <w:pStyle w:val="NormaleWeb"/>
-              <w:rPr>
-                <w:rFonts w:ascii="PT Serif" w:hAnsi="PT Serif"/>
-                <w:sz w:val="22"/>
-                <w:szCs w:val="22"/>
-              </w:rPr>
-            </w:pPr>
-            <w:r>
-              <w:rPr>
-                <w:rFonts w:ascii="PT Serif" w:hAnsi="PT Serif"/>
-                <w:sz w:val="22"/>
-                <w:szCs w:val="22"/>
-              </w:rPr>
-              <w:t xml:space="preserve">2L * </w:t>
-            </w:r>
-            <w:r>
-              <w:rPr>
-                <w:rFonts w:ascii="PT Serif" w:hAnsi="PT Serif"/>
-                <w:sz w:val="22"/>
-                <w:szCs w:val="22"/>
-              </w:rPr>
-              <w:t>6</w:t>
-            </w:r>
-            <w:r>
-              <w:rPr>
-                <w:rFonts w:ascii="PT Serif" w:hAnsi="PT Serif"/>
-                <w:sz w:val="22"/>
-                <w:szCs w:val="22"/>
-              </w:rPr>
-              <w:t xml:space="preserve">0 /Mese, quindi </w:t>
-            </w:r>
-            <w:r>
-              <w:rPr>
-                <w:rFonts w:ascii="PT Serif" w:hAnsi="PT Serif"/>
-                <w:b/>
-                <w:bCs/>
-                <w:sz w:val="22"/>
-                <w:szCs w:val="22"/>
-              </w:rPr>
-              <w:t>1</w:t>
-            </w:r>
-            <w:r>
-              <w:rPr>
-                <w:rFonts w:ascii="PT Serif" w:hAnsi="PT Serif"/>
-                <w:b/>
-                <w:bCs/>
-                <w:sz w:val="22"/>
-                <w:szCs w:val="22"/>
-              </w:rPr>
-              <w:t>2</w:t>
-            </w:r>
-            <w:r>
-              <w:rPr>
-                <w:rFonts w:ascii="PT Serif" w:hAnsi="PT Serif"/>
-                <w:b/>
-                <w:bCs/>
-                <w:sz w:val="22"/>
-                <w:szCs w:val="22"/>
-              </w:rPr>
-              <w:t>0</w:t>
-            </w:r>
-            <w:r>
-              <w:rPr>
-                <w:rFonts w:ascii="PT Serif" w:hAnsi="PT Serif"/>
-                <w:b/>
-                <w:bCs/>
-                <w:sz w:val="22"/>
-                <w:szCs w:val="22"/>
-              </w:rPr>
-              <w:t>L</w:t>
-            </w:r>
-            <w:r>
-              <w:rPr>
-                <w:rFonts w:ascii="PT Serif" w:hAnsi="PT Serif"/>
-                <w:b/>
-                <w:bCs/>
-                <w:sz w:val="22"/>
-                <w:szCs w:val="22"/>
-              </w:rPr>
-              <w:t xml:space="preserve"> /Mese</w:t>
-            </w:r>
-          </w:p>
-        </w:tc>
-        <w:tc>
-          <w:tcPr>
-            <w:tcW w:w="3511" w:type="dxa"/>
-          </w:tcPr>
-          <w:p>
-            <w:pPr>
-              <w:pStyle w:val="NormaleWeb"/>
-              <w:rPr>
-                <w:rFonts w:ascii="PT Serif" w:hAnsi="PT Serif"/>
-                <w:sz w:val="22"/>
-                <w:szCs w:val="22"/>
-              </w:rPr>
-            </w:pPr>
-            <w:r>
-              <w:rPr>
-                <w:rFonts w:ascii="PT Serif" w:hAnsi="PT Serif"/>
-                <w:sz w:val="22"/>
-                <w:szCs w:val="22"/>
-              </w:rPr>
-              <w:t xml:space="preserve">2L * </w:t>
-            </w:r>
-            <w:r>
-              <w:rPr>
-                <w:rFonts w:ascii="PT Serif" w:hAnsi="PT Serif"/>
-                <w:sz w:val="22"/>
-                <w:szCs w:val="22"/>
-              </w:rPr>
-              <w:t>6</w:t>
-            </w:r>
-            <w:r>
-              <w:rPr>
-                <w:rFonts w:ascii="PT Serif" w:hAnsi="PT Serif"/>
-                <w:sz w:val="22"/>
-                <w:szCs w:val="22"/>
-              </w:rPr>
-              <w:t xml:space="preserve">0 /Mese, quindi </w:t>
-            </w:r>
-            <w:r>
-              <w:rPr>
-                <w:rFonts w:ascii="PT Serif" w:hAnsi="PT Serif"/>
-                <w:b/>
-                <w:bCs/>
-                <w:sz w:val="22"/>
-                <w:szCs w:val="22"/>
-              </w:rPr>
-              <w:t>1</w:t>
-            </w:r>
-            <w:r>
-              <w:rPr>
-                <w:rFonts w:ascii="PT Serif" w:hAnsi="PT Serif"/>
-                <w:b/>
-                <w:bCs/>
-                <w:sz w:val="22"/>
-                <w:szCs w:val="22"/>
-              </w:rPr>
-              <w:t>2</w:t>
-            </w:r>
-            <w:r>
-              <w:rPr>
-                <w:rFonts w:ascii="PT Serif" w:hAnsi="PT Serif"/>
-                <w:b/>
-                <w:bCs/>
-                <w:sz w:val="22"/>
-                <w:szCs w:val="22"/>
-              </w:rPr>
-              <w:t>0</w:t>
-            </w:r>
-            <w:r>
-              <w:rPr>
-                <w:rFonts w:ascii="PT Serif" w:hAnsi="PT Serif"/>
-                <w:b/>
-                <w:bCs/>
-                <w:sz w:val="22"/>
-                <w:szCs w:val="22"/>
-              </w:rPr>
-              <w:t xml:space="preserve">L </w:t>
-            </w:r>
-            <w:r>
-              <w:rPr>
-                <w:rFonts w:ascii="PT Serif" w:hAnsi="PT Serif"/>
-                <w:b/>
-                <w:bCs/>
-                <w:sz w:val="22"/>
-                <w:szCs w:val="22"/>
-              </w:rPr>
-              <w:t>/Mese</w:t>
-            </w:r>
-          </w:p>
-        </w:tc>
-      </w:tr>
-    </w:tbl>
-    <w:p>
-      <w:pPr>
-        <w:pStyle w:val="NormaleWeb"/>
-        <w:rPr>
-          <w:rFonts w:ascii="PT Serif" w:hAnsi="PT Serif"/>
-          <w:sz w:val="22"/>
-          <w:szCs w:val="22"/>
-        </w:rPr>
-      </w:pPr>
-      <w:r>
-        <w:rPr>
-          <w:rFonts w:ascii="PT Serif" w:hAnsi="PT Serif"/>
-          <w:sz w:val="22"/>
-          <w:szCs w:val="22"/>
-        </w:rPr>
-        <w:t xml:space="preserve">       Per l’operazione 4.</w:t>
-      </w:r>
-    </w:p>
-    <w:tbl>
-      <w:tblPr>
-        <w:tblStyle w:val="Grigliatabella"/>
-        <w:tblW w:w="0" w:type="auto"/>
-        <w:tblInd w:w="360" w:type="dxa"/>
-        <w:tblLook w:val="04A0" w:firstRow="1" w:lastRow="0" w:firstColumn="1" w:lastColumn="0" w:noHBand="0" w:noVBand="1"/>
-      </w:tblPr>
-      <w:tblGrid>
-        <w:gridCol w:w="2810"/>
-        <w:gridCol w:w="3250"/>
-        <w:gridCol w:w="3208"/>
-      </w:tblGrid>
-      <w:tr>
-        <w:tc>
-          <w:tcPr>
-            <w:tcW w:w="3074" w:type="dxa"/>
-          </w:tcPr>
-          <w:p>
-            <w:pPr>
-              <w:pStyle w:val="NormaleWeb"/>
-              <w:ind w:left="360"/>
-              <w:rPr>
-                <w:rFonts w:ascii="PT Serif" w:hAnsi="PT Serif"/>
-                <w:b/>
-                <w:bCs/>
-                <w:sz w:val="22"/>
-                <w:szCs w:val="22"/>
-              </w:rPr>
-            </w:pPr>
-          </w:p>
-        </w:tc>
-        <w:tc>
-          <w:tcPr>
-            <w:tcW w:w="3511" w:type="dxa"/>
-          </w:tcPr>
-          <w:p>
-            <w:pPr>
-              <w:pStyle w:val="NormaleWeb"/>
-              <w:ind w:left="360"/>
-              <w:rPr>
-                <w:rFonts w:ascii="PT Serif" w:hAnsi="PT Serif"/>
-                <w:b/>
-                <w:bCs/>
-                <w:sz w:val="22"/>
-                <w:szCs w:val="22"/>
-              </w:rPr>
-            </w:pPr>
-            <w:r>
-              <w:rPr>
-                <w:rFonts w:ascii="PT Serif" w:hAnsi="PT Serif"/>
-                <w:b/>
-                <w:bCs/>
-                <w:sz w:val="22"/>
-                <w:szCs w:val="22"/>
-              </w:rPr>
-              <w:t>Con ridondanza</w:t>
-            </w:r>
-          </w:p>
-        </w:tc>
-        <w:tc>
-          <w:tcPr>
-            <w:tcW w:w="3511" w:type="dxa"/>
-          </w:tcPr>
-          <w:p>
-            <w:pPr>
-              <w:pStyle w:val="NormaleWeb"/>
-              <w:ind w:left="360"/>
-              <w:rPr>
-                <w:rFonts w:ascii="PT Serif" w:hAnsi="PT Serif"/>
-                <w:b/>
-                <w:bCs/>
-                <w:sz w:val="22"/>
-                <w:szCs w:val="22"/>
-              </w:rPr>
-            </w:pPr>
-            <w:r>
-              <w:rPr>
-                <w:rFonts w:ascii="PT Serif" w:hAnsi="PT Serif"/>
-                <w:b/>
-                <w:bCs/>
-                <w:sz w:val="22"/>
-                <w:szCs w:val="22"/>
-              </w:rPr>
-              <w:t>Senza ridondanza</w:t>
-            </w:r>
-          </w:p>
-        </w:tc>
-      </w:tr>
-      <w:tr>
-        <w:tc>
-          <w:tcPr>
-            <w:tcW w:w="3074" w:type="dxa"/>
-          </w:tcPr>
-          <w:p>
-            <w:pPr>
-              <w:pStyle w:val="NormaleWeb"/>
-              <w:ind w:left="360"/>
-              <w:rPr>
-                <w:rFonts w:ascii="PT Serif" w:hAnsi="PT Serif"/>
-                <w:b/>
-                <w:bCs/>
-                <w:sz w:val="22"/>
-                <w:szCs w:val="22"/>
-              </w:rPr>
-            </w:pPr>
-            <w:r>
-              <w:rPr>
-                <w:rFonts w:ascii="PT Serif" w:hAnsi="PT Serif"/>
-                <w:b/>
-                <w:bCs/>
-                <w:sz w:val="22"/>
-                <w:szCs w:val="22"/>
-              </w:rPr>
-              <w:t>Lista operazioni</w:t>
-            </w:r>
-          </w:p>
-        </w:tc>
-        <w:tc>
-          <w:tcPr>
-            <w:tcW w:w="3511" w:type="dxa"/>
-          </w:tcPr>
-          <w:p>
-            <w:pPr>
-              <w:pStyle w:val="NormaleWeb"/>
-              <w:numPr>
-                <w:ilvl w:val="0"/>
-                <w:numId w:val="29"/>
-              </w:numPr>
-              <w:rPr>
-                <w:rFonts w:ascii="PT Serif" w:hAnsi="PT Serif"/>
-                <w:sz w:val="22"/>
-                <w:szCs w:val="22"/>
-              </w:rPr>
-            </w:pPr>
-            <w:r>
-              <w:rPr>
-                <w:rFonts w:ascii="PT Serif" w:hAnsi="PT Serif"/>
-                <w:sz w:val="22"/>
-                <w:szCs w:val="22"/>
-              </w:rPr>
-              <w:t xml:space="preserve">Scrivo in </w:t>
-            </w:r>
-            <w:r>
-              <w:rPr>
-                <w:rFonts w:ascii="PT Serif" w:hAnsi="PT Serif"/>
-                <w:i/>
-                <w:iCs/>
-                <w:sz w:val="22"/>
-                <w:szCs w:val="22"/>
-              </w:rPr>
-              <w:t>Ticket</w:t>
-            </w:r>
-            <w:r>
-              <w:rPr>
-                <w:rFonts w:ascii="PT Serif" w:hAnsi="PT Serif"/>
-                <w:sz w:val="22"/>
-                <w:szCs w:val="22"/>
-              </w:rPr>
-              <w:t xml:space="preserve"> per aggiornare lo stato da “Non assegnato” a</w:t>
-            </w:r>
-            <w:r>
-              <w:rPr>
-                <w:rFonts w:ascii="PT Serif" w:hAnsi="PT Serif"/>
-                <w:sz w:val="22"/>
-                <w:szCs w:val="22"/>
-              </w:rPr>
-              <w:t>d</w:t>
-            </w:r>
-            <w:r>
-              <w:rPr>
-                <w:rFonts w:ascii="PT Serif" w:hAnsi="PT Serif"/>
-                <w:sz w:val="22"/>
-                <w:szCs w:val="22"/>
-              </w:rPr>
-              <w:t xml:space="preserve"> “Assegnato”</w:t>
-            </w:r>
-            <w:r>
-              <w:rPr>
-                <w:rFonts w:ascii="PT Serif" w:hAnsi="PT Serif"/>
-                <w:sz w:val="22"/>
-                <w:szCs w:val="22"/>
-              </w:rPr>
-              <w:t xml:space="preserve"> (1S)</w:t>
-            </w:r>
-          </w:p>
-          <w:p>
-            <w:pPr>
-              <w:pStyle w:val="NormaleWeb"/>
-              <w:numPr>
-                <w:ilvl w:val="0"/>
-                <w:numId w:val="29"/>
-              </w:numPr>
-              <w:rPr>
-                <w:rFonts w:ascii="PT Serif" w:hAnsi="PT Serif"/>
-                <w:sz w:val="22"/>
-                <w:szCs w:val="22"/>
-              </w:rPr>
-            </w:pPr>
-            <w:r>
-              <w:rPr>
-                <w:rFonts w:ascii="PT Serif" w:hAnsi="PT Serif"/>
-                <w:sz w:val="22"/>
-                <w:szCs w:val="22"/>
-              </w:rPr>
-              <w:t xml:space="preserve">Assegnare </w:t>
-            </w:r>
-            <w:r>
-              <w:rPr>
-                <w:rFonts w:ascii="PT Serif" w:hAnsi="PT Serif"/>
-                <w:sz w:val="22"/>
-                <w:szCs w:val="22"/>
-              </w:rPr>
-              <w:t>due developer al ticket (1S*2)</w:t>
-            </w:r>
-          </w:p>
-        </w:tc>
-        <w:tc>
-          <w:tcPr>
-            <w:tcW w:w="3511" w:type="dxa"/>
-          </w:tcPr>
-          <w:p>
-            <w:pPr>
-              <w:pStyle w:val="NormaleWeb"/>
-              <w:numPr>
-                <w:ilvl w:val="0"/>
-                <w:numId w:val="30"/>
-              </w:numPr>
-              <w:rPr>
-                <w:rFonts w:ascii="PT Serif" w:hAnsi="PT Serif"/>
-                <w:sz w:val="22"/>
-                <w:szCs w:val="22"/>
-              </w:rPr>
-            </w:pPr>
-            <w:r>
-              <w:rPr>
-                <w:rFonts w:ascii="PT Serif" w:hAnsi="PT Serif"/>
-                <w:sz w:val="22"/>
-                <w:szCs w:val="22"/>
-              </w:rPr>
-              <w:t>Assegnare due developer al ticket</w:t>
-            </w:r>
-            <w:r>
-              <w:rPr>
-                <w:rFonts w:ascii="PT Serif" w:hAnsi="PT Serif"/>
-                <w:sz w:val="22"/>
-                <w:szCs w:val="22"/>
-              </w:rPr>
-              <w:t xml:space="preserve"> </w:t>
-            </w:r>
-          </w:p>
-          <w:p>
-            <w:pPr>
-              <w:pStyle w:val="NormaleWeb"/>
-              <w:ind w:left="360"/>
-              <w:rPr>
-                <w:rFonts w:ascii="PT Serif" w:hAnsi="PT Serif"/>
-                <w:sz w:val="22"/>
-                <w:szCs w:val="22"/>
-              </w:rPr>
-            </w:pPr>
-            <w:r>
-              <w:rPr>
-                <w:rFonts w:ascii="PT Serif" w:hAnsi="PT Serif"/>
-                <w:sz w:val="22"/>
-                <w:szCs w:val="22"/>
-              </w:rPr>
-              <w:t>(1S*2)</w:t>
-            </w:r>
-          </w:p>
-        </w:tc>
-      </w:tr>
-      <w:tr>
-        <w:tc>
-          <w:tcPr>
-            <w:tcW w:w="3074" w:type="dxa"/>
-          </w:tcPr>
-          <w:p>
-            <w:pPr>
-              <w:pStyle w:val="NormaleWeb"/>
-              <w:ind w:left="360"/>
-              <w:rPr>
-                <w:rFonts w:ascii="PT Serif" w:hAnsi="PT Serif"/>
-                <w:b/>
-                <w:bCs/>
-                <w:sz w:val="22"/>
-                <w:szCs w:val="22"/>
-              </w:rPr>
-            </w:pPr>
-            <w:r>
-              <w:rPr>
-                <w:rFonts w:ascii="PT Serif" w:hAnsi="PT Serif"/>
-                <w:b/>
-                <w:bCs/>
-                <w:sz w:val="22"/>
-                <w:szCs w:val="22"/>
-              </w:rPr>
-              <w:t>Costo totale</w:t>
-            </w:r>
-          </w:p>
-        </w:tc>
-        <w:tc>
-          <w:tcPr>
-            <w:tcW w:w="3511" w:type="dxa"/>
-          </w:tcPr>
-          <w:p>
-            <w:pPr>
-              <w:pStyle w:val="NormaleWeb"/>
-              <w:ind w:left="360"/>
-              <w:rPr>
-                <w:rFonts w:ascii="PT Serif" w:hAnsi="PT Serif"/>
-                <w:sz w:val="22"/>
-                <w:szCs w:val="22"/>
-              </w:rPr>
-            </w:pPr>
-            <w:r>
-              <w:rPr>
-                <w:rFonts w:ascii="PT Serif" w:hAnsi="PT Serif"/>
-                <w:sz w:val="22"/>
-                <w:szCs w:val="22"/>
-              </w:rPr>
-              <w:t>(</w:t>
-            </w:r>
-            <w:r>
-              <w:rPr>
-                <w:rFonts w:ascii="PT Serif" w:hAnsi="PT Serif"/>
-                <w:sz w:val="22"/>
-                <w:szCs w:val="22"/>
-              </w:rPr>
-              <w:t>1S+1S</w:t>
-            </w:r>
-            <w:r>
-              <w:rPr>
-                <w:rFonts w:ascii="PT Serif" w:hAnsi="PT Serif"/>
-                <w:sz w:val="22"/>
-                <w:szCs w:val="22"/>
-              </w:rPr>
-              <w:t>+1S</w:t>
-            </w:r>
-            <w:r>
-              <w:rPr>
-                <w:rFonts w:ascii="PT Serif" w:hAnsi="PT Serif"/>
-                <w:sz w:val="22"/>
-                <w:szCs w:val="22"/>
-              </w:rPr>
-              <w:t xml:space="preserve">) </w:t>
-            </w:r>
-            <w:r>
-              <w:rPr>
-                <w:rFonts w:ascii="PT Serif" w:hAnsi="PT Serif"/>
-                <w:sz w:val="22"/>
-                <w:szCs w:val="22"/>
-              </w:rPr>
-              <w:t>* 60 /Mese</w:t>
-            </w:r>
-            <w:r>
-              <w:rPr>
-                <w:rFonts w:ascii="PT Serif" w:hAnsi="PT Serif"/>
-                <w:sz w:val="22"/>
-                <w:szCs w:val="22"/>
-              </w:rPr>
-              <w:t xml:space="preserve"> = (2L+2L</w:t>
-            </w:r>
-            <w:r>
-              <w:rPr>
-                <w:rFonts w:ascii="PT Serif" w:hAnsi="PT Serif"/>
-                <w:sz w:val="22"/>
-                <w:szCs w:val="22"/>
-              </w:rPr>
-              <w:t>+2L</w:t>
-            </w:r>
-            <w:r>
-              <w:rPr>
-                <w:rFonts w:ascii="PT Serif" w:hAnsi="PT Serif"/>
-                <w:sz w:val="22"/>
-                <w:szCs w:val="22"/>
-              </w:rPr>
-              <w:t xml:space="preserve">) * </w:t>
-            </w:r>
-            <w:r>
-              <w:rPr>
-                <w:rFonts w:ascii="PT Serif" w:hAnsi="PT Serif"/>
-                <w:sz w:val="22"/>
-                <w:szCs w:val="22"/>
-              </w:rPr>
-              <w:t>6</w:t>
-            </w:r>
-            <w:r>
-              <w:rPr>
-                <w:rFonts w:ascii="PT Serif" w:hAnsi="PT Serif"/>
-                <w:sz w:val="22"/>
-                <w:szCs w:val="22"/>
-              </w:rPr>
-              <w:t xml:space="preserve">0 /Mese, quindi </w:t>
-            </w:r>
-            <w:r>
-              <w:rPr>
-                <w:rFonts w:ascii="PT Serif" w:hAnsi="PT Serif"/>
-                <w:b/>
-                <w:bCs/>
-                <w:sz w:val="22"/>
-                <w:szCs w:val="22"/>
-              </w:rPr>
-              <w:t>36</w:t>
-            </w:r>
-            <w:r>
-              <w:rPr>
-                <w:rFonts w:ascii="PT Serif" w:hAnsi="PT Serif"/>
-                <w:b/>
-                <w:bCs/>
-                <w:sz w:val="22"/>
-                <w:szCs w:val="22"/>
-              </w:rPr>
-              <w:t>0</w:t>
-            </w:r>
-            <w:r>
-              <w:rPr>
-                <w:rFonts w:ascii="PT Serif" w:hAnsi="PT Serif"/>
-                <w:b/>
-                <w:bCs/>
-                <w:sz w:val="22"/>
-                <w:szCs w:val="22"/>
-              </w:rPr>
-              <w:t>L</w:t>
-            </w:r>
-            <w:r>
-              <w:rPr>
-                <w:rFonts w:ascii="PT Serif" w:hAnsi="PT Serif"/>
-                <w:b/>
-                <w:bCs/>
-                <w:sz w:val="22"/>
-                <w:szCs w:val="22"/>
-              </w:rPr>
-              <w:t xml:space="preserve"> /Mese</w:t>
-            </w:r>
-          </w:p>
-        </w:tc>
-        <w:tc>
-          <w:tcPr>
-            <w:tcW w:w="3511" w:type="dxa"/>
-          </w:tcPr>
-          <w:p>
-            <w:pPr>
-              <w:pStyle w:val="NormaleWeb"/>
-              <w:ind w:left="360"/>
-              <w:rPr>
-                <w:rFonts w:ascii="PT Serif" w:hAnsi="PT Serif"/>
-                <w:sz w:val="22"/>
-                <w:szCs w:val="22"/>
-              </w:rPr>
-            </w:pPr>
-            <w:r>
-              <w:rPr>
-                <w:rFonts w:ascii="PT Serif" w:hAnsi="PT Serif"/>
-                <w:sz w:val="22"/>
-                <w:szCs w:val="22"/>
-              </w:rPr>
-              <w:t>(</w:t>
-            </w:r>
-            <w:r>
-              <w:rPr>
-                <w:rFonts w:ascii="PT Serif" w:hAnsi="PT Serif"/>
-                <w:sz w:val="22"/>
-                <w:szCs w:val="22"/>
-              </w:rPr>
-              <w:t>1S</w:t>
-            </w:r>
-            <w:r>
-              <w:rPr>
-                <w:rFonts w:ascii="PT Serif" w:hAnsi="PT Serif"/>
-                <w:sz w:val="22"/>
-                <w:szCs w:val="22"/>
-              </w:rPr>
-              <w:t>+1S</w:t>
-            </w:r>
-            <w:r>
-              <w:rPr>
-                <w:rFonts w:ascii="PT Serif" w:hAnsi="PT Serif"/>
-                <w:sz w:val="22"/>
-                <w:szCs w:val="22"/>
-              </w:rPr>
-              <w:t xml:space="preserve">) </w:t>
-            </w:r>
-            <w:r>
-              <w:rPr>
-                <w:rFonts w:ascii="PT Serif" w:hAnsi="PT Serif"/>
-                <w:sz w:val="22"/>
-                <w:szCs w:val="22"/>
-              </w:rPr>
-              <w:t>* 60 /Mese</w:t>
-            </w:r>
-            <w:r>
-              <w:rPr>
-                <w:rFonts w:ascii="PT Serif" w:hAnsi="PT Serif"/>
-                <w:sz w:val="22"/>
-                <w:szCs w:val="22"/>
-              </w:rPr>
-              <w:t xml:space="preserve"> = </w:t>
-            </w:r>
-            <w:r>
-              <w:rPr>
-                <w:rFonts w:ascii="PT Serif" w:hAnsi="PT Serif"/>
-                <w:sz w:val="22"/>
-                <w:szCs w:val="22"/>
-              </w:rPr>
-              <w:t>4</w:t>
-            </w:r>
-            <w:r>
-              <w:rPr>
-                <w:rFonts w:ascii="PT Serif" w:hAnsi="PT Serif"/>
-                <w:sz w:val="22"/>
-                <w:szCs w:val="22"/>
-              </w:rPr>
-              <w:t xml:space="preserve">L * </w:t>
-            </w:r>
-            <w:r>
-              <w:rPr>
-                <w:rFonts w:ascii="PT Serif" w:hAnsi="PT Serif"/>
-                <w:sz w:val="22"/>
-                <w:szCs w:val="22"/>
-              </w:rPr>
-              <w:t>6</w:t>
-            </w:r>
-            <w:r>
-              <w:rPr>
-                <w:rFonts w:ascii="PT Serif" w:hAnsi="PT Serif"/>
-                <w:sz w:val="22"/>
-                <w:szCs w:val="22"/>
-              </w:rPr>
-              <w:t xml:space="preserve">0 /Mese, quindi </w:t>
-            </w:r>
-            <w:r>
-              <w:rPr>
-                <w:rFonts w:ascii="PT Serif" w:hAnsi="PT Serif"/>
-                <w:b/>
-                <w:bCs/>
-                <w:sz w:val="22"/>
-                <w:szCs w:val="22"/>
-              </w:rPr>
-              <w:t>24</w:t>
-            </w:r>
-            <w:r>
-              <w:rPr>
-                <w:rFonts w:ascii="PT Serif" w:hAnsi="PT Serif"/>
-                <w:b/>
-                <w:bCs/>
-                <w:sz w:val="22"/>
-                <w:szCs w:val="22"/>
-              </w:rPr>
-              <w:t>0</w:t>
-            </w:r>
-            <w:r>
-              <w:rPr>
-                <w:rFonts w:ascii="PT Serif" w:hAnsi="PT Serif"/>
-                <w:b/>
-                <w:bCs/>
-                <w:sz w:val="22"/>
-                <w:szCs w:val="22"/>
-              </w:rPr>
-              <w:t>L</w:t>
-            </w:r>
-            <w:r>
-              <w:rPr>
-                <w:rFonts w:ascii="PT Serif" w:hAnsi="PT Serif"/>
-                <w:b/>
-                <w:bCs/>
-                <w:sz w:val="22"/>
-                <w:szCs w:val="22"/>
-              </w:rPr>
-              <w:t xml:space="preserve"> /Mese</w:t>
-            </w:r>
-          </w:p>
-        </w:tc>
-      </w:tr>
-    </w:tbl>
-    <w:p>
-      <w:pPr>
-        <w:pStyle w:val="NormaleWeb"/>
-        <w:rPr>
-          <w:rFonts w:ascii="PT Serif" w:hAnsi="PT Serif"/>
-          <w:sz w:val="22"/>
-          <w:szCs w:val="22"/>
-        </w:rPr>
-      </w:pPr>
-      <w:r>
-        <w:rPr>
-          <w:rFonts w:ascii="PT Serif" w:hAnsi="PT Serif"/>
-          <w:sz w:val="22"/>
-          <w:szCs w:val="22"/>
-        </w:rPr>
-        <w:t xml:space="preserve">       Per l’operazione 5.</w:t>
-      </w:r>
-    </w:p>
-    <w:tbl>
-      <w:tblPr>
-        <w:tblStyle w:val="Grigliatabella"/>
-        <w:tblW w:w="0" w:type="auto"/>
-        <w:tblInd w:w="360" w:type="dxa"/>
-        <w:tblLook w:val="04A0" w:firstRow="1" w:lastRow="0" w:firstColumn="1" w:lastColumn="0" w:noHBand="0" w:noVBand="1"/>
-      </w:tblPr>
-      <w:tblGrid>
-        <w:gridCol w:w="2813"/>
-        <w:gridCol w:w="3228"/>
-        <w:gridCol w:w="3227"/>
-      </w:tblGrid>
-      <w:tr>
-        <w:tc>
-          <w:tcPr>
-            <w:tcW w:w="3074" w:type="dxa"/>
-          </w:tcPr>
-          <w:p>
-            <w:pPr>
-              <w:pStyle w:val="NormaleWeb"/>
-              <w:ind w:left="360"/>
-              <w:rPr>
-                <w:rFonts w:ascii="PT Serif" w:hAnsi="PT Serif"/>
-                <w:b/>
-                <w:bCs/>
-                <w:sz w:val="22"/>
-                <w:szCs w:val="22"/>
-              </w:rPr>
-            </w:pPr>
-          </w:p>
-        </w:tc>
-        <w:tc>
-          <w:tcPr>
-            <w:tcW w:w="3511" w:type="dxa"/>
-          </w:tcPr>
-          <w:p>
-            <w:pPr>
-              <w:pStyle w:val="NormaleWeb"/>
-              <w:ind w:left="360"/>
-              <w:rPr>
-                <w:rFonts w:ascii="PT Serif" w:hAnsi="PT Serif"/>
-                <w:b/>
-                <w:bCs/>
-                <w:sz w:val="22"/>
-                <w:szCs w:val="22"/>
-              </w:rPr>
-            </w:pPr>
-            <w:r>
-              <w:rPr>
-                <w:rFonts w:ascii="PT Serif" w:hAnsi="PT Serif"/>
-                <w:b/>
-                <w:bCs/>
-                <w:sz w:val="22"/>
-                <w:szCs w:val="22"/>
-              </w:rPr>
-              <w:t>Con ridondanza</w:t>
-            </w:r>
-          </w:p>
-        </w:tc>
-        <w:tc>
-          <w:tcPr>
-            <w:tcW w:w="3511" w:type="dxa"/>
-          </w:tcPr>
-          <w:p>
-            <w:pPr>
-              <w:pStyle w:val="NormaleWeb"/>
-              <w:ind w:left="360"/>
-              <w:rPr>
-                <w:rFonts w:ascii="PT Serif" w:hAnsi="PT Serif"/>
-                <w:b/>
-                <w:bCs/>
-                <w:sz w:val="22"/>
-                <w:szCs w:val="22"/>
-              </w:rPr>
-            </w:pPr>
-            <w:r>
-              <w:rPr>
-                <w:rFonts w:ascii="PT Serif" w:hAnsi="PT Serif"/>
-                <w:b/>
-                <w:bCs/>
-                <w:sz w:val="22"/>
-                <w:szCs w:val="22"/>
-              </w:rPr>
-              <w:t>Senza ridondanza</w:t>
-            </w:r>
-          </w:p>
-        </w:tc>
-      </w:tr>
-      <w:tr>
-        <w:tc>
-          <w:tcPr>
-            <w:tcW w:w="3074" w:type="dxa"/>
-          </w:tcPr>
-          <w:p>
-            <w:pPr>
-              <w:pStyle w:val="NormaleWeb"/>
-              <w:ind w:left="360"/>
-              <w:rPr>
-                <w:rFonts w:ascii="PT Serif" w:hAnsi="PT Serif"/>
-                <w:b/>
-                <w:bCs/>
-                <w:sz w:val="22"/>
-                <w:szCs w:val="22"/>
-              </w:rPr>
-            </w:pPr>
-            <w:r>
-              <w:rPr>
-                <w:rFonts w:ascii="PT Serif" w:hAnsi="PT Serif"/>
-                <w:b/>
-                <w:bCs/>
-                <w:sz w:val="22"/>
-                <w:szCs w:val="22"/>
-              </w:rPr>
-              <w:t>Lista operazioni</w:t>
-            </w:r>
-          </w:p>
-        </w:tc>
-        <w:tc>
-          <w:tcPr>
-            <w:tcW w:w="3511" w:type="dxa"/>
-          </w:tcPr>
-          <w:p>
-            <w:pPr>
-              <w:pStyle w:val="NormaleWeb"/>
-              <w:numPr>
-                <w:ilvl w:val="0"/>
-                <w:numId w:val="31"/>
-              </w:numPr>
-              <w:rPr>
-                <w:rFonts w:ascii="PT Serif" w:hAnsi="PT Serif"/>
-                <w:sz w:val="22"/>
-                <w:szCs w:val="22"/>
-              </w:rPr>
-            </w:pPr>
-            <w:r>
-              <w:rPr>
-                <w:rFonts w:ascii="PT Serif" w:hAnsi="PT Serif"/>
-                <w:sz w:val="22"/>
-                <w:szCs w:val="22"/>
-              </w:rPr>
-              <w:t xml:space="preserve">Scrivo in </w:t>
-            </w:r>
-            <w:r>
-              <w:rPr>
-                <w:rFonts w:ascii="PT Serif" w:hAnsi="PT Serif"/>
-                <w:i/>
-                <w:iCs/>
-                <w:sz w:val="22"/>
-                <w:szCs w:val="22"/>
-              </w:rPr>
-              <w:t>Ticket</w:t>
-            </w:r>
-            <w:r>
-              <w:rPr>
-                <w:rFonts w:ascii="PT Serif" w:hAnsi="PT Serif"/>
-                <w:sz w:val="22"/>
-                <w:szCs w:val="22"/>
-              </w:rPr>
-              <w:t xml:space="preserve"> per aggiungere la data di chiusura</w:t>
-            </w:r>
-            <w:r>
-              <w:rPr>
-                <w:rFonts w:ascii="PT Serif" w:hAnsi="PT Serif"/>
-                <w:sz w:val="22"/>
-                <w:szCs w:val="22"/>
-              </w:rPr>
-              <w:t xml:space="preserve"> (1S)</w:t>
-            </w:r>
-          </w:p>
-          <w:p>
-            <w:pPr>
-              <w:pStyle w:val="NormaleWeb"/>
-              <w:numPr>
-                <w:ilvl w:val="0"/>
-                <w:numId w:val="31"/>
-              </w:numPr>
-              <w:rPr>
-                <w:rFonts w:ascii="PT Serif" w:hAnsi="PT Serif"/>
-                <w:sz w:val="22"/>
-                <w:szCs w:val="22"/>
-              </w:rPr>
-            </w:pPr>
-            <w:r>
-              <w:rPr>
-                <w:rFonts w:ascii="PT Serif" w:hAnsi="PT Serif"/>
-                <w:sz w:val="22"/>
-                <w:szCs w:val="22"/>
-              </w:rPr>
-              <w:lastRenderedPageBreak/>
-              <w:t xml:space="preserve">Scrivo in </w:t>
-            </w:r>
-            <w:r>
-              <w:rPr>
-                <w:rFonts w:ascii="PT Serif" w:hAnsi="PT Serif"/>
-                <w:i/>
-                <w:iCs/>
-                <w:sz w:val="22"/>
-                <w:szCs w:val="22"/>
-              </w:rPr>
-              <w:t xml:space="preserve">Ticket </w:t>
-            </w:r>
-            <w:r>
-              <w:rPr>
-                <w:rFonts w:ascii="PT Serif" w:hAnsi="PT Serif"/>
-                <w:sz w:val="22"/>
-                <w:szCs w:val="22"/>
-              </w:rPr>
-              <w:t>per aggiornare lo stato (1S)</w:t>
-            </w:r>
-          </w:p>
-          <w:p>
-            <w:pPr>
-              <w:pStyle w:val="NormaleWeb"/>
-              <w:numPr>
-                <w:ilvl w:val="0"/>
-                <w:numId w:val="31"/>
-              </w:numPr>
-              <w:rPr>
-                <w:rFonts w:ascii="PT Serif" w:hAnsi="PT Serif"/>
-                <w:sz w:val="22"/>
-                <w:szCs w:val="22"/>
-              </w:rPr>
-            </w:pPr>
-            <w:r>
-              <w:rPr>
-                <w:rFonts w:ascii="PT Serif" w:hAnsi="PT Serif"/>
-                <w:sz w:val="22"/>
-                <w:szCs w:val="22"/>
-              </w:rPr>
-              <w:t>R</w:t>
-            </w:r>
-            <w:r>
-              <w:rPr>
-                <w:rFonts w:ascii="PT Serif" w:hAnsi="PT Serif"/>
-                <w:sz w:val="22"/>
-                <w:szCs w:val="22"/>
-              </w:rPr>
-              <w:t>imuovo i 2 developer assegnati (1S*2)</w:t>
-            </w:r>
-          </w:p>
-        </w:tc>
-        <w:tc>
-          <w:tcPr>
-            <w:tcW w:w="3511" w:type="dxa"/>
-          </w:tcPr>
-          <w:p>
-            <w:pPr>
-              <w:pStyle w:val="NormaleWeb"/>
-              <w:numPr>
-                <w:ilvl w:val="0"/>
-                <w:numId w:val="33"/>
-              </w:numPr>
-              <w:rPr>
-                <w:rFonts w:ascii="PT Serif" w:hAnsi="PT Serif"/>
-                <w:sz w:val="22"/>
-                <w:szCs w:val="22"/>
-              </w:rPr>
-            </w:pPr>
-            <w:r>
-              <w:rPr>
-                <w:rFonts w:ascii="PT Serif" w:hAnsi="PT Serif"/>
-                <w:sz w:val="22"/>
-                <w:szCs w:val="22"/>
-              </w:rPr>
-              <w:lastRenderedPageBreak/>
-              <w:t xml:space="preserve">Scrivo in </w:t>
-            </w:r>
-            <w:r>
-              <w:rPr>
-                <w:rFonts w:ascii="PT Serif" w:hAnsi="PT Serif"/>
-                <w:i/>
-                <w:iCs/>
-                <w:sz w:val="22"/>
-                <w:szCs w:val="22"/>
-              </w:rPr>
-              <w:t>Ticket</w:t>
-            </w:r>
-            <w:r>
-              <w:rPr>
-                <w:rFonts w:ascii="PT Serif" w:hAnsi="PT Serif"/>
-                <w:sz w:val="22"/>
-                <w:szCs w:val="22"/>
-              </w:rPr>
-              <w:t xml:space="preserve"> per aggiungere la data di chiusura</w:t>
-            </w:r>
-            <w:r>
-              <w:rPr>
-                <w:rFonts w:ascii="PT Serif" w:hAnsi="PT Serif"/>
-                <w:sz w:val="22"/>
-                <w:szCs w:val="22"/>
-              </w:rPr>
-              <w:t xml:space="preserve"> (1S)</w:t>
-            </w:r>
-          </w:p>
-          <w:p>
-            <w:pPr>
-              <w:pStyle w:val="NormaleWeb"/>
-              <w:numPr>
-                <w:ilvl w:val="0"/>
-                <w:numId w:val="33"/>
-              </w:numPr>
-              <w:rPr>
-                <w:rFonts w:ascii="PT Serif" w:hAnsi="PT Serif"/>
-                <w:sz w:val="22"/>
-                <w:szCs w:val="22"/>
-              </w:rPr>
-            </w:pPr>
-            <w:r>
-              <w:rPr>
-                <w:rFonts w:ascii="PT Serif" w:hAnsi="PT Serif"/>
-                <w:sz w:val="22"/>
-                <w:szCs w:val="22"/>
-              </w:rPr>
-              <w:lastRenderedPageBreak/>
-              <w:t xml:space="preserve">Rimuovo tutti </w:t>
-            </w:r>
-            <w:r>
-              <w:rPr>
-                <w:rFonts w:ascii="PT Serif" w:hAnsi="PT Serif"/>
-                <w:sz w:val="22"/>
-                <w:szCs w:val="22"/>
-              </w:rPr>
-              <w:t>i developer assegnati (1S*2)</w:t>
-            </w:r>
-          </w:p>
-        </w:tc>
-      </w:tr>
-      <w:tr>
-        <w:tc>
-          <w:tcPr>
-            <w:tcW w:w="3074" w:type="dxa"/>
-          </w:tcPr>
-          <w:p>
-            <w:pPr>
-              <w:pStyle w:val="NormaleWeb"/>
-              <w:ind w:left="360"/>
-              <w:rPr>
-                <w:rFonts w:ascii="PT Serif" w:hAnsi="PT Serif"/>
-                <w:b/>
-                <w:bCs/>
-                <w:sz w:val="22"/>
-                <w:szCs w:val="22"/>
-              </w:rPr>
-            </w:pPr>
-            <w:r>
-              <w:rPr>
-                <w:rFonts w:ascii="PT Serif" w:hAnsi="PT Serif"/>
-                <w:b/>
-                <w:bCs/>
-                <w:sz w:val="22"/>
-                <w:szCs w:val="22"/>
-              </w:rPr>
-              <w:lastRenderedPageBreak/>
-              <w:t>Costo totale</w:t>
-            </w:r>
-          </w:p>
-        </w:tc>
-        <w:tc>
-          <w:tcPr>
-            <w:tcW w:w="3511" w:type="dxa"/>
-          </w:tcPr>
-          <w:p>
-            <w:pPr>
-              <w:pStyle w:val="NormaleWeb"/>
-              <w:ind w:left="360"/>
-              <w:rPr>
-                <w:rFonts w:ascii="PT Serif" w:hAnsi="PT Serif"/>
-                <w:sz w:val="22"/>
-                <w:szCs w:val="22"/>
-              </w:rPr>
-            </w:pPr>
-            <w:r>
-              <w:rPr>
-                <w:rFonts w:ascii="PT Serif" w:hAnsi="PT Serif"/>
-                <w:sz w:val="22"/>
-                <w:szCs w:val="22"/>
-              </w:rPr>
-              <w:t>(</w:t>
-            </w:r>
-            <w:r>
-              <w:rPr>
-                <w:rFonts w:ascii="PT Serif" w:hAnsi="PT Serif"/>
-                <w:sz w:val="22"/>
-                <w:szCs w:val="22"/>
-              </w:rPr>
-              <w:t>1S+1S</w:t>
-            </w:r>
-            <w:r>
-              <w:rPr>
-                <w:rFonts w:ascii="PT Serif" w:hAnsi="PT Serif"/>
-                <w:sz w:val="22"/>
-                <w:szCs w:val="22"/>
-              </w:rPr>
-              <w:t>+1S+1S</w:t>
-            </w:r>
-            <w:r>
-              <w:rPr>
-                <w:rFonts w:ascii="PT Serif" w:hAnsi="PT Serif"/>
-                <w:sz w:val="22"/>
-                <w:szCs w:val="22"/>
-              </w:rPr>
-              <w:t xml:space="preserve">) </w:t>
-            </w:r>
-            <w:r>
-              <w:rPr>
-                <w:rFonts w:ascii="PT Serif" w:hAnsi="PT Serif"/>
-                <w:sz w:val="22"/>
-                <w:szCs w:val="22"/>
-              </w:rPr>
-              <w:t xml:space="preserve">* 60 /Mese </w:t>
-            </w:r>
-            <w:r>
-              <w:rPr>
-                <w:rFonts w:ascii="PT Serif" w:hAnsi="PT Serif"/>
-                <w:sz w:val="22"/>
-                <w:szCs w:val="22"/>
-              </w:rPr>
-              <w:t>= (2L+2L</w:t>
-            </w:r>
-            <w:r>
-              <w:rPr>
-                <w:rFonts w:ascii="PT Serif" w:hAnsi="PT Serif"/>
-                <w:sz w:val="22"/>
-                <w:szCs w:val="22"/>
-              </w:rPr>
-              <w:t>+2L+2L</w:t>
-            </w:r>
-            <w:r>
-              <w:rPr>
-                <w:rFonts w:ascii="PT Serif" w:hAnsi="PT Serif"/>
-                <w:sz w:val="22"/>
-                <w:szCs w:val="22"/>
-              </w:rPr>
-              <w:t xml:space="preserve">) * </w:t>
-            </w:r>
-            <w:r>
-              <w:rPr>
-                <w:rFonts w:ascii="PT Serif" w:hAnsi="PT Serif"/>
-                <w:sz w:val="22"/>
-                <w:szCs w:val="22"/>
-              </w:rPr>
-              <w:t>6</w:t>
-            </w:r>
-            <w:r>
-              <w:rPr>
-                <w:rFonts w:ascii="PT Serif" w:hAnsi="PT Serif"/>
-                <w:sz w:val="22"/>
-                <w:szCs w:val="22"/>
-              </w:rPr>
-              <w:t xml:space="preserve">0 /Mese, quindi </w:t>
-            </w:r>
-            <w:r>
-              <w:rPr>
-                <w:rFonts w:ascii="PT Serif" w:hAnsi="PT Serif"/>
-                <w:b/>
-                <w:bCs/>
-                <w:sz w:val="22"/>
-                <w:szCs w:val="22"/>
-              </w:rPr>
-              <w:t>480</w:t>
-            </w:r>
-            <w:r>
-              <w:rPr>
-                <w:rFonts w:ascii="PT Serif" w:hAnsi="PT Serif"/>
-                <w:b/>
-                <w:bCs/>
-                <w:sz w:val="22"/>
-                <w:szCs w:val="22"/>
-              </w:rPr>
-              <w:t xml:space="preserve">L </w:t>
-            </w:r>
-            <w:r>
-              <w:rPr>
-                <w:rFonts w:ascii="PT Serif" w:hAnsi="PT Serif"/>
-                <w:b/>
-                <w:bCs/>
-                <w:sz w:val="22"/>
-                <w:szCs w:val="22"/>
-              </w:rPr>
-              <w:t>/Mese</w:t>
-            </w:r>
-          </w:p>
-        </w:tc>
-        <w:tc>
-          <w:tcPr>
-            <w:tcW w:w="3511" w:type="dxa"/>
-          </w:tcPr>
-          <w:p>
-            <w:pPr>
-              <w:pStyle w:val="NormaleWeb"/>
-              <w:ind w:left="360"/>
-              <w:rPr>
-                <w:rFonts w:ascii="PT Serif" w:hAnsi="PT Serif"/>
-                <w:sz w:val="22"/>
-                <w:szCs w:val="22"/>
-              </w:rPr>
-            </w:pPr>
-            <w:r>
-              <w:rPr>
-                <w:rFonts w:ascii="PT Serif" w:hAnsi="PT Serif"/>
-                <w:sz w:val="22"/>
-                <w:szCs w:val="22"/>
-              </w:rPr>
-              <w:t>(</w:t>
-            </w:r>
-            <w:r>
-              <w:rPr>
-                <w:rFonts w:ascii="PT Serif" w:hAnsi="PT Serif"/>
-                <w:sz w:val="22"/>
-                <w:szCs w:val="22"/>
-              </w:rPr>
-              <w:t>1S+1S+1S</w:t>
-            </w:r>
-            <w:r>
-              <w:rPr>
-                <w:rFonts w:ascii="PT Serif" w:hAnsi="PT Serif"/>
-                <w:sz w:val="22"/>
-                <w:szCs w:val="22"/>
-              </w:rPr>
-              <w:t xml:space="preserve">) </w:t>
-            </w:r>
-            <w:r>
-              <w:rPr>
-                <w:rFonts w:ascii="PT Serif" w:hAnsi="PT Serif"/>
-                <w:sz w:val="22"/>
-                <w:szCs w:val="22"/>
-              </w:rPr>
-              <w:t>* 60 /Mese</w:t>
-            </w:r>
-            <w:r>
-              <w:rPr>
-                <w:rFonts w:ascii="PT Serif" w:hAnsi="PT Serif"/>
-                <w:sz w:val="22"/>
-                <w:szCs w:val="22"/>
-              </w:rPr>
-              <w:t xml:space="preserve"> = (2L+2L</w:t>
-            </w:r>
-            <w:r>
-              <w:rPr>
-                <w:rFonts w:ascii="PT Serif" w:hAnsi="PT Serif"/>
-                <w:sz w:val="22"/>
-                <w:szCs w:val="22"/>
-              </w:rPr>
-              <w:t>+2L</w:t>
-            </w:r>
-            <w:r>
-              <w:rPr>
-                <w:rFonts w:ascii="PT Serif" w:hAnsi="PT Serif"/>
-                <w:sz w:val="22"/>
-                <w:szCs w:val="22"/>
-              </w:rPr>
-              <w:t xml:space="preserve">) * </w:t>
-            </w:r>
-            <w:r>
-              <w:rPr>
-                <w:rFonts w:ascii="PT Serif" w:hAnsi="PT Serif"/>
-                <w:sz w:val="22"/>
-                <w:szCs w:val="22"/>
-              </w:rPr>
-              <w:t>6</w:t>
-            </w:r>
-            <w:r>
-              <w:rPr>
-                <w:rFonts w:ascii="PT Serif" w:hAnsi="PT Serif"/>
-                <w:sz w:val="22"/>
-                <w:szCs w:val="22"/>
-              </w:rPr>
-              <w:t xml:space="preserve">0 /Mese, quindi </w:t>
-            </w:r>
-            <w:r>
-              <w:rPr>
-                <w:rFonts w:ascii="PT Serif" w:hAnsi="PT Serif"/>
-                <w:b/>
-                <w:bCs/>
-                <w:sz w:val="22"/>
-                <w:szCs w:val="22"/>
-              </w:rPr>
-              <w:t>360</w:t>
-            </w:r>
-            <w:r>
-              <w:rPr>
-                <w:rFonts w:ascii="PT Serif" w:hAnsi="PT Serif"/>
-                <w:b/>
-                <w:bCs/>
-                <w:sz w:val="22"/>
-                <w:szCs w:val="22"/>
-              </w:rPr>
-              <w:t xml:space="preserve">L </w:t>
-            </w:r>
-            <w:r>
-              <w:rPr>
-                <w:rFonts w:ascii="PT Serif" w:hAnsi="PT Serif"/>
-                <w:b/>
-                <w:bCs/>
-                <w:sz w:val="22"/>
-                <w:szCs w:val="22"/>
-              </w:rPr>
-              <w:t>/Mese</w:t>
-            </w:r>
-          </w:p>
-        </w:tc>
-      </w:tr>
-    </w:tbl>
-    <w:p>
-      <w:pPr>
-        <w:pStyle w:val="NormaleWeb"/>
-        <w:rPr>
-          <w:rFonts w:ascii="PT Serif" w:hAnsi="PT Serif"/>
-          <w:sz w:val="22"/>
-          <w:szCs w:val="22"/>
-        </w:rPr>
-      </w:pPr>
-      <w:r>
-        <w:rPr>
-          <w:rFonts w:ascii="PT Serif" w:hAnsi="PT Serif"/>
-          <w:sz w:val="22"/>
-          <w:szCs w:val="22"/>
-        </w:rPr>
-        <w:t xml:space="preserve">     Per l’operazione 8.</w:t>
-      </w:r>
-    </w:p>
-    <w:tbl>
-      <w:tblPr>
-        <w:tblStyle w:val="Grigliatabella"/>
-        <w:tblW w:w="0" w:type="auto"/>
-        <w:tblInd w:w="360" w:type="dxa"/>
-        <w:tblLook w:val="04A0" w:firstRow="1" w:lastRow="0" w:firstColumn="1" w:lastColumn="0" w:noHBand="0" w:noVBand="1"/>
-      </w:tblPr>
-      <w:tblGrid>
-        <w:gridCol w:w="2820"/>
-        <w:gridCol w:w="3206"/>
-        <w:gridCol w:w="3242"/>
-      </w:tblGrid>
-      <w:tr>
-        <w:tc>
-          <w:tcPr>
-            <w:tcW w:w="3074" w:type="dxa"/>
-          </w:tcPr>
-          <w:p>
-            <w:pPr>
-              <w:pStyle w:val="NormaleWeb"/>
-              <w:ind w:left="360"/>
-              <w:rPr>
-                <w:rFonts w:ascii="PT Serif" w:hAnsi="PT Serif"/>
-                <w:b/>
-                <w:bCs/>
-                <w:sz w:val="22"/>
-                <w:szCs w:val="22"/>
-              </w:rPr>
-            </w:pPr>
-          </w:p>
-        </w:tc>
-        <w:tc>
-          <w:tcPr>
-            <w:tcW w:w="3511" w:type="dxa"/>
-          </w:tcPr>
-          <w:p>
-            <w:pPr>
-              <w:pStyle w:val="NormaleWeb"/>
-              <w:ind w:left="360"/>
-              <w:rPr>
-                <w:rFonts w:ascii="PT Serif" w:hAnsi="PT Serif"/>
-                <w:b/>
-                <w:bCs/>
-                <w:sz w:val="22"/>
-                <w:szCs w:val="22"/>
-              </w:rPr>
-            </w:pPr>
-            <w:r>
-              <w:rPr>
-                <w:rFonts w:ascii="PT Serif" w:hAnsi="PT Serif"/>
-                <w:b/>
-                <w:bCs/>
-                <w:sz w:val="22"/>
-                <w:szCs w:val="22"/>
-              </w:rPr>
-              <w:t>Con ridondanza</w:t>
-            </w:r>
-          </w:p>
-        </w:tc>
-        <w:tc>
-          <w:tcPr>
-            <w:tcW w:w="3511" w:type="dxa"/>
-          </w:tcPr>
-          <w:p>
-            <w:pPr>
-              <w:pStyle w:val="NormaleWeb"/>
-              <w:ind w:left="360"/>
-              <w:rPr>
-                <w:rFonts w:ascii="PT Serif" w:hAnsi="PT Serif"/>
-                <w:b/>
-                <w:bCs/>
-                <w:sz w:val="22"/>
-                <w:szCs w:val="22"/>
-              </w:rPr>
-            </w:pPr>
-            <w:r>
-              <w:rPr>
-                <w:rFonts w:ascii="PT Serif" w:hAnsi="PT Serif"/>
-                <w:b/>
-                <w:bCs/>
-                <w:sz w:val="22"/>
-                <w:szCs w:val="22"/>
-              </w:rPr>
-              <w:t>Senza ridondanza</w:t>
-            </w:r>
-          </w:p>
-        </w:tc>
-      </w:tr>
-      <w:tr>
-        <w:tc>
-          <w:tcPr>
-            <w:tcW w:w="3074" w:type="dxa"/>
-          </w:tcPr>
-          <w:p>
-            <w:pPr>
-              <w:pStyle w:val="NormaleWeb"/>
-              <w:ind w:left="360"/>
-              <w:rPr>
-                <w:rFonts w:ascii="PT Serif" w:hAnsi="PT Serif"/>
-                <w:b/>
-                <w:bCs/>
-                <w:sz w:val="22"/>
-                <w:szCs w:val="22"/>
-              </w:rPr>
-            </w:pPr>
-            <w:r>
-              <w:rPr>
-                <w:rFonts w:ascii="PT Serif" w:hAnsi="PT Serif"/>
-                <w:b/>
-                <w:bCs/>
-                <w:sz w:val="22"/>
-                <w:szCs w:val="22"/>
-              </w:rPr>
-              <w:t>Lista operazioni</w:t>
-            </w:r>
-          </w:p>
-        </w:tc>
-        <w:tc>
-          <w:tcPr>
-            <w:tcW w:w="3511" w:type="dxa"/>
-          </w:tcPr>
-          <w:p>
-            <w:pPr>
-              <w:pStyle w:val="NormaleWeb"/>
-              <w:numPr>
-                <w:ilvl w:val="0"/>
-                <w:numId w:val="34"/>
-              </w:numPr>
-              <w:rPr>
-                <w:rFonts w:ascii="PT Serif" w:hAnsi="PT Serif"/>
-                <w:sz w:val="22"/>
-                <w:szCs w:val="22"/>
-              </w:rPr>
-            </w:pPr>
-            <w:r>
-              <w:rPr>
-                <w:rFonts w:ascii="PT Serif" w:hAnsi="PT Serif"/>
-                <w:sz w:val="22"/>
-                <w:szCs w:val="22"/>
-              </w:rPr>
-              <w:t xml:space="preserve">Leggo da </w:t>
-            </w:r>
-            <w:r>
-              <w:rPr>
-                <w:rFonts w:ascii="PT Serif" w:hAnsi="PT Serif"/>
-                <w:i/>
-                <w:iCs/>
-                <w:sz w:val="22"/>
-                <w:szCs w:val="22"/>
-              </w:rPr>
-              <w:t>Ticket</w:t>
-            </w:r>
-            <w:r>
-              <w:rPr>
-                <w:rFonts w:ascii="PT Serif" w:hAnsi="PT Serif"/>
-                <w:sz w:val="22"/>
-                <w:szCs w:val="22"/>
-              </w:rPr>
-              <w:t xml:space="preserve"> le issue </w:t>
-            </w:r>
-            <w:r>
-              <w:rPr>
-                <w:rFonts w:ascii="PT Serif" w:hAnsi="PT Serif"/>
-                <w:sz w:val="22"/>
-                <w:szCs w:val="22"/>
-              </w:rPr>
-              <w:t xml:space="preserve">di una release </w:t>
-            </w:r>
-            <w:r>
-              <w:rPr>
-                <w:rFonts w:ascii="PT Serif" w:hAnsi="PT Serif"/>
-                <w:sz w:val="22"/>
-                <w:szCs w:val="22"/>
-              </w:rPr>
-              <w:t>che hanno come stato “Aperto”</w:t>
-            </w:r>
-            <w:r>
-              <w:rPr>
-                <w:rFonts w:ascii="PT Serif" w:hAnsi="PT Serif"/>
-                <w:sz w:val="22"/>
-                <w:szCs w:val="22"/>
-              </w:rPr>
-              <w:t xml:space="preserve">. Queste saranno circa 10. </w:t>
-            </w:r>
-            <w:r>
-              <w:rPr>
-                <w:rFonts w:ascii="PT Serif" w:hAnsi="PT Serif"/>
-                <w:sz w:val="22"/>
-                <w:szCs w:val="22"/>
-              </w:rPr>
-              <w:t>(1L*10)</w:t>
-            </w:r>
-          </w:p>
-        </w:tc>
-        <w:tc>
-          <w:tcPr>
-            <w:tcW w:w="3511" w:type="dxa"/>
-          </w:tcPr>
-          <w:p>
-            <w:pPr>
-              <w:pStyle w:val="NormaleWeb"/>
-              <w:numPr>
-                <w:ilvl w:val="0"/>
-                <w:numId w:val="35"/>
-              </w:numPr>
-              <w:rPr>
-                <w:rFonts w:ascii="PT Serif" w:hAnsi="PT Serif"/>
-                <w:sz w:val="22"/>
-                <w:szCs w:val="22"/>
-              </w:rPr>
-            </w:pPr>
-            <w:r>
-              <w:rPr>
-                <w:rFonts w:ascii="PT Serif" w:hAnsi="PT Serif"/>
-                <w:sz w:val="22"/>
-                <w:szCs w:val="22"/>
-              </w:rPr>
-              <w:t xml:space="preserve">Leggo da </w:t>
-            </w:r>
-            <w:r>
-              <w:rPr>
-                <w:rFonts w:ascii="PT Serif" w:hAnsi="PT Serif"/>
-                <w:i/>
-                <w:iCs/>
-                <w:sz w:val="22"/>
-                <w:szCs w:val="22"/>
-              </w:rPr>
-              <w:t>Ticket</w:t>
-            </w:r>
-            <w:r>
-              <w:rPr>
-                <w:rFonts w:ascii="PT Serif" w:hAnsi="PT Serif"/>
-                <w:sz w:val="22"/>
-                <w:szCs w:val="22"/>
-              </w:rPr>
-              <w:t xml:space="preserve"> le issue</w:t>
-            </w:r>
-            <w:r>
-              <w:rPr>
-                <w:rFonts w:ascii="PT Serif" w:hAnsi="PT Serif"/>
-                <w:sz w:val="22"/>
-                <w:szCs w:val="22"/>
-              </w:rPr>
-              <w:t xml:space="preserve"> di una release</w:t>
-            </w:r>
-            <w:r>
-              <w:rPr>
-                <w:rFonts w:ascii="PT Serif" w:hAnsi="PT Serif"/>
-                <w:sz w:val="22"/>
-                <w:szCs w:val="22"/>
-              </w:rPr>
-              <w:t xml:space="preserve"> che non hanno data di chiusura</w:t>
-            </w:r>
-            <w:r>
-              <w:rPr>
-                <w:rFonts w:ascii="PT Serif" w:hAnsi="PT Serif"/>
-                <w:sz w:val="22"/>
-                <w:szCs w:val="22"/>
-              </w:rPr>
-              <w:t>. Queste saranno circa 11 perché verranno considerate la somma tra le issue aperte (10) e quelle non assegnate</w:t>
-            </w:r>
-            <w:r>
-              <w:rPr>
-                <w:rFonts w:ascii="PT Serif" w:hAnsi="PT Serif"/>
-                <w:sz w:val="22"/>
-                <w:szCs w:val="22"/>
-              </w:rPr>
-              <w:t xml:space="preserve"> </w:t>
-            </w:r>
-            <w:r>
-              <w:rPr>
-                <w:rFonts w:ascii="PT Serif" w:hAnsi="PT Serif"/>
-                <w:sz w:val="22"/>
-                <w:szCs w:val="22"/>
-              </w:rPr>
-              <w:t xml:space="preserve">(1). </w:t>
-            </w:r>
-            <w:r>
-              <w:rPr>
-                <w:rFonts w:ascii="PT Serif" w:hAnsi="PT Serif"/>
-                <w:sz w:val="22"/>
-                <w:szCs w:val="22"/>
-              </w:rPr>
-              <w:t>(1L*11)</w:t>
-            </w:r>
-          </w:p>
-          <w:p>
-            <w:pPr>
-              <w:pStyle w:val="NormaleWeb"/>
-              <w:numPr>
-                <w:ilvl w:val="0"/>
-                <w:numId w:val="35"/>
-              </w:numPr>
-              <w:rPr>
-                <w:rFonts w:ascii="PT Serif" w:hAnsi="PT Serif"/>
-                <w:sz w:val="22"/>
-                <w:szCs w:val="22"/>
-              </w:rPr>
-            </w:pPr>
-            <w:r>
-              <w:rPr>
-                <w:rFonts w:ascii="PT Serif" w:hAnsi="PT Serif"/>
-                <w:sz w:val="22"/>
-                <w:szCs w:val="22"/>
-              </w:rPr>
-              <w:t xml:space="preserve">Contiamo il numero di developer assegnati. Se questo è positivo, allora significa che la specifica release è aperta. </w:t>
-            </w:r>
-            <w:r>
-              <w:rPr>
-                <w:rFonts w:ascii="PT Serif" w:hAnsi="PT Serif"/>
-                <w:sz w:val="22"/>
-                <w:szCs w:val="22"/>
-              </w:rPr>
-              <w:t>Per ogni Ticket della release che non ha data di chiusura, abbiamo in media due developer assegnati. (11L * 2)</w:t>
-            </w:r>
-          </w:p>
-          <w:p>
-            <w:pPr>
-              <w:pStyle w:val="NormaleWeb"/>
-              <w:rPr>
-                <w:rFonts w:ascii="PT Serif" w:hAnsi="PT Serif"/>
-                <w:sz w:val="22"/>
-                <w:szCs w:val="22"/>
-              </w:rPr>
-            </w:pPr>
-            <w:r>
-              <w:rPr>
-                <w:rFonts w:ascii="PT Serif" w:hAnsi="PT Serif"/>
-                <w:sz w:val="22"/>
-                <w:szCs w:val="22"/>
-              </w:rPr>
-              <w:t>Il conteggio deve essere effettuato obbligatoriamente perché non è detto, senza ridondanza, che un ticket che non presenta data di chiusura sia aperto, infatti può anche essere non assegnato.</w:t>
-            </w:r>
-            <w:r>
-              <w:rPr>
-                <w:rFonts w:ascii="PT Serif" w:hAnsi="PT Serif"/>
-                <w:sz w:val="22"/>
-                <w:szCs w:val="22"/>
-              </w:rPr>
-              <w:t xml:space="preserve"> </w:t>
-            </w:r>
-          </w:p>
-        </w:tc>
-      </w:tr>
-      <w:tr>
-        <w:tc>
-          <w:tcPr>
-            <w:tcW w:w="3074" w:type="dxa"/>
-          </w:tcPr>
-          <w:p>
-            <w:pPr>
-              <w:pStyle w:val="NormaleWeb"/>
-              <w:ind w:left="360"/>
-              <w:rPr>
-                <w:rFonts w:ascii="PT Serif" w:hAnsi="PT Serif"/>
-                <w:b/>
-                <w:bCs/>
-                <w:sz w:val="22"/>
-                <w:szCs w:val="22"/>
-              </w:rPr>
-            </w:pPr>
-            <w:r>
-              <w:rPr>
-                <w:rFonts w:ascii="PT Serif" w:hAnsi="PT Serif"/>
-                <w:b/>
-                <w:bCs/>
-                <w:sz w:val="22"/>
-                <w:szCs w:val="22"/>
-              </w:rPr>
-              <w:t>Costo totale</w:t>
-            </w:r>
-          </w:p>
-        </w:tc>
-        <w:tc>
-          <w:tcPr>
-            <w:tcW w:w="3511" w:type="dxa"/>
-          </w:tcPr>
-          <w:p>
-            <w:pPr>
-              <w:pStyle w:val="NormaleWeb"/>
-              <w:ind w:left="360"/>
-              <w:rPr>
-                <w:rFonts w:ascii="PT Serif" w:hAnsi="PT Serif"/>
-                <w:sz w:val="22"/>
-                <w:szCs w:val="22"/>
-              </w:rPr>
-            </w:pPr>
-            <w:r>
-              <w:rPr>
-                <w:rFonts w:ascii="PT Serif" w:hAnsi="PT Serif"/>
-                <w:sz w:val="22"/>
-                <w:szCs w:val="22"/>
-              </w:rPr>
-              <w:t>10L</w:t>
-            </w:r>
-            <w:r>
-              <w:rPr>
-                <w:rFonts w:ascii="PT Serif" w:hAnsi="PT Serif"/>
-                <w:sz w:val="22"/>
-                <w:szCs w:val="22"/>
-              </w:rPr>
-              <w:t xml:space="preserve">* 600/Mese, quindi </w:t>
-            </w:r>
-            <w:r>
-              <w:rPr>
-                <w:rFonts w:ascii="PT Serif" w:hAnsi="PT Serif"/>
-                <w:b/>
-                <w:bCs/>
-                <w:sz w:val="22"/>
-                <w:szCs w:val="22"/>
-              </w:rPr>
-              <w:t>600</w:t>
-            </w:r>
-            <w:r>
-              <w:rPr>
-                <w:rFonts w:ascii="PT Serif" w:hAnsi="PT Serif"/>
-                <w:b/>
-                <w:bCs/>
-                <w:sz w:val="22"/>
-                <w:szCs w:val="22"/>
-              </w:rPr>
-              <w:t>0</w:t>
-            </w:r>
-            <w:r>
-              <w:rPr>
-                <w:rFonts w:ascii="PT Serif" w:hAnsi="PT Serif"/>
-                <w:b/>
-                <w:bCs/>
-                <w:sz w:val="22"/>
-                <w:szCs w:val="22"/>
-              </w:rPr>
-              <w:t xml:space="preserve">L </w:t>
-            </w:r>
-            <w:r>
-              <w:rPr>
-                <w:rFonts w:ascii="PT Serif" w:hAnsi="PT Serif"/>
-                <w:b/>
-                <w:bCs/>
-                <w:sz w:val="22"/>
-                <w:szCs w:val="22"/>
-              </w:rPr>
-              <w:t>/Mese</w:t>
-            </w:r>
-          </w:p>
-        </w:tc>
-        <w:tc>
-          <w:tcPr>
-            <w:tcW w:w="3511" w:type="dxa"/>
-          </w:tcPr>
-          <w:p>
-            <w:pPr>
-              <w:pStyle w:val="NormaleWeb"/>
-              <w:rPr>
-                <w:rFonts w:ascii="PT Serif" w:hAnsi="PT Serif"/>
-                <w:sz w:val="22"/>
-                <w:szCs w:val="22"/>
-              </w:rPr>
-            </w:pPr>
-            <w:r>
-              <w:rPr>
-                <w:rFonts w:ascii="PT Serif" w:hAnsi="PT Serif"/>
-                <w:sz w:val="22"/>
-                <w:szCs w:val="22"/>
-              </w:rPr>
-              <w:t>(1L*11)</w:t>
-            </w:r>
-            <w:r>
-              <w:rPr>
-                <w:rFonts w:ascii="PT Serif" w:hAnsi="PT Serif"/>
-                <w:sz w:val="22"/>
-                <w:szCs w:val="22"/>
-              </w:rPr>
-              <w:t>+(1</w:t>
-            </w:r>
-            <w:r>
-              <w:rPr>
-                <w:rFonts w:ascii="PT Serif" w:hAnsi="PT Serif"/>
-                <w:sz w:val="22"/>
-                <w:szCs w:val="22"/>
-              </w:rPr>
-              <w:t>1</w:t>
-            </w:r>
-            <w:r>
-              <w:rPr>
-                <w:rFonts w:ascii="PT Serif" w:hAnsi="PT Serif"/>
-                <w:sz w:val="22"/>
-                <w:szCs w:val="22"/>
-              </w:rPr>
-              <w:t>L*</w:t>
-            </w:r>
-            <w:r>
-              <w:rPr>
-                <w:rFonts w:ascii="PT Serif" w:hAnsi="PT Serif"/>
-                <w:sz w:val="22"/>
-                <w:szCs w:val="22"/>
-              </w:rPr>
-              <w:t>2</w:t>
-            </w:r>
-            <w:r>
-              <w:rPr>
-                <w:rFonts w:ascii="PT Serif" w:hAnsi="PT Serif"/>
-                <w:sz w:val="22"/>
-                <w:szCs w:val="22"/>
-              </w:rPr>
-              <w:t>) = (1</w:t>
-            </w:r>
-            <w:r>
-              <w:rPr>
-                <w:rFonts w:ascii="PT Serif" w:hAnsi="PT Serif"/>
-                <w:sz w:val="22"/>
-                <w:szCs w:val="22"/>
-              </w:rPr>
-              <w:t>1</w:t>
-            </w:r>
-            <w:r>
-              <w:rPr>
-                <w:rFonts w:ascii="PT Serif" w:hAnsi="PT Serif"/>
-                <w:sz w:val="22"/>
-                <w:szCs w:val="22"/>
-              </w:rPr>
-              <w:t>L+</w:t>
-            </w:r>
-            <w:r>
-              <w:rPr>
-                <w:rFonts w:ascii="PT Serif" w:hAnsi="PT Serif"/>
-                <w:sz w:val="22"/>
-                <w:szCs w:val="22"/>
-              </w:rPr>
-              <w:t>22</w:t>
-            </w:r>
-            <w:r>
-              <w:rPr>
-                <w:rFonts w:ascii="PT Serif" w:hAnsi="PT Serif"/>
-                <w:sz w:val="22"/>
-                <w:szCs w:val="22"/>
-              </w:rPr>
-              <w:t xml:space="preserve">L) * 600/Mese, quindi </w:t>
-            </w:r>
-            <w:r>
-              <w:rPr>
-                <w:rFonts w:ascii="PT Serif" w:hAnsi="PT Serif"/>
-                <w:b/>
-                <w:bCs/>
-                <w:sz w:val="22"/>
-                <w:szCs w:val="22"/>
-              </w:rPr>
-              <w:t>19800</w:t>
-            </w:r>
-            <w:r>
-              <w:rPr>
-                <w:rFonts w:ascii="PT Serif" w:hAnsi="PT Serif"/>
-                <w:b/>
-                <w:bCs/>
-                <w:sz w:val="22"/>
-                <w:szCs w:val="22"/>
-              </w:rPr>
-              <w:t xml:space="preserve">L </w:t>
-            </w:r>
-            <w:r>
-              <w:rPr>
-                <w:rFonts w:ascii="PT Serif" w:hAnsi="PT Serif"/>
-                <w:b/>
-                <w:bCs/>
-                <w:sz w:val="22"/>
-                <w:szCs w:val="22"/>
-              </w:rPr>
-              <w:t>/Mese</w:t>
-            </w:r>
-            <w:r>
-              <w:rPr>
-                <w:rFonts w:ascii="PT Serif" w:hAnsi="PT Serif"/>
-                <w:sz w:val="22"/>
-                <w:szCs w:val="22"/>
-              </w:rPr>
-              <w:t xml:space="preserve">. </w:t>
-            </w:r>
-          </w:p>
-        </w:tc>
-      </w:tr>
-    </w:tbl>
-    <w:p>
-      <w:pPr>
-        <w:pStyle w:val="NormaleWeb"/>
-        <w:rPr>
-          <w:rFonts w:ascii="PT Serif" w:hAnsi="PT Serif"/>
-          <w:sz w:val="22"/>
-          <w:szCs w:val="22"/>
-        </w:rPr>
-      </w:pPr>
-      <w:r>
-        <w:rPr>
-          <w:rFonts w:ascii="PT Serif" w:hAnsi="PT Serif"/>
-          <w:sz w:val="22"/>
-          <w:szCs w:val="22"/>
-        </w:rPr>
-        <w:t xml:space="preserve">     Per l’operazione 9.</w:t>
-      </w:r>
-    </w:p>
-    <w:tbl>
-      <w:tblPr>
-        <w:tblStyle w:val="Grigliatabella"/>
-        <w:tblW w:w="0" w:type="auto"/>
-        <w:tblInd w:w="360" w:type="dxa"/>
-        <w:tblLook w:val="04A0" w:firstRow="1" w:lastRow="0" w:firstColumn="1" w:lastColumn="0" w:noHBand="0" w:noVBand="1"/>
-      </w:tblPr>
-      <w:tblGrid>
-        <w:gridCol w:w="2838"/>
-        <w:gridCol w:w="3219"/>
-        <w:gridCol w:w="3211"/>
-      </w:tblGrid>
-      <w:tr>
-        <w:tc>
-          <w:tcPr>
-            <w:tcW w:w="3074" w:type="dxa"/>
-          </w:tcPr>
-          <w:p>
-            <w:pPr>
-              <w:pStyle w:val="NormaleWeb"/>
-              <w:ind w:left="360"/>
-              <w:rPr>
-                <w:rFonts w:ascii="PT Serif" w:hAnsi="PT Serif"/>
-                <w:b/>
-                <w:bCs/>
-                <w:sz w:val="22"/>
-                <w:szCs w:val="22"/>
-              </w:rPr>
-            </w:pPr>
-          </w:p>
-        </w:tc>
-        <w:tc>
-          <w:tcPr>
-            <w:tcW w:w="3511" w:type="dxa"/>
-          </w:tcPr>
-          <w:p>
-            <w:pPr>
-              <w:pStyle w:val="NormaleWeb"/>
-              <w:ind w:left="360"/>
-              <w:rPr>
-                <w:rFonts w:ascii="PT Serif" w:hAnsi="PT Serif"/>
-                <w:b/>
-                <w:bCs/>
-                <w:sz w:val="22"/>
-                <w:szCs w:val="22"/>
-              </w:rPr>
-            </w:pPr>
-            <w:r>
-              <w:rPr>
-                <w:rFonts w:ascii="PT Serif" w:hAnsi="PT Serif"/>
-                <w:b/>
-                <w:bCs/>
-                <w:sz w:val="22"/>
-                <w:szCs w:val="22"/>
-              </w:rPr>
-              <w:t>Con ridondanza</w:t>
-            </w:r>
-          </w:p>
-        </w:tc>
-        <w:tc>
-          <w:tcPr>
-            <w:tcW w:w="3511" w:type="dxa"/>
-          </w:tcPr>
-          <w:p>
-            <w:pPr>
-              <w:pStyle w:val="NormaleWeb"/>
-              <w:ind w:left="360"/>
-              <w:rPr>
-                <w:rFonts w:ascii="PT Serif" w:hAnsi="PT Serif"/>
-                <w:b/>
-                <w:bCs/>
-                <w:sz w:val="22"/>
-                <w:szCs w:val="22"/>
-              </w:rPr>
-            </w:pPr>
-            <w:r>
-              <w:rPr>
-                <w:rFonts w:ascii="PT Serif" w:hAnsi="PT Serif"/>
-                <w:b/>
-                <w:bCs/>
-                <w:sz w:val="22"/>
-                <w:szCs w:val="22"/>
-              </w:rPr>
-              <w:t>Senza ridondanza</w:t>
-            </w:r>
-          </w:p>
-        </w:tc>
-      </w:tr>
-      <w:tr>
-        <w:tc>
-          <w:tcPr>
-            <w:tcW w:w="3074" w:type="dxa"/>
-          </w:tcPr>
-          <w:p>
-            <w:pPr>
-              <w:pStyle w:val="NormaleWeb"/>
-              <w:ind w:left="360"/>
-              <w:rPr>
-                <w:rFonts w:ascii="PT Serif" w:hAnsi="PT Serif"/>
-                <w:b/>
-                <w:bCs/>
-                <w:sz w:val="22"/>
-                <w:szCs w:val="22"/>
-              </w:rPr>
-            </w:pPr>
-            <w:r>
-              <w:rPr>
-                <w:rFonts w:ascii="PT Serif" w:hAnsi="PT Serif"/>
-                <w:b/>
-                <w:bCs/>
-                <w:sz w:val="22"/>
-                <w:szCs w:val="22"/>
-              </w:rPr>
-              <w:t>Lista operazioni</w:t>
-            </w:r>
-          </w:p>
-        </w:tc>
-        <w:tc>
-          <w:tcPr>
-            <w:tcW w:w="3511" w:type="dxa"/>
-          </w:tcPr>
-          <w:p>
-            <w:pPr>
-              <w:pStyle w:val="NormaleWeb"/>
-              <w:numPr>
-                <w:ilvl w:val="0"/>
-                <w:numId w:val="36"/>
-              </w:numPr>
-              <w:rPr>
-                <w:rFonts w:ascii="PT Serif" w:hAnsi="PT Serif"/>
-                <w:sz w:val="22"/>
-                <w:szCs w:val="22"/>
-              </w:rPr>
-            </w:pPr>
-            <w:r>
-              <w:rPr>
-                <w:rFonts w:ascii="PT Serif" w:hAnsi="PT Serif"/>
-                <w:sz w:val="22"/>
-                <w:szCs w:val="22"/>
-              </w:rPr>
-              <w:t xml:space="preserve">Leggo da </w:t>
-            </w:r>
-            <w:r>
-              <w:rPr>
-                <w:rFonts w:ascii="PT Serif" w:hAnsi="PT Serif"/>
-                <w:i/>
-                <w:iCs/>
-                <w:sz w:val="22"/>
-                <w:szCs w:val="22"/>
-              </w:rPr>
-              <w:t>Ticket</w:t>
-            </w:r>
-            <w:r>
-              <w:rPr>
-                <w:rFonts w:ascii="PT Serif" w:hAnsi="PT Serif"/>
-                <w:sz w:val="22"/>
-                <w:szCs w:val="22"/>
-              </w:rPr>
-              <w:t xml:space="preserve"> le issue di una release che </w:t>
-            </w:r>
-            <w:r>
-              <w:rPr>
-                <w:rFonts w:ascii="PT Serif" w:hAnsi="PT Serif"/>
-                <w:sz w:val="22"/>
-                <w:szCs w:val="22"/>
-              </w:rPr>
-              <w:lastRenderedPageBreak/>
-              <w:t>hanno come stato “Chiuso” (circa 39) (1L*39)</w:t>
-            </w:r>
-          </w:p>
-        </w:tc>
-        <w:tc>
-          <w:tcPr>
-            <w:tcW w:w="3511" w:type="dxa"/>
-          </w:tcPr>
-          <w:p>
-            <w:pPr>
-              <w:pStyle w:val="NormaleWeb"/>
-              <w:numPr>
-                <w:ilvl w:val="0"/>
-                <w:numId w:val="37"/>
-              </w:numPr>
-              <w:rPr>
-                <w:rFonts w:ascii="PT Serif" w:hAnsi="PT Serif"/>
-                <w:sz w:val="22"/>
-                <w:szCs w:val="22"/>
-              </w:rPr>
-            </w:pPr>
-            <w:r>
-              <w:rPr>
-                <w:rFonts w:ascii="PT Serif" w:hAnsi="PT Serif"/>
-                <w:sz w:val="22"/>
-                <w:szCs w:val="22"/>
-              </w:rPr>
-              <w:lastRenderedPageBreak/>
-              <w:t xml:space="preserve">Leggo da </w:t>
-            </w:r>
-            <w:r>
-              <w:rPr>
-                <w:rFonts w:ascii="PT Serif" w:hAnsi="PT Serif"/>
-                <w:i/>
-                <w:iCs/>
-                <w:sz w:val="22"/>
-                <w:szCs w:val="22"/>
-              </w:rPr>
-              <w:t xml:space="preserve">Ticket </w:t>
-            </w:r>
-            <w:r>
-              <w:rPr>
-                <w:rFonts w:ascii="PT Serif" w:hAnsi="PT Serif"/>
-                <w:sz w:val="22"/>
-                <w:szCs w:val="22"/>
-              </w:rPr>
-              <w:t xml:space="preserve">le issue che hanno indicato la </w:t>
-            </w:r>
-            <w:r>
-              <w:rPr>
-                <w:rFonts w:ascii="PT Serif" w:hAnsi="PT Serif"/>
-                <w:sz w:val="22"/>
-                <w:szCs w:val="22"/>
-              </w:rPr>
-              <w:lastRenderedPageBreak/>
-              <w:t>data di chiusura</w:t>
-            </w:r>
-            <w:r>
-              <w:rPr>
-                <w:rFonts w:ascii="PT Serif" w:hAnsi="PT Serif"/>
-                <w:sz w:val="22"/>
-                <w:szCs w:val="22"/>
-              </w:rPr>
-              <w:t xml:space="preserve"> (circa 39) (1L*39)</w:t>
-            </w:r>
-          </w:p>
-        </w:tc>
-      </w:tr>
-      <w:tr>
-        <w:tc>
-          <w:tcPr>
-            <w:tcW w:w="3074" w:type="dxa"/>
-          </w:tcPr>
-          <w:p>
-            <w:pPr>
-              <w:pStyle w:val="NormaleWeb"/>
-              <w:ind w:left="360"/>
-              <w:rPr>
-                <w:rFonts w:ascii="PT Serif" w:hAnsi="PT Serif"/>
-                <w:b/>
-                <w:bCs/>
-                <w:sz w:val="22"/>
-                <w:szCs w:val="22"/>
-              </w:rPr>
-            </w:pPr>
-            <w:r>
-              <w:rPr>
-                <w:rFonts w:ascii="PT Serif" w:hAnsi="PT Serif"/>
-                <w:b/>
-                <w:bCs/>
-                <w:sz w:val="22"/>
-                <w:szCs w:val="22"/>
-              </w:rPr>
-              <w:lastRenderedPageBreak/>
-              <w:t>Costo totale</w:t>
-            </w:r>
-          </w:p>
-        </w:tc>
-        <w:tc>
-          <w:tcPr>
-            <w:tcW w:w="3511" w:type="dxa"/>
-          </w:tcPr>
-          <w:p>
-            <w:pPr>
-              <w:pStyle w:val="NormaleWeb"/>
-              <w:ind w:left="360"/>
-              <w:rPr>
-                <w:rFonts w:ascii="PT Serif" w:hAnsi="PT Serif"/>
-                <w:sz w:val="22"/>
-                <w:szCs w:val="22"/>
-              </w:rPr>
-            </w:pPr>
-            <w:r>
-              <w:rPr>
-                <w:rFonts w:ascii="PT Serif" w:hAnsi="PT Serif"/>
-                <w:sz w:val="22"/>
-                <w:szCs w:val="22"/>
-              </w:rPr>
-              <w:t xml:space="preserve">39L * </w:t>
-            </w:r>
-            <w:r>
-              <w:rPr>
-                <w:rFonts w:ascii="PT Serif" w:hAnsi="PT Serif"/>
-                <w:sz w:val="22"/>
-                <w:szCs w:val="22"/>
-              </w:rPr>
-              <w:t>2</w:t>
-            </w:r>
-            <w:r>
-              <w:rPr>
-                <w:rFonts w:ascii="PT Serif" w:hAnsi="PT Serif"/>
-                <w:sz w:val="22"/>
-                <w:szCs w:val="22"/>
-              </w:rPr>
-              <w:t xml:space="preserve">00 /Mese, quindi </w:t>
-            </w:r>
-            <w:r>
-              <w:rPr>
-                <w:rFonts w:ascii="PT Serif" w:hAnsi="PT Serif"/>
-                <w:b/>
-                <w:bCs/>
-                <w:sz w:val="22"/>
-                <w:szCs w:val="22"/>
-              </w:rPr>
-              <w:t>7800</w:t>
-            </w:r>
-            <w:r>
-              <w:rPr>
-                <w:rFonts w:ascii="PT Serif" w:hAnsi="PT Serif"/>
-                <w:b/>
-                <w:bCs/>
-                <w:sz w:val="22"/>
-                <w:szCs w:val="22"/>
-              </w:rPr>
-              <w:t xml:space="preserve">L </w:t>
-            </w:r>
-            <w:r>
-              <w:rPr>
-                <w:rFonts w:ascii="PT Serif" w:hAnsi="PT Serif"/>
-                <w:b/>
-                <w:bCs/>
-                <w:sz w:val="22"/>
-                <w:szCs w:val="22"/>
-              </w:rPr>
-              <w:t>/Mese</w:t>
-            </w:r>
-          </w:p>
-        </w:tc>
-        <w:tc>
-          <w:tcPr>
-            <w:tcW w:w="3511" w:type="dxa"/>
-          </w:tcPr>
-          <w:p>
-            <w:pPr>
-              <w:pStyle w:val="NormaleWeb"/>
-              <w:ind w:left="360"/>
-              <w:rPr>
-                <w:rFonts w:ascii="PT Serif" w:hAnsi="PT Serif"/>
-                <w:sz w:val="22"/>
-                <w:szCs w:val="22"/>
-              </w:rPr>
-            </w:pPr>
-            <w:r>
-              <w:rPr>
-                <w:rFonts w:ascii="PT Serif" w:hAnsi="PT Serif"/>
-                <w:sz w:val="22"/>
-                <w:szCs w:val="22"/>
-              </w:rPr>
-              <w:t xml:space="preserve">39L * </w:t>
-            </w:r>
-            <w:r>
-              <w:rPr>
-                <w:rFonts w:ascii="PT Serif" w:hAnsi="PT Serif"/>
-                <w:sz w:val="22"/>
-                <w:szCs w:val="22"/>
-              </w:rPr>
-              <w:t>2</w:t>
-            </w:r>
-            <w:r>
-              <w:rPr>
-                <w:rFonts w:ascii="PT Serif" w:hAnsi="PT Serif"/>
-                <w:sz w:val="22"/>
-                <w:szCs w:val="22"/>
-              </w:rPr>
-              <w:t xml:space="preserve">00/Mese, quindi </w:t>
-            </w:r>
-            <w:r>
-              <w:rPr>
-                <w:rFonts w:ascii="PT Serif" w:hAnsi="PT Serif"/>
-                <w:b/>
-                <w:bCs/>
-                <w:sz w:val="22"/>
-                <w:szCs w:val="22"/>
-              </w:rPr>
-              <w:t>7800</w:t>
-            </w:r>
-            <w:r>
-              <w:rPr>
-                <w:rFonts w:ascii="PT Serif" w:hAnsi="PT Serif"/>
-                <w:b/>
-                <w:bCs/>
-                <w:sz w:val="22"/>
-                <w:szCs w:val="22"/>
-              </w:rPr>
-              <w:t>L</w:t>
-            </w:r>
-            <w:r>
-              <w:rPr>
-                <w:rFonts w:ascii="PT Serif" w:hAnsi="PT Serif"/>
-                <w:b/>
-                <w:bCs/>
-                <w:sz w:val="22"/>
-                <w:szCs w:val="22"/>
-              </w:rPr>
-              <w:t>/</w:t>
-            </w:r>
-            <w:r>
-              <w:rPr>
-                <w:rFonts w:ascii="PT Serif" w:hAnsi="PT Serif"/>
-                <w:b/>
-                <w:bCs/>
-                <w:sz w:val="22"/>
-                <w:szCs w:val="22"/>
-              </w:rPr>
-              <w:t xml:space="preserve"> </w:t>
-            </w:r>
-            <w:r>
-              <w:rPr>
-                <w:rFonts w:ascii="PT Serif" w:hAnsi="PT Serif"/>
-                <w:b/>
-                <w:bCs/>
-                <w:sz w:val="22"/>
-                <w:szCs w:val="22"/>
-              </w:rPr>
-              <w:t>Mese</w:t>
-            </w:r>
-          </w:p>
-        </w:tc>
-      </w:tr>
-    </w:tbl>
-    <w:p>
-      <w:pPr>
-        <w:pStyle w:val="NormaleWeb"/>
-        <w:rPr>
-          <w:rFonts w:ascii="PT Serif" w:hAnsi="PT Serif"/>
-          <w:sz w:val="22"/>
-          <w:szCs w:val="22"/>
-        </w:rPr>
-      </w:pPr>
-      <w:r>
-        <w:rPr>
-          <w:rFonts w:ascii="PT Serif" w:hAnsi="PT Serif"/>
-          <w:sz w:val="22"/>
-          <w:szCs w:val="22"/>
-        </w:rPr>
-        <w:t xml:space="preserve">      Per l’operazione </w:t>
-      </w:r>
-      <w:r>
-        <w:rPr>
-          <w:rFonts w:ascii="PT Serif" w:hAnsi="PT Serif"/>
-          <w:sz w:val="22"/>
-          <w:szCs w:val="22"/>
-        </w:rPr>
-        <w:t>12</w:t>
-      </w:r>
-      <w:r>
-        <w:rPr>
-          <w:rFonts w:ascii="PT Serif" w:hAnsi="PT Serif"/>
-          <w:sz w:val="22"/>
-          <w:szCs w:val="22"/>
-        </w:rPr>
-        <w:t>.</w:t>
-      </w:r>
-    </w:p>
-    <w:tbl>
-      <w:tblPr>
-        <w:tblStyle w:val="Grigliatabella"/>
-        <w:tblW w:w="0" w:type="auto"/>
-        <w:tblInd w:w="360" w:type="dxa"/>
-        <w:tblLook w:val="04A0" w:firstRow="1" w:lastRow="0" w:firstColumn="1" w:lastColumn="0" w:noHBand="0" w:noVBand="1"/>
-      </w:tblPr>
-      <w:tblGrid>
-        <w:gridCol w:w="2811"/>
-        <w:gridCol w:w="3223"/>
-        <w:gridCol w:w="3234"/>
-      </w:tblGrid>
-      <w:tr>
-        <w:tc>
-          <w:tcPr>
-            <w:tcW w:w="3074" w:type="dxa"/>
-          </w:tcPr>
-          <w:p>
-            <w:pPr>
-              <w:pStyle w:val="NormaleWeb"/>
-              <w:ind w:left="360"/>
-              <w:rPr>
-                <w:rFonts w:ascii="PT Serif" w:hAnsi="PT Serif"/>
-                <w:b/>
-                <w:bCs/>
-                <w:sz w:val="22"/>
-                <w:szCs w:val="22"/>
-              </w:rPr>
-            </w:pPr>
-          </w:p>
-        </w:tc>
-        <w:tc>
-          <w:tcPr>
-            <w:tcW w:w="3511" w:type="dxa"/>
-          </w:tcPr>
-          <w:p>
-            <w:pPr>
-              <w:pStyle w:val="NormaleWeb"/>
-              <w:ind w:left="360"/>
-              <w:rPr>
-                <w:rFonts w:ascii="PT Serif" w:hAnsi="PT Serif"/>
-                <w:b/>
-                <w:bCs/>
-                <w:sz w:val="22"/>
-                <w:szCs w:val="22"/>
-              </w:rPr>
-            </w:pPr>
-            <w:r>
-              <w:rPr>
-                <w:rFonts w:ascii="PT Serif" w:hAnsi="PT Serif"/>
-                <w:b/>
-                <w:bCs/>
-                <w:sz w:val="22"/>
-                <w:szCs w:val="22"/>
-              </w:rPr>
-              <w:t>Con ridondanza</w:t>
-            </w:r>
-          </w:p>
-        </w:tc>
-        <w:tc>
-          <w:tcPr>
-            <w:tcW w:w="3511" w:type="dxa"/>
-          </w:tcPr>
-          <w:p>
-            <w:pPr>
-              <w:pStyle w:val="NormaleWeb"/>
-              <w:ind w:left="360"/>
-              <w:rPr>
-                <w:rFonts w:ascii="PT Serif" w:hAnsi="PT Serif"/>
-                <w:b/>
-                <w:bCs/>
-                <w:sz w:val="22"/>
-                <w:szCs w:val="22"/>
-              </w:rPr>
-            </w:pPr>
-            <w:r>
-              <w:rPr>
-                <w:rFonts w:ascii="PT Serif" w:hAnsi="PT Serif"/>
-                <w:b/>
-                <w:bCs/>
-                <w:sz w:val="22"/>
-                <w:szCs w:val="22"/>
-              </w:rPr>
-              <w:t>Senza ridondanza</w:t>
-            </w:r>
-          </w:p>
-        </w:tc>
-      </w:tr>
-      <w:tr>
-        <w:tc>
-          <w:tcPr>
-            <w:tcW w:w="3074" w:type="dxa"/>
-          </w:tcPr>
-          <w:p>
-            <w:pPr>
-              <w:pStyle w:val="NormaleWeb"/>
-              <w:ind w:left="360"/>
-              <w:rPr>
-                <w:rFonts w:ascii="PT Serif" w:hAnsi="PT Serif"/>
-                <w:b/>
-                <w:bCs/>
-                <w:sz w:val="22"/>
-                <w:szCs w:val="22"/>
-              </w:rPr>
-            </w:pPr>
-            <w:r>
-              <w:rPr>
-                <w:rFonts w:ascii="PT Serif" w:hAnsi="PT Serif"/>
-                <w:b/>
-                <w:bCs/>
-                <w:sz w:val="22"/>
-                <w:szCs w:val="22"/>
-              </w:rPr>
-              <w:t>Lista operazioni</w:t>
-            </w:r>
-          </w:p>
-        </w:tc>
-        <w:tc>
-          <w:tcPr>
-            <w:tcW w:w="3511" w:type="dxa"/>
-          </w:tcPr>
-          <w:p>
-            <w:pPr>
-              <w:pStyle w:val="NormaleWeb"/>
-              <w:numPr>
-                <w:ilvl w:val="0"/>
-                <w:numId w:val="43"/>
-              </w:numPr>
-              <w:rPr>
-                <w:rFonts w:ascii="PT Serif" w:hAnsi="PT Serif"/>
-                <w:sz w:val="22"/>
-                <w:szCs w:val="22"/>
-              </w:rPr>
-            </w:pPr>
-            <w:r>
-              <w:rPr>
-                <w:rFonts w:ascii="PT Serif" w:hAnsi="PT Serif"/>
-                <w:sz w:val="22"/>
-                <w:szCs w:val="22"/>
-              </w:rPr>
-              <w:t xml:space="preserve">Leggo da </w:t>
-            </w:r>
-            <w:r>
-              <w:rPr>
-                <w:rFonts w:ascii="PT Serif" w:hAnsi="PT Serif"/>
-                <w:i/>
-                <w:iCs/>
-                <w:sz w:val="22"/>
-                <w:szCs w:val="22"/>
-              </w:rPr>
-              <w:t>Ticket</w:t>
-            </w:r>
-            <w:r>
-              <w:rPr>
-                <w:rFonts w:ascii="PT Serif" w:hAnsi="PT Serif"/>
-                <w:sz w:val="22"/>
-                <w:szCs w:val="22"/>
-              </w:rPr>
-              <w:t xml:space="preserve"> le issue di una release che hanno come stato “Non assegnato” (1L)</w:t>
-            </w:r>
-          </w:p>
-        </w:tc>
-        <w:tc>
-          <w:tcPr>
-            <w:tcW w:w="3511" w:type="dxa"/>
-          </w:tcPr>
-          <w:p>
-            <w:pPr>
-              <w:pStyle w:val="NormaleWeb"/>
-              <w:numPr>
-                <w:ilvl w:val="0"/>
-                <w:numId w:val="45"/>
-              </w:numPr>
-              <w:rPr>
-                <w:rFonts w:ascii="PT Serif" w:hAnsi="PT Serif"/>
-                <w:sz w:val="22"/>
-                <w:szCs w:val="22"/>
-              </w:rPr>
-            </w:pPr>
-            <w:r>
-              <w:rPr>
-                <w:rFonts w:ascii="PT Serif" w:hAnsi="PT Serif"/>
-                <w:sz w:val="22"/>
-                <w:szCs w:val="22"/>
-              </w:rPr>
-              <w:t xml:space="preserve">Leggo da </w:t>
-            </w:r>
-            <w:r>
-              <w:rPr>
-                <w:rFonts w:ascii="PT Serif" w:hAnsi="PT Serif"/>
-                <w:i/>
-                <w:iCs/>
-                <w:sz w:val="22"/>
-                <w:szCs w:val="22"/>
-              </w:rPr>
-              <w:t>Ticket</w:t>
-            </w:r>
-            <w:r>
-              <w:rPr>
-                <w:rFonts w:ascii="PT Serif" w:hAnsi="PT Serif"/>
-                <w:sz w:val="22"/>
-                <w:szCs w:val="22"/>
-              </w:rPr>
-              <w:t xml:space="preserve"> le issue di una release che non hanno data di chiusura. Queste saranno circa 11 perché verranno considerate la somma tra le issue aperte (10) e quelle non assegnate (1). (1L*11)</w:t>
-            </w:r>
-          </w:p>
-          <w:p>
-            <w:pPr>
-              <w:pStyle w:val="NormaleWeb"/>
-              <w:numPr>
-                <w:ilvl w:val="0"/>
-                <w:numId w:val="45"/>
-              </w:numPr>
-              <w:rPr>
-                <w:rFonts w:ascii="PT Serif" w:hAnsi="PT Serif"/>
-                <w:sz w:val="22"/>
-                <w:szCs w:val="22"/>
-              </w:rPr>
-            </w:pPr>
-            <w:r>
-              <w:rPr>
-                <w:rFonts w:ascii="PT Serif" w:hAnsi="PT Serif"/>
-                <w:sz w:val="22"/>
-                <w:szCs w:val="22"/>
-              </w:rPr>
-              <w:t>Contiamo il numero di developer assegnati. Se questo è nullo, allora significa che la specifica release è aperta. Per ogni Ticket della release che non ha data di chiusura, abbiamo in media due developer assegnati. (11L * 2)</w:t>
-            </w:r>
-          </w:p>
-        </w:tc>
-      </w:tr>
-      <w:tr>
-        <w:tc>
-          <w:tcPr>
-            <w:tcW w:w="3074" w:type="dxa"/>
-          </w:tcPr>
-          <w:p>
-            <w:pPr>
-              <w:pStyle w:val="NormaleWeb"/>
-              <w:ind w:left="360"/>
-              <w:rPr>
-                <w:rFonts w:ascii="PT Serif" w:hAnsi="PT Serif"/>
-                <w:b/>
-                <w:bCs/>
-                <w:sz w:val="22"/>
-                <w:szCs w:val="22"/>
-              </w:rPr>
-            </w:pPr>
-            <w:r>
-              <w:rPr>
-                <w:rFonts w:ascii="PT Serif" w:hAnsi="PT Serif"/>
-                <w:b/>
-                <w:bCs/>
-                <w:sz w:val="22"/>
-                <w:szCs w:val="22"/>
-              </w:rPr>
-              <w:t>Costo totale</w:t>
-            </w:r>
-          </w:p>
-        </w:tc>
-        <w:tc>
-          <w:tcPr>
-            <w:tcW w:w="3511" w:type="dxa"/>
-          </w:tcPr>
-          <w:p>
-            <w:pPr>
-              <w:pStyle w:val="NormaleWeb"/>
-              <w:ind w:left="360"/>
-              <w:rPr>
-                <w:rFonts w:ascii="PT Serif" w:hAnsi="PT Serif"/>
-                <w:sz w:val="22"/>
-                <w:szCs w:val="22"/>
-              </w:rPr>
-            </w:pPr>
-            <w:r>
-              <w:rPr>
-                <w:rFonts w:ascii="PT Serif" w:hAnsi="PT Serif"/>
-                <w:sz w:val="22"/>
-                <w:szCs w:val="22"/>
-              </w:rPr>
-              <w:t xml:space="preserve">1L * 20 /Mese, quindi </w:t>
-            </w:r>
-            <w:r>
-              <w:rPr>
-                <w:rFonts w:ascii="PT Serif" w:hAnsi="PT Serif"/>
-                <w:b/>
-                <w:bCs/>
-                <w:sz w:val="22"/>
-                <w:szCs w:val="22"/>
-              </w:rPr>
-              <w:t>20</w:t>
-            </w:r>
-            <w:r>
-              <w:rPr>
-                <w:rFonts w:ascii="PT Serif" w:hAnsi="PT Serif"/>
-                <w:b/>
-                <w:bCs/>
-                <w:sz w:val="22"/>
-                <w:szCs w:val="22"/>
-              </w:rPr>
-              <w:t xml:space="preserve">L </w:t>
-            </w:r>
-            <w:r>
-              <w:rPr>
-                <w:rFonts w:ascii="PT Serif" w:hAnsi="PT Serif"/>
-                <w:b/>
-                <w:bCs/>
-                <w:sz w:val="22"/>
-                <w:szCs w:val="22"/>
-              </w:rPr>
-              <w:t>/Mese</w:t>
-            </w:r>
-          </w:p>
-        </w:tc>
-        <w:tc>
-          <w:tcPr>
-            <w:tcW w:w="3511" w:type="dxa"/>
-          </w:tcPr>
-          <w:p>
-            <w:pPr>
-              <w:pStyle w:val="NormaleWeb"/>
-              <w:ind w:left="360"/>
-              <w:rPr>
-                <w:rFonts w:ascii="PT Serif" w:hAnsi="PT Serif"/>
-                <w:sz w:val="22"/>
-                <w:szCs w:val="22"/>
-              </w:rPr>
-            </w:pPr>
-            <w:r>
-              <w:rPr>
-                <w:rFonts w:ascii="PT Serif" w:hAnsi="PT Serif"/>
-                <w:sz w:val="22"/>
-                <w:szCs w:val="22"/>
-              </w:rPr>
-              <w:t xml:space="preserve">(11L+22L) * 20/Mese, quindi </w:t>
-            </w:r>
-            <w:r>
-              <w:rPr>
-                <w:rFonts w:ascii="PT Serif" w:hAnsi="PT Serif"/>
-                <w:b/>
-                <w:bCs/>
-                <w:sz w:val="22"/>
-                <w:szCs w:val="22"/>
-              </w:rPr>
-              <w:t>660</w:t>
-            </w:r>
-            <w:r>
-              <w:rPr>
-                <w:rFonts w:ascii="PT Serif" w:hAnsi="PT Serif"/>
-                <w:b/>
-                <w:bCs/>
-                <w:sz w:val="22"/>
-                <w:szCs w:val="22"/>
-              </w:rPr>
-              <w:t xml:space="preserve">L </w:t>
-            </w:r>
-            <w:r>
-              <w:rPr>
-                <w:rFonts w:ascii="PT Serif" w:hAnsi="PT Serif"/>
-                <w:b/>
-                <w:bCs/>
-                <w:sz w:val="22"/>
-                <w:szCs w:val="22"/>
-              </w:rPr>
-              <w:t>/Mese</w:t>
-            </w:r>
-          </w:p>
-        </w:tc>
-      </w:tr>
-    </w:tbl>
-    <w:p>
-      <w:pPr>
-        <w:pStyle w:val="NormaleWeb"/>
-        <w:rPr>
-          <w:rFonts w:ascii="PT Serif" w:hAnsi="PT Serif"/>
           <w:b/>
           <w:bCs/>
           <w:sz w:val="22"/>
@@ -11408,202 +8227,6 @@
           <w:sz w:val="22"/>
           <w:szCs w:val="22"/>
         </w:rPr>
-        <w:t xml:space="preserve">      </w:t>
-      </w:r>
-      <w:r>
-        <w:rPr>
-          <w:rFonts w:ascii="PT Serif" w:hAnsi="PT Serif"/>
-          <w:b/>
-          <w:bCs/>
-          <w:sz w:val="22"/>
-          <w:szCs w:val="22"/>
-        </w:rPr>
-        <w:t>Con ridondanza</w:t>
-      </w:r>
-    </w:p>
-    <w:p>
-      <w:pPr>
-        <w:pStyle w:val="NormaleWeb"/>
-        <w:rPr>
-          <w:rFonts w:ascii="PT Serif" w:hAnsi="PT Serif"/>
-          <w:sz w:val="22"/>
-          <w:szCs w:val="22"/>
-        </w:rPr>
-      </w:pPr>
-      <w:r>
-        <w:rPr>
-          <w:rFonts w:ascii="PT Serif" w:hAnsi="PT Serif"/>
-          <w:b/>
-          <w:bCs/>
-          <w:sz w:val="22"/>
-          <w:szCs w:val="22"/>
-        </w:rPr>
-        <w:t xml:space="preserve">      </w:t>
-      </w:r>
-      <w:r>
-        <w:rPr>
-          <w:rFonts w:ascii="PT Serif" w:hAnsi="PT Serif"/>
-          <w:sz w:val="22"/>
-          <w:szCs w:val="22"/>
-        </w:rPr>
-        <w:t>120L+360L+480L+6000L+7800L+20L=14780L /Mese</w:t>
-      </w:r>
-    </w:p>
-    <w:p>
-      <w:pPr>
-        <w:pStyle w:val="NormaleWeb"/>
-        <w:rPr>
-          <w:rFonts w:ascii="PT Serif" w:hAnsi="PT Serif"/>
-          <w:b/>
-          <w:bCs/>
-          <w:sz w:val="22"/>
-          <w:szCs w:val="22"/>
-        </w:rPr>
-      </w:pPr>
-      <w:r>
-        <w:rPr>
-          <w:rFonts w:ascii="PT Serif" w:hAnsi="PT Serif"/>
-          <w:b/>
-          <w:bCs/>
-          <w:sz w:val="22"/>
-          <w:szCs w:val="22"/>
-        </w:rPr>
-        <w:t xml:space="preserve">      Senza ridondanza</w:t>
-      </w:r>
-    </w:p>
-    <w:p>
-      <w:pPr>
-        <w:pStyle w:val="NormaleWeb"/>
-        <w:rPr>
-          <w:rFonts w:ascii="PT Serif" w:hAnsi="PT Serif"/>
-          <w:sz w:val="22"/>
-          <w:szCs w:val="22"/>
-        </w:rPr>
-      </w:pPr>
-      <w:r>
-        <w:rPr>
-          <w:rFonts w:ascii="PT Serif" w:hAnsi="PT Serif"/>
-          <w:sz w:val="22"/>
-          <w:szCs w:val="22"/>
-        </w:rPr>
-        <w:t xml:space="preserve">      120L+240L+360L+19800L+7800L+660L=28980L /Mese</w:t>
-      </w:r>
-    </w:p>
-    <w:p>
-      <w:pPr>
-        <w:pStyle w:val="NormaleWeb"/>
-        <w:ind w:firstLine="360"/>
-        <w:rPr>
-          <w:rFonts w:ascii="PT Serif" w:hAnsi="PT Serif"/>
-          <w:b/>
-          <w:bCs/>
-          <w:sz w:val="22"/>
-          <w:szCs w:val="22"/>
-        </w:rPr>
-      </w:pPr>
-      <w:r>
-        <w:rPr>
-          <w:rFonts w:ascii="PT Serif" w:hAnsi="PT Serif"/>
-          <w:sz w:val="22"/>
-          <w:szCs w:val="22"/>
-        </w:rPr>
-        <w:t>Si deduce che conviene mantenere la ridondanza.</w:t>
-      </w:r>
-    </w:p>
-    <w:p>
-      <w:pPr>
-        <w:pStyle w:val="NormaleWeb"/>
-        <w:ind w:left="360"/>
-        <w:rPr>
-          <w:rFonts w:ascii="PT Serif" w:hAnsi="PT Serif"/>
-          <w:sz w:val="22"/>
-          <w:szCs w:val="22"/>
-        </w:rPr>
-      </w:pPr>
-      <w:r>
-        <w:rPr>
-          <w:rFonts w:ascii="PT Serif" w:hAnsi="PT Serif"/>
-          <w:sz w:val="22"/>
-          <w:szCs w:val="22"/>
-        </w:rPr>
-        <w:t xml:space="preserve">Nel calcolo abbiamo escluso l’operazione </w:t>
-      </w:r>
-      <w:proofErr w:type="gramStart"/>
-      <w:r>
-        <w:rPr>
-          <w:rFonts w:ascii="PT Serif" w:hAnsi="PT Serif"/>
-          <w:sz w:val="22"/>
-          <w:szCs w:val="22"/>
-        </w:rPr>
-        <w:t>11</w:t>
-      </w:r>
-      <w:proofErr w:type="gramEnd"/>
-      <w:r>
-        <w:rPr>
-          <w:rFonts w:ascii="PT Serif" w:hAnsi="PT Serif"/>
-          <w:sz w:val="22"/>
-          <w:szCs w:val="22"/>
-        </w:rPr>
-        <w:t xml:space="preserve"> perché troppo poco frequente</w:t>
-      </w:r>
-      <w:r>
-        <w:rPr>
-          <w:rFonts w:ascii="PT Serif" w:hAnsi="PT Serif"/>
-          <w:sz w:val="22"/>
-          <w:szCs w:val="22"/>
-        </w:rPr>
-        <w:t xml:space="preserve"> rispetto le altre</w:t>
-      </w:r>
-      <w:r>
-        <w:rPr>
-          <w:rFonts w:ascii="PT Serif" w:hAnsi="PT Serif"/>
-          <w:sz w:val="22"/>
-          <w:szCs w:val="22"/>
-        </w:rPr>
-        <w:t xml:space="preserve"> e quindi non influente per nell’analisi delle ridondanze.</w:t>
-      </w:r>
-    </w:p>
-    <w:p>
-      <w:pPr>
-        <w:pStyle w:val="NormaleWeb"/>
-        <w:numPr>
-          <w:ilvl w:val="1"/>
-          <w:numId w:val="1"/>
-        </w:numPr>
-        <w:rPr>
-          <w:rFonts w:ascii="PT Serif" w:hAnsi="PT Serif"/>
-          <w:b/>
-          <w:bCs/>
-        </w:rPr>
-      </w:pPr>
-      <w:r>
-        <w:rPr>
-          <w:rFonts w:ascii="PT Serif" w:hAnsi="PT Serif"/>
-          <w:b/>
-          <w:bCs/>
-        </w:rPr>
-        <w:t>Schema logico</w:t>
-      </w:r>
-    </w:p>
-    <w:p>
-      <w:pPr>
-        <w:pStyle w:val="NormaleWeb"/>
-        <w:ind w:left="360"/>
-        <w:rPr>
-          <w:rFonts w:ascii="PT Serif" w:hAnsi="PT Serif"/>
-          <w:b/>
-          <w:bCs/>
-          <w:sz w:val="22"/>
-          <w:szCs w:val="22"/>
-        </w:rPr>
-      </w:pPr>
-      <w:r>
-        <w:rPr>
-          <w:rFonts w:ascii="PT Serif" w:hAnsi="PT Serif"/>
-          <w:sz w:val="22"/>
-          <w:szCs w:val="22"/>
-        </w:rPr>
-        <w:lastRenderedPageBreak/>
         <w:t xml:space="preserve">Iniziamo la traduzione di entità ed associazioni per arrivare alla formazione dello schema logico. </w:t>
       </w:r>
     </w:p>
@@ -11654,7 +8277,23 @@
           <w:sz w:val="22"/>
           <w:szCs w:val="22"/>
         </w:rPr>
-        <w:t xml:space="preserve">Creiamo una “tabella” </w:t>
+        <w:t xml:space="preserve">Creiamo una </w:t>
+      </w:r>
+      <w:r>
+        <w:rPr>
+          <w:rFonts w:ascii="PT Serif" w:hAnsi="PT Serif"/>
+          <w:sz w:val="22"/>
+          <w:szCs w:val="22"/>
+        </w:rPr>
+        <w:t>tabella</w:t>
+      </w:r>
+      <w:r>
+        <w:rPr>
+          <w:rFonts w:ascii="PT Serif" w:hAnsi="PT Serif"/>
+          <w:sz w:val="22"/>
+          <w:szCs w:val="22"/>
+        </w:rPr>
+        <w:t xml:space="preserve"> </w:t>
       </w:r>
       <w:r>
         <w:rPr>
@@ -11732,7 +8371,23 @@
           <w:sz w:val="22"/>
           <w:szCs w:val="22"/>
         </w:rPr>
-        <w:t xml:space="preserve">Creiamo una “tabella” </w:t>
+        <w:t xml:space="preserve">Creiamo una </w:t>
+      </w:r>
+      <w:r>
+        <w:rPr>
+          <w:rFonts w:ascii="PT Serif" w:hAnsi="PT Serif"/>
+          <w:sz w:val="22"/>
+          <w:szCs w:val="22"/>
+        </w:rPr>
+        <w:t>tabella</w:t>
+      </w:r>
+      <w:r>
+        <w:rPr>
+          <w:rFonts w:ascii="PT Serif" w:hAnsi="PT Serif"/>
+          <w:sz w:val="22"/>
+          <w:szCs w:val="22"/>
+        </w:rPr>
+        <w:t xml:space="preserve"> </w:t>
       </w:r>
       <w:r>
         <w:rPr>
@@ -11836,7 +8491,23 @@
           <w:sz w:val="22"/>
           <w:szCs w:val="22"/>
         </w:rPr>
-        <w:t xml:space="preserve">Creiamo una “tabella” </w:t>
+        <w:t xml:space="preserve">Creiamo una </w:t>
+      </w:r>
+      <w:r>
+        <w:rPr>
+          <w:rFonts w:ascii="PT Serif" w:hAnsi="PT Serif"/>
+          <w:sz w:val="22"/>
+          <w:szCs w:val="22"/>
+        </w:rPr>
+        <w:t>tabella</w:t>
+      </w:r>
+      <w:r>
+        <w:rPr>
+          <w:rFonts w:ascii="PT Serif" w:hAnsi="PT Serif"/>
+          <w:sz w:val="22"/>
+          <w:szCs w:val="22"/>
+        </w:rPr>
+        <w:t xml:space="preserve"> </w:t>
       </w:r>
       <w:proofErr w:type="spellStart"/>
       <w:r>
@@ -11986,6 +8657,7 @@
               </w:rPr>
               <w:t>Software(</w:t>
             </w:r>
+            <w:proofErr w:type="spellStart"/>
             <w:r>
               <w:rPr>
                 <w:rFonts w:ascii="PT Serif" w:hAnsi="PT Serif"/>
@@ -11996,13 +8668,30 @@
               </w:rPr>
               <w:t>ID_software</w:t>
             </w:r>
-            <w:r>
-              <w:rPr>
-                <w:rFonts w:ascii="PT Serif" w:hAnsi="PT Serif"/>
-                <w:sz w:val="22"/>
-                <w:szCs w:val="22"/>
-              </w:rPr>
-              <w:t>, Nome, OS)</w:t>
+            <w:proofErr w:type="spellEnd"/>
+            <w:r>
+              <w:rPr>
+                <w:rFonts w:ascii="PT Serif" w:hAnsi="PT Serif"/>
+                <w:sz w:val="22"/>
+                <w:szCs w:val="22"/>
+              </w:rPr>
+              <w:t>, Nome, OS</w:t>
+            </w:r>
+            <w:r>
+              <w:rPr>
+                <w:rFonts w:ascii="PT Serif" w:hAnsi="PT Serif"/>
+                <w:sz w:val="22"/>
+                <w:szCs w:val="22"/>
+              </w:rPr>
+              <w:t>*</w:t>
+            </w:r>
+            <w:r>
+              <w:rPr>
+                <w:rFonts w:ascii="PT Serif" w:hAnsi="PT Serif"/>
+                <w:sz w:val="22"/>
+                <w:szCs w:val="22"/>
+              </w:rPr>
+              <w:t>)</w:t>
             </w:r>
           </w:p>
           <w:p>
@@ -12023,6 +8712,7 @@
               </w:rPr>
               <w:t>Release(</w:t>
             </w:r>
+            <w:proofErr w:type="spellStart"/>
             <w:r>
               <w:rPr>
                 <w:rFonts w:ascii="PT Serif" w:hAnsi="PT Serif"/>
@@ -12034,6 +8724,7 @@
               </w:rPr>
               <w:t>ID_software</w:t>
             </w:r>
+            <w:proofErr w:type="spellEnd"/>
             <w:r>
               <w:rPr>
                 <w:rFonts w:ascii="PT Serif" w:hAnsi="PT Serif"/>
@@ -12050,7 +8741,23 @@
                 <w:sz w:val="22"/>
                 <w:szCs w:val="22"/>
               </w:rPr>
-              <w:t>, Note, Data)</w:t>
+              <w:t>, Note</w:t>
+            </w:r>
+            <w:r>
+              <w:rPr>
+                <w:rFonts w:ascii="PT Serif" w:hAnsi="PT Serif"/>
+                <w:sz w:val="22"/>
+                <w:szCs w:val="22"/>
+              </w:rPr>
+              <w:t>*</w:t>
+            </w:r>
+            <w:r>
+              <w:rPr>
+                <w:rFonts w:ascii="PT Serif" w:hAnsi="PT Serif"/>
+                <w:sz w:val="22"/>
+                <w:szCs w:val="22"/>
+              </w:rPr>
+              <w:t>, Data)</w:t>
             </w:r>
           </w:p>
           <w:p>
@@ -12096,7 +8803,51 @@
                 <w:sz w:val="22"/>
                 <w:szCs w:val="22"/>
               </w:rPr>
-              <w:t>, Stato, Descrizione, Data_apertura, Data_chiusura)</w:t>
+              <w:t xml:space="preserve">, Stato, Descrizione, </w:t>
+            </w:r>
+            <w:proofErr w:type="spellStart"/>
+            <w:r>
+              <w:rPr>
+                <w:rFonts w:ascii="PT Serif" w:hAnsi="PT Serif"/>
+                <w:sz w:val="22"/>
+                <w:szCs w:val="22"/>
+              </w:rPr>
+              <w:t>Data_apertura</w:t>
+            </w:r>
+            <w:proofErr w:type="spellEnd"/>
+            <w:r>
+              <w:rPr>
+                <w:rFonts w:ascii="PT Serif" w:hAnsi="PT Serif"/>
+                <w:sz w:val="22"/>
+                <w:szCs w:val="22"/>
+              </w:rPr>
+              <w:t xml:space="preserve">, </w:t>
+            </w:r>
+            <w:proofErr w:type="spellStart"/>
+            <w:r>
+              <w:rPr>
+                <w:rFonts w:ascii="PT Serif" w:hAnsi="PT Serif"/>
+                <w:sz w:val="22"/>
+                <w:szCs w:val="22"/>
+              </w:rPr>
+              <w:t>Data_chiusura</w:t>
+            </w:r>
+            <w:proofErr w:type="spellEnd"/>
+            <w:r>
+              <w:rPr>
+                <w:rFonts w:ascii="PT Serif" w:hAnsi="PT Serif"/>
+                <w:sz w:val="22"/>
+                <w:szCs w:val="22"/>
+              </w:rPr>
+              <w:t>*</w:t>
+            </w:r>
+            <w:r>
+              <w:rPr>
+                <w:rFonts w:ascii="PT Serif" w:hAnsi="PT Serif"/>
+                <w:sz w:val="22"/>
+                <w:szCs w:val="22"/>
+              </w:rPr>
+              <w:t>)</w:t>
             </w:r>
           </w:p>
           <w:p>
@@ -12215,6 +8966,54 @@
         </w:rPr>
         <w:t>In grassetto le chiavi delle relazioni e sottolineate le chiavi esterne.</w:t>
       </w:r>
+      <w:r>
+        <w:rPr>
+          <w:rFonts w:ascii="PT Serif" w:hAnsi="PT Serif"/>
+          <w:sz w:val="22"/>
+          <w:szCs w:val="22"/>
+        </w:rPr>
+        <w:t xml:space="preserve"> Con * indicati i campi </w:t>
+      </w:r>
+      <w:proofErr w:type="spellStart"/>
+      <w:r>
+        <w:rPr>
+          <w:rFonts w:ascii="PT Serif" w:hAnsi="PT Serif"/>
+          <w:sz w:val="22"/>
+          <w:szCs w:val="22"/>
+        </w:rPr>
+        <w:t>nullable</w:t>
+      </w:r>
+      <w:proofErr w:type="spellEnd"/>
+      <w:r>
+        <w:rPr>
+          <w:rFonts w:ascii="PT Serif" w:hAnsi="PT Serif"/>
+          <w:sz w:val="22"/>
+          <w:szCs w:val="22"/>
+        </w:rPr>
+        <w:t>.</w:t>
+      </w:r>
+    </w:p>
+    <w:p>
+      <w:pPr>
+        <w:pStyle w:val="NormaleWeb"/>
+        <w:ind w:left="360"/>
+        <w:rPr>
+          <w:rFonts w:ascii="PT Serif" w:hAnsi="PT Serif"/>
+          <w:sz w:val="22"/>
+          <w:szCs w:val="22"/>
+        </w:rPr>
+      </w:pPr>
+    </w:p>
+    <w:p>
+      <w:pPr>
+        <w:pStyle w:val="NormaleWeb"/>
+        <w:ind w:left="360"/>
+        <w:rPr>
+          <w:rFonts w:ascii="PT Serif" w:hAnsi="PT Serif"/>
+          <w:sz w:val="22"/>
+          <w:szCs w:val="22"/>
+        </w:rPr>
+      </w:pPr>
     </w:p>
     <w:p>
       <w:pPr>
@@ -12239,6 +9038,7 @@
           <w:sz w:val="28"/>
           <w:szCs w:val="28"/>
         </w:rPr>
+        <w:lastRenderedPageBreak/>
         <w:t xml:space="preserve">Progettazione </w:t>
       </w:r>
       <w:r>
@@ -12285,16 +9085,7 @@
           <w:sz w:val="22"/>
           <w:szCs w:val="22"/>
         </w:rPr>
-        <w:t>In conclusione</w:t>
-      </w:r>
-      <w:r>
-        <w:rPr>
-          <w:rFonts w:ascii="PT Serif" w:hAnsi="PT Serif" w:cs="Helvetica"/>
-          <w:kern w:val="0"/>
-          <w:sz w:val="22"/>
-          <w:szCs w:val="22"/>
-        </w:rPr>
-        <w:t>, procediamo con la traduzione in linguaggio SQL di:</w:t>
+        <w:t>In conclusione, procediamo con la traduzione in linguaggio SQL di:</w:t>
       </w:r>
     </w:p>
     <w:p>
@@ -12437,29 +9228,7 @@
           <w:sz w:val="22"/>
           <w:szCs w:val="22"/>
         </w:rPr>
-        <w:t>data</w:t>
-      </w:r>
-      <w:r>
-        <w:rPr>
-          <w:rFonts w:ascii="PT Serif" w:hAnsi="PT Serif" w:cs="Helvetica"/>
-          <w:i/>
-          <w:iCs/>
-          <w:kern w:val="0"/>
-          <w:sz w:val="22"/>
-          <w:szCs w:val="22"/>
-        </w:rPr>
-        <w:t>s</w:t>
-      </w:r>
-      <w:r>
-        <w:rPr>
-          <w:rFonts w:ascii="PT Serif" w:hAnsi="PT Serif" w:cs="Helvetica"/>
-          <w:i/>
-          <w:iCs/>
-          <w:kern w:val="0"/>
-          <w:sz w:val="22"/>
-          <w:szCs w:val="22"/>
-        </w:rPr>
-        <w:t>.sql</w:t>
+        <w:t>datas.sql</w:t>
       </w:r>
       <w:proofErr w:type="spellEnd"/>
     </w:p>
@@ -12513,29 +9282,7 @@
           <w:sz w:val="22"/>
           <w:szCs w:val="22"/>
         </w:rPr>
-        <w:t>trigger</w:t>
-      </w:r>
-      <w:r>
-        <w:rPr>
-          <w:rFonts w:ascii="PT Serif" w:hAnsi="PT Serif" w:cs="Helvetica"/>
-          <w:i/>
-          <w:iCs/>
-          <w:kern w:val="0"/>
-          <w:sz w:val="22"/>
-          <w:szCs w:val="22"/>
-        </w:rPr>
-        <w:t>s</w:t>
-      </w:r>
-      <w:r>
-        <w:rPr>
-          <w:rFonts w:ascii="PT Serif" w:hAnsi="PT Serif" w:cs="Helvetica"/>
-          <w:i/>
-          <w:iCs/>
-          <w:kern w:val="0"/>
-          <w:sz w:val="22"/>
-          <w:szCs w:val="22"/>
-        </w:rPr>
-        <w:t>.sql</w:t>
+        <w:t>triggers.sql</w:t>
       </w:r>
       <w:proofErr w:type="spellEnd"/>
     </w:p>
@@ -12577,16 +9324,7 @@
           <w:sz w:val="22"/>
           <w:szCs w:val="22"/>
         </w:rPr>
-        <w:t xml:space="preserve">Operazioni, </w:t>
-      </w:r>
-      <w:r>
-        <w:rPr>
-          <w:rFonts w:ascii="PT Serif" w:hAnsi="PT Serif" w:cs="Helvetica"/>
-          <w:kern w:val="0"/>
-          <w:sz w:val="22"/>
-          <w:szCs w:val="22"/>
-        </w:rPr>
-        <w:t xml:space="preserve">presenti nel file </w:t>
+        <w:t xml:space="preserve">Operazioni, presenti nel file </w:t>
       </w:r>
       <w:proofErr w:type="spellStart"/>
       <w:r>

</xml_diff>